<commit_message>
example doc up and running
</commit_message>
<xml_diff>
--- a/documents/my-pub.docx
+++ b/documents/my-pub.docx
@@ -7,19 +7,25 @@
         <w:pStyle w:val="Title"/>
       </w:pPr>
       <w:r>
-        <w:t xml:space="preserve">My</w:t>
+        <w:t xml:space="preserve">What</w:t>
       </w:r>
       <w:r>
         <w:t xml:space="preserve"> </w:t>
       </w:r>
       <w:r>
-        <w:t xml:space="preserve">Excellent</w:t>
+        <w:t xml:space="preserve">Makes</w:t>
       </w:r>
       <w:r>
         <w:t xml:space="preserve"> </w:t>
       </w:r>
       <w:r>
-        <w:t xml:space="preserve">Research</w:t>
+        <w:t xml:space="preserve">Penguins</w:t>
+      </w:r>
+      <w:r>
+        <w:t xml:space="preserve"> </w:t>
+      </w:r>
+      <w:r>
+        <w:t xml:space="preserve">Chonky</w:t>
       </w:r>
     </w:p>
     <w:p>
@@ -64,7 +70,7 @@
       </w:pPr>
       <w:bookmarkStart w:id="20" w:name="introduction"/>
       <w:r>
-        <w:t xml:space="preserve">Introduction</w:t>
+        <w:t xml:space="preserve">1	Introduction</w:t>
       </w:r>
       <w:bookmarkEnd w:id="20"/>
     </w:p>
@@ -73,13 +79,102 @@
         <w:pStyle w:val="FirstParagraph"/>
       </w:pPr>
       <w:r>
-        <w:t xml:space="preserve">We found some cool stuff (Fig.</w:t>
-      </w:r>
-      <w:r>
-        <w:t xml:space="preserve">1</w:t>
+        <w:t xml:space="preserve">Penguins are pretty great. However,</w:t>
+      </w:r>
+      <w:r>
+        <w:t xml:space="preserve"> </w:t>
+      </w:r>
+      <w:r>
+        <w:t xml:space="preserve">Keum</w:t>
+      </w:r>
+      <w:r>
+        <w:t xml:space="preserve"> </w:t>
+      </w:r>
+      <w:r>
+        <w:rPr>
+          <w:i/>
+        </w:rPr>
+        <w:t xml:space="preserve">et al.</w:t>
+      </w:r>
+      <w:r>
+        <w:t xml:space="preserve"> </w:t>
+      </w:r>
+      <w:r>
+        <w:t xml:space="preserve">(2001)</w:t>
+      </w:r>
+      <w:r>
+        <w:t xml:space="preserve"> </w:t>
+      </w:r>
+      <w:r>
+        <w:t xml:space="preserve">showed that both fat and imaginary penguins can</w:t>
+      </w:r>
+      <w:r>
+        <w:t xml:space="preserve"> </w:t>
+      </w:r>
+      <w:r>
+        <w:t xml:space="preserve">“</w:t>
+      </w:r>
+      <w:r>
+        <w:t xml:space="preserve">decay amplitudes in perturbative QCD picture</w:t>
+      </w:r>
+      <w:r>
+        <w:t xml:space="preserve">”</w:t>
+      </w:r>
+      <w:r>
+        <w:t xml:space="preserve">. Since that sounds pretty bad, we should probably figure out what makes penguins fat, if not imaginary. The mean penguin weighs 9.2632844 pounds.</w:t>
+      </w:r>
+    </w:p>
+    <w:p>
+      <w:pPr>
+        <w:pStyle w:val="BodyText"/>
+      </w:pPr>
+      <w:r>
+        <w:t xml:space="preserve">Male penguins tend to be fatter than female penguins, and it looks like Gentoo penguins on Biscoe island might be at serious risk of perturbing the QCD picture (Fig.</w:t>
+      </w:r>
+      <w:r>
+        <w:t xml:space="preserve">1.1</w:t>
       </w:r>
       <w:r>
         <w:t xml:space="preserve">)</w:t>
+      </w:r>
+      <w:r>
+        <w:t xml:space="preserve"> </w:t>
+      </w:r>
+      <w:r>
+        <w:t xml:space="preserve">(Keum</w:t>
+      </w:r>
+      <w:r>
+        <w:t xml:space="preserve"> </w:t>
+      </w:r>
+      <w:r>
+        <w:rPr>
+          <w:i/>
+        </w:rPr>
+        <w:t xml:space="preserve">et al.</w:t>
+      </w:r>
+      <w:r>
+        <w:t xml:space="preserve"> </w:t>
+      </w:r>
+      <w:r>
+        <w:t xml:space="preserve">2001; Horst</w:t>
+      </w:r>
+      <w:r>
+        <w:t xml:space="preserve"> </w:t>
+      </w:r>
+      <w:r>
+        <w:rPr>
+          <w:i/>
+        </w:rPr>
+        <w:t xml:space="preserve">et al.</w:t>
+      </w:r>
+      <w:r>
+        <w:t xml:space="preserve"> </w:t>
+      </w:r>
+      <w:r>
+        <w:t xml:space="preserve">2020)</w:t>
+      </w:r>
+      <w:r>
+        <w:t xml:space="preserve">.</w:t>
       </w:r>
     </w:p>
     <w:p>
@@ -91,12 +186,12 @@
           <wp:inline>
             <wp:extent cx="5943600" cy="4754880"/>
             <wp:effectExtent b="0" l="0" r="0" t="0"/>
-            <wp:docPr descr="Figure 1: Our Main Results" title="" id="1" name="Picture"/>
+            <wp:docPr descr="Figure 1.1: Distribution of penguin weight in grams by sex,species, and island." title="" id="1" name="Picture"/>
             <a:graphic>
               <a:graphicData uri="http://schemas.openxmlformats.org/drawingml/2006/picture">
                 <pic:pic>
                   <pic:nvPicPr>
-                    <pic:cNvPr descr="my-pub_files/figure-docx/main-fig-1.png" id="0" name="Picture"/>
+                    <pic:cNvPr descr="my-pub_files/figure-docx/weight-fig-1.png" id="0" name="Picture"/>
                     <pic:cNvPicPr>
                       <a:picLocks noChangeArrowheads="1" noChangeAspect="1"/>
                     </pic:cNvPicPr>
@@ -134,7 +229,7 @@
         <w:pStyle w:val="ImageCaption"/>
       </w:pPr>
       <w:r>
-        <w:t xml:space="preserve">Figure 1: Our Main Results</w:t>
+        <w:t xml:space="preserve">Figure 1.1: Distribution of penguin weight in grams by sex,species, and island.</w:t>
       </w:r>
     </w:p>
     <w:p>
@@ -142,13 +237,109 @@
         <w:pStyle w:val="BodyText"/>
       </w:pPr>
       <w:r>
-        <w:t xml:space="preserve">Here are some penguins (Table.</w:t>
-      </w:r>
-      <w:r>
-        <w:t xml:space="preserve">1</w:t>
-      </w:r>
-      <w:r>
-        <w:t xml:space="preserve">)</w:t>
+        <w:t xml:space="preserve">But, it seems like bill length and flipper length matter too (Fig.</w:t>
+      </w:r>
+      <w:r>
+        <w:t xml:space="preserve">1.2</w:t>
+      </w:r>
+      <w:r>
+        <w:t xml:space="preserve">).</w:t>
+      </w:r>
+    </w:p>
+    <w:p>
+      <w:pPr>
+        <w:pStyle w:val="CaptionedFigure"/>
+      </w:pPr>
+      <w:r>
+        <w:drawing>
+          <wp:inline>
+            <wp:extent cx="5943600" cy="4754880"/>
+            <wp:effectExtent b="0" l="0" r="0" t="0"/>
+            <wp:docPr descr="Figure 1.2: Penguin body mass from Horst et al. (2020) as a function of bill length and flipper length" title="" id="1" name="Picture"/>
+            <a:graphic>
+              <a:graphicData uri="http://schemas.openxmlformats.org/drawingml/2006/picture">
+                <pic:pic>
+                  <pic:nvPicPr>
+                    <pic:cNvPr descr="my-pub_files/figure-docx/weight-plot-2-1.png" id="0" name="Picture"/>
+                    <pic:cNvPicPr>
+                      <a:picLocks noChangeArrowheads="1" noChangeAspect="1"/>
+                    </pic:cNvPicPr>
+                  </pic:nvPicPr>
+                  <pic:blipFill>
+                    <a:blip r:embed="rId22"/>
+                    <a:stretch>
+                      <a:fillRect/>
+                    </a:stretch>
+                  </pic:blipFill>
+                  <pic:spPr bwMode="auto">
+                    <a:xfrm>
+                      <a:off x="0" y="0"/>
+                      <a:ext cx="5943600" cy="4754880"/>
+                    </a:xfrm>
+                    <a:prstGeom prst="rect">
+                      <a:avLst/>
+                    </a:prstGeom>
+                    <a:noFill/>
+                    <a:ln w="9525">
+                      <a:noFill/>
+                      <a:headEnd/>
+                      <a:tailEnd/>
+                    </a:ln>
+                  </pic:spPr>
+                </pic:pic>
+              </a:graphicData>
+            </a:graphic>
+          </wp:inline>
+        </w:drawing>
+      </w:r>
+    </w:p>
+    <w:p>
+      <w:pPr>
+        <w:pStyle w:val="ImageCaption"/>
+      </w:pPr>
+      <w:r>
+        <w:t xml:space="preserve">Figure 1.2: Penguin body mass from</w:t>
+      </w:r>
+      <w:r>
+        <w:t xml:space="preserve"> </w:t>
+      </w:r>
+      <w:r>
+        <w:t xml:space="preserve">Horst</w:t>
+      </w:r>
+      <w:r>
+        <w:t xml:space="preserve"> </w:t>
+      </w:r>
+      <w:r>
+        <w:rPr>
+          <w:i/>
+        </w:rPr>
+        <w:t xml:space="preserve">et al.</w:t>
+      </w:r>
+      <w:r>
+        <w:t xml:space="preserve"> </w:t>
+      </w:r>
+      <w:r>
+        <w:t xml:space="preserve">(2020)</w:t>
+      </w:r>
+      <w:r>
+        <w:t xml:space="preserve"> </w:t>
+      </w:r>
+      <w:r>
+        <w:t xml:space="preserve">as a function of bill length and flipper length</w:t>
+      </w:r>
+    </w:p>
+    <w:p>
+      <w:pPr>
+        <w:pStyle w:val="BodyText"/>
+      </w:pPr>
+      <w:r>
+        <w:t xml:space="preserve">For those that like tables, here’s a table of some penguins (Table.</w:t>
+      </w:r>
+      <w:r>
+        <w:t xml:space="preserve">1.1</w:t>
+      </w:r>
+      <w:r>
+        <w:t xml:space="preserve">).</w:t>
       </w:r>
     </w:p>
     <w:p>
@@ -156,7 +347,7 @@
         <w:pStyle w:val="TableCaption"/>
       </w:pPr>
       <w:r>
-        <w:t xml:space="preserve">Table 1: Here are some penguins</w:t>
+        <w:t xml:space="preserve">Table 1.1: Here are some penguins</w:t>
       </w:r>
     </w:p>
     <w:tbl>
@@ -164,7 +355,7 @@
         <w:tblStyle w:val="Table"/>
         <w:tblW w:type="pct" w:w="5000.0"/>
         <w:tblLook w:firstRow="1"/>
-        <w:tblCaption w:val="Table 1: Here are some penguins"/>
+        <w:tblCaption w:val="Table 1.1: Here are some penguins"/>
       </w:tblPr>
       <w:tblGrid>
         <w:gridCol w:w="711"/>
@@ -860,35 +1051,26 @@
     </w:tbl>
     <w:p>
       <w:pPr>
-        <w:pStyle w:val="BodyText"/>
+        <w:pStyle w:val="Heading1"/>
       </w:pPr>
-      <w:r>
-        <w:t xml:space="preserve">Here is a manual table, Tab.</w:t>
-      </w:r>
-      <w:r>
-        <w:t xml:space="preserve">2</w:t>
-      </w:r>
-      <w:r>
-        <w:t xml:space="preserve">.</w:t>
-      </w:r>
-    </w:p>
-    <w:p>
-      <w:r>
-        <w:br w:type="page"/>
-      </w:r>
+      <w:bookmarkStart w:id="23" w:name="methods"/>
+      <w:r>
+        <w:t xml:space="preserve">2	Methods</w:t>
+      </w:r>
+      <w:bookmarkEnd w:id="23"/>
     </w:p>
     <w:p>
       <w:pPr>
-        <w:pStyle w:val="BodyText"/>
+        <w:pStyle w:val="FirstParagraph"/>
       </w:pPr>
       <w:r>
-        <w:t xml:space="preserve">This is a manual table (Table.</w:t>
-      </w:r>
-      <w:r>
-        <w:t xml:space="preserve">2</w:t>
-      </w:r>
-      <w:r>
-        <w:t xml:space="preserve">)</w:t>
+        <w:t xml:space="preserve">Here are two models we tried (Tab.</w:t>
+      </w:r>
+      <w:r>
+        <w:t xml:space="preserve">2.1</w:t>
+      </w:r>
+      <w:r>
+        <w:t xml:space="preserve">).</w:t>
       </w:r>
     </w:p>
     <w:p>
@@ -896,7 +1078,7 @@
         <w:pStyle w:val="TableCaption"/>
       </w:pPr>
       <w:r>
-        <w:t xml:space="preserve">Table 2: Caption for a Manual Table</w:t>
+        <w:t xml:space="preserve">Table 2.1: Candidate models</w:t>
       </w:r>
     </w:p>
     <w:tbl>
@@ -904,7 +1086,7 @@
         <w:tblStyle w:val="Table"/>
         <w:tblW w:type="pct" w:w="0.0"/>
         <w:tblLook w:firstRow="1"/>
-        <w:tblCaption w:val="Table 2: Caption for a Manual Table"/>
+        <w:tblCaption w:val="Table 2.1: Candidate models"/>
       </w:tblPr>
       <w:tblGrid/>
       <w:tr>
@@ -924,7 +1106,7 @@
               <w:jc w:val="left"/>
             </w:pPr>
             <w:r>
-              <w:t xml:space="preserve">Thing 1</w:t>
+              <w:t xml:space="preserve">Model</w:t>
             </w:r>
           </w:p>
         </w:tc>
@@ -941,7 +1123,7 @@
               <w:jc w:val="left"/>
             </w:pPr>
             <w:r>
-              <w:t xml:space="preserve">Thing 2</w:t>
+              <w:t xml:space="preserve">Abrev.</w:t>
             </w:r>
           </w:p>
         </w:tc>
@@ -958,7 +1140,7 @@
               <w:jc w:val="left"/>
             </w:pPr>
             <w:r>
-              <w:t xml:space="preserve">Col3</w:t>
+              <w:t xml:space="preserve">Description</w:t>
             </w:r>
           </w:p>
         </w:tc>
@@ -971,7 +1153,42 @@
               <w:jc w:val="left"/>
             </w:pPr>
             <w:r>
+              <w:t xml:space="preserve">First</w:t>
+            </w:r>
+          </w:p>
+        </w:tc>
+        <w:tc>
+          <w:p>
+            <w:pPr>
+              <w:pStyle w:val="Compact"/>
+              <w:jc w:val="left"/>
+            </w:pPr>
+            <w:r>
               <w:t xml:space="preserve">A</w:t>
+            </w:r>
+          </w:p>
+        </w:tc>
+        <w:tc>
+          <w:p>
+            <w:pPr>
+              <w:pStyle w:val="Compact"/>
+              <w:jc w:val="left"/>
+            </w:pPr>
+            <w:r>
+              <w:t xml:space="preserve">Islands!</w:t>
+            </w:r>
+          </w:p>
+        </w:tc>
+      </w:tr>
+      <w:tr>
+        <w:tc>
+          <w:p>
+            <w:pPr>
+              <w:pStyle w:val="Compact"/>
+              <w:jc w:val="left"/>
+            </w:pPr>
+            <w:r>
+              <w:t xml:space="preserve">Second</w:t>
             </w:r>
           </w:p>
         </w:tc>
@@ -993,77 +1210,7 @@
               <w:jc w:val="left"/>
             </w:pPr>
             <w:r>
-              <w:t xml:space="preserve">C</w:t>
-            </w:r>
-          </w:p>
-        </w:tc>
-      </w:tr>
-      <w:tr>
-        <w:tc>
-          <w:p>
-            <w:pPr>
-              <w:pStyle w:val="Compact"/>
-              <w:jc w:val="left"/>
-            </w:pPr>
-            <w:r>
-              <w:t xml:space="preserve">D</w:t>
-            </w:r>
-          </w:p>
-        </w:tc>
-        <w:tc>
-          <w:p>
-            <w:pPr>
-              <w:pStyle w:val="Compact"/>
-              <w:jc w:val="left"/>
-            </w:pPr>
-            <w:r>
-              <w:t xml:space="preserve">E</w:t>
-            </w:r>
-          </w:p>
-        </w:tc>
-        <w:tc>
-          <w:p>
-            <w:pPr>
-              <w:pStyle w:val="Compact"/>
-              <w:jc w:val="left"/>
-            </w:pPr>
-            <w:r>
-              <w:t xml:space="preserve">F</w:t>
-            </w:r>
-          </w:p>
-        </w:tc>
-      </w:tr>
-      <w:tr>
-        <w:tc>
-          <w:p>
-            <w:pPr>
-              <w:pStyle w:val="Compact"/>
-              <w:jc w:val="left"/>
-            </w:pPr>
-            <w:r>
-              <w:t xml:space="preserve">G</w:t>
-            </w:r>
-          </w:p>
-        </w:tc>
-        <w:tc>
-          <w:p>
-            <w:pPr>
-              <w:pStyle w:val="Compact"/>
-              <w:jc w:val="left"/>
-            </w:pPr>
-            <w:r>
-              <w:t xml:space="preserve">H</w:t>
-            </w:r>
-          </w:p>
-        </w:tc>
-        <w:tc>
-          <w:p>
-            <w:pPr>
-              <w:pStyle w:val="Compact"/>
-              <w:jc w:val="left"/>
-            </w:pPr>
-            <w:r>
-              <w:t xml:space="preserve">I</w:t>
+              <w:t xml:space="preserve">Flippers!</w:t>
             </w:r>
           </w:p>
         </w:tc>
@@ -1071,10 +1218,20 @@
     </w:tbl>
     <w:p>
       <w:pPr>
-        <w:pStyle w:val="BodyText"/>
+        <w:pStyle w:val="Heading1"/>
       </w:pPr>
-      <w:r>
-        <w:t xml:space="preserve">Here is a flipper model (Table.</w:t>
+      <w:bookmarkStart w:id="24" w:name="results"/>
+      <w:r>
+        <w:t xml:space="preserve">3	Results</w:t>
+      </w:r>
+      <w:bookmarkEnd w:id="24"/>
+    </w:p>
+    <w:p>
+      <w:pPr>
+        <w:pStyle w:val="FirstParagraph"/>
+      </w:pPr>
+      <w:r>
+        <w:t xml:space="preserve">Here are our models (Table.</w:t>
       </w:r>
       <w:r>
         <w:t xml:space="preserve">??</w:t>
@@ -1088,7 +1245,2161 @@
         <w:pStyle w:val="TableCaption"/>
       </w:pPr>
       <w:r>
-        <w:t xml:space="preserve">My flipper model</w:t>
+        <w:t xml:space="preserve">Why are penguins fat?</w:t>
+      </w:r>
+    </w:p>
+    <w:tbl xmlns:w="http://schemas.openxmlformats.org/wordprocessingml/2006/main" xmlns:r="http://schemas.openxmlformats.org/officeDocument/2006/relationships" xmlns:w14="http://schemas.microsoft.com/office/word/2010/wordml" xmlns:wp="http://schemas.openxmlformats.org/drawingml/2006/wordprocessingDrawing" xmlns:a="http://schemas.openxmlformats.org/drawingml/2006/main" xmlns:pic="http://schemas.openxmlformats.org/drawingml/2006/picture">
+      <w:tblPr>
+        NA"/&gt;
+        <w:tblLayout w:type="fixed"/>
+        <w:jc w:val="center"/>
+        <w:tblLook w:firstRow="1" w:lastRow="0" w:firstColumn="0" w:lastColumn="0" w:noHBand="0" w:noVBand="1"/>
+      </w:tblPr>
+      <w:tblGrid>
+        <w:gridCol w:w="1080"/>
+        <w:gridCol w:w="1080"/>
+        <w:gridCol w:w="1080"/>
+      </w:tblGrid>
+      <w:tr>
+        <w:trPr>
+          <w:cantSplit/>
+          <w:trHeight w:val="360" w:hRule="auto"/>
+          <w:tblHeader/>
+        </w:trPr>
+        <w:tc>
+          <w:tcPr>
+            <w:tcBorders>
+              <w:bottom w:val="single" w:sz="16" w:space="0" w:color="000000"/>
+              <w:top w:val="single" w:sz="16" w:space="0" w:color="000000"/>
+            </w:tcBorders>
+            <w:shd w:val="clear" w:color="auto" w:fill="FFFFFF"/>
+            <w:tcMar>
+              <w:top w:w="0" w:type="dxa"/>
+              <w:bottom w:w="0" w:type="dxa"/>
+              <w:left w:w="0" w:type="dxa"/>
+              <w:right w:w="0" w:type="dxa"/>
+            </w:tcMar>
+            <w:vAlign w:val="center"/>
+          </w:tcPr>
+          <w:p>
+            <w:pPr>
+              <w:jc w:val="left"/>
+              <w:spacing w:after="40" w:before="40" w:line="240"/>
+              <w:ind w:firstLine="0" w:left="100" w:right="100"/>
+            </w:pPr>
+            <w:r xmlns:w="http://schemas.openxmlformats.org/wordprocessingml/2006/main" xmlns:wp="http://schemas.openxmlformats.org/drawingml/2006/wordprocessingDrawing" xmlns:r="http://schemas.openxmlformats.org/officeDocument/2006/relationships" xmlns:w14="http://schemas.microsoft.com/office/word/2010/wordml">
+              <w:rPr>
+                <w:rFonts w:ascii="Arial" w:hAnsi="Arial" w:eastAsia="Arial" w:cs="Arial"/>
+                <w:sz w:val="22"/>
+                <w:szCs w:val="22"/>
+                <w:color w:val="111111"/>
+              </w:rPr>
+              <w:t xml:space="preserve"> </w:t>
+            </w:r>
+          </w:p>
+        </w:tc>
+        <w:tc>
+          <w:tcPr>
+            <w:tcBorders>
+              <w:bottom w:val="single" w:sz="16" w:space="0" w:color="000000"/>
+              <w:top w:val="single" w:sz="16" w:space="0" w:color="000000"/>
+            </w:tcBorders>
+            <w:shd w:val="clear" w:color="auto" w:fill="FFFFFF"/>
+            <w:tcMar>
+              <w:top w:w="0" w:type="dxa"/>
+              <w:bottom w:w="0" w:type="dxa"/>
+              <w:left w:w="0" w:type="dxa"/>
+              <w:right w:w="0" w:type="dxa"/>
+            </w:tcMar>
+            <w:vAlign w:val="center"/>
+          </w:tcPr>
+          <w:p>
+            <w:pPr>
+              <w:jc w:val="left"/>
+              <w:spacing w:after="40" w:before="40" w:line="240"/>
+              <w:ind w:firstLine="0" w:left="100" w:right="100"/>
+            </w:pPr>
+            <w:r xmlns:w="http://schemas.openxmlformats.org/wordprocessingml/2006/main" xmlns:wp="http://schemas.openxmlformats.org/drawingml/2006/wordprocessingDrawing" xmlns:r="http://schemas.openxmlformats.org/officeDocument/2006/relationships" xmlns:w14="http://schemas.microsoft.com/office/word/2010/wordml">
+              <w:rPr>
+                <w:rFonts w:ascii="Arial" w:hAnsi="Arial" w:eastAsia="Arial" w:cs="Arial"/>
+                <w:sz w:val="22"/>
+                <w:szCs w:val="22"/>
+                <w:color w:val="111111"/>
+              </w:rPr>
+              <w:t xml:space="preserve">A</w:t>
+            </w:r>
+          </w:p>
+        </w:tc>
+        <w:tc>
+          <w:tcPr>
+            <w:tcBorders>
+              <w:bottom w:val="single" w:sz="16" w:space="0" w:color="000000"/>
+              <w:top w:val="single" w:sz="16" w:space="0" w:color="000000"/>
+            </w:tcBorders>
+            <w:shd w:val="clear" w:color="auto" w:fill="FFFFFF"/>
+            <w:tcMar>
+              <w:top w:w="0" w:type="dxa"/>
+              <w:bottom w:w="0" w:type="dxa"/>
+              <w:left w:w="0" w:type="dxa"/>
+              <w:right w:w="0" w:type="dxa"/>
+            </w:tcMar>
+            <w:vAlign w:val="center"/>
+          </w:tcPr>
+          <w:p>
+            <w:pPr>
+              <w:jc w:val="left"/>
+              <w:spacing w:after="40" w:before="40" w:line="240"/>
+              <w:ind w:firstLine="0" w:left="100" w:right="100"/>
+            </w:pPr>
+            <w:r xmlns:w="http://schemas.openxmlformats.org/wordprocessingml/2006/main" xmlns:wp="http://schemas.openxmlformats.org/drawingml/2006/wordprocessingDrawing" xmlns:r="http://schemas.openxmlformats.org/officeDocument/2006/relationships" xmlns:w14="http://schemas.microsoft.com/office/word/2010/wordml">
+              <w:rPr>
+                <w:rFonts w:ascii="Arial" w:hAnsi="Arial" w:eastAsia="Arial" w:cs="Arial"/>
+                <w:sz w:val="22"/>
+                <w:szCs w:val="22"/>
+                <w:color w:val="111111"/>
+              </w:rPr>
+              <w:t xml:space="preserve">B</w:t>
+            </w:r>
+          </w:p>
+        </w:tc>
+      </w:tr>
+      <w:tr>
+        <w:trPr>
+          <w:cantSplit/>
+          <w:trHeight w:val="360" w:hRule="auto"/>
+        </w:trPr>
+        <w:tc>
+          <w:tcPr>
+            <w:tcBorders/>
+            <w:shd w:val="clear" w:color="auto" w:fill="FFFFFF"/>
+            <w:tcMar>
+              <w:top w:w="0" w:type="dxa"/>
+              <w:bottom w:w="0" w:type="dxa"/>
+              <w:left w:w="0" w:type="dxa"/>
+              <w:right w:w="0" w:type="dxa"/>
+            </w:tcMar>
+            <w:vAlign w:val="center"/>
+          </w:tcPr>
+          <w:p>
+            <w:pPr>
+              <w:jc w:val="left"/>
+              <w:spacing w:after="40" w:before="40" w:line="240"/>
+              <w:ind w:firstLine="0" w:left="100" w:right="100"/>
+            </w:pPr>
+            <w:r xmlns:w="http://schemas.openxmlformats.org/wordprocessingml/2006/main" xmlns:wp="http://schemas.openxmlformats.org/drawingml/2006/wordprocessingDrawing" xmlns:r="http://schemas.openxmlformats.org/officeDocument/2006/relationships" xmlns:w14="http://schemas.microsoft.com/office/word/2010/wordml">
+              <w:rPr>
+                <w:rFonts w:ascii="Arial" w:hAnsi="Arial" w:eastAsia="Arial" w:cs="Arial"/>
+                <w:sz w:val="22"/>
+                <w:szCs w:val="22"/>
+                <w:color w:val="111111"/>
+              </w:rPr>
+              <w:t xml:space="preserve">(Intercept)</w:t>
+            </w:r>
+          </w:p>
+        </w:tc>
+        <w:tc>
+          <w:tcPr>
+            <w:tcBorders/>
+            <w:shd w:val="clear" w:color="auto" w:fill="FFFFFF"/>
+            <w:tcMar>
+              <w:top w:w="0" w:type="dxa"/>
+              <w:bottom w:w="0" w:type="dxa"/>
+              <w:left w:w="0" w:type="dxa"/>
+              <w:right w:w="0" w:type="dxa"/>
+            </w:tcMar>
+            <w:vAlign w:val="center"/>
+          </w:tcPr>
+          <w:p>
+            <w:pPr>
+              <w:jc w:val="left"/>
+              <w:spacing w:after="40" w:before="40" w:line="240"/>
+              <w:ind w:firstLine="0" w:left="100" w:right="100"/>
+            </w:pPr>
+            <w:r xmlns:w="http://schemas.openxmlformats.org/wordprocessingml/2006/main" xmlns:wp="http://schemas.openxmlformats.org/drawingml/2006/wordprocessingDrawing" xmlns:r="http://schemas.openxmlformats.org/officeDocument/2006/relationships" xmlns:w14="http://schemas.microsoft.com/office/word/2010/wordml">
+              <w:rPr>
+                <w:rFonts w:ascii="Arial" w:hAnsi="Arial" w:eastAsia="Arial" w:cs="Arial"/>
+                <w:sz w:val="22"/>
+                <w:szCs w:val="22"/>
+                <w:color w:val="111111"/>
+              </w:rPr>
+              <w:t xml:space="preserve">4375.848***</w:t>
+            </w:r>
+          </w:p>
+        </w:tc>
+        <w:tc>
+          <w:tcPr>
+            <w:tcBorders/>
+            <w:shd w:val="clear" w:color="auto" w:fill="FFFFFF"/>
+            <w:tcMar>
+              <w:top w:w="0" w:type="dxa"/>
+              <w:bottom w:w="0" w:type="dxa"/>
+              <w:left w:w="0" w:type="dxa"/>
+              <w:right w:w="0" w:type="dxa"/>
+            </w:tcMar>
+            <w:vAlign w:val="center"/>
+          </w:tcPr>
+          <w:p>
+            <w:pPr>
+              <w:jc w:val="left"/>
+              <w:spacing w:after="40" w:before="40" w:line="240"/>
+              <w:ind w:firstLine="0" w:left="100" w:right="100"/>
+            </w:pPr>
+            <w:r xmlns:w="http://schemas.openxmlformats.org/wordprocessingml/2006/main" xmlns:wp="http://schemas.openxmlformats.org/drawingml/2006/wordprocessingDrawing" xmlns:r="http://schemas.openxmlformats.org/officeDocument/2006/relationships" xmlns:w14="http://schemas.microsoft.com/office/word/2010/wordml">
+              <w:rPr>
+                <w:rFonts w:ascii="Arial" w:hAnsi="Arial" w:eastAsia="Arial" w:cs="Arial"/>
+                <w:sz w:val="22"/>
+                <w:szCs w:val="22"/>
+                <w:color w:val="111111"/>
+              </w:rPr>
+              <w:t xml:space="preserve">-5736.897***</w:t>
+            </w:r>
+          </w:p>
+        </w:tc>
+      </w:tr>
+      <w:tr>
+        <w:trPr>
+          <w:cantSplit/>
+          <w:trHeight w:val="360" w:hRule="auto"/>
+        </w:trPr>
+        <w:tc>
+          <w:tcPr>
+            <w:tcBorders/>
+            <w:shd w:val="clear" w:color="auto" w:fill="FFFFFF"/>
+            <w:tcMar>
+              <w:top w:w="0" w:type="dxa"/>
+              <w:bottom w:w="0" w:type="dxa"/>
+              <w:left w:w="0" w:type="dxa"/>
+              <w:right w:w="0" w:type="dxa"/>
+            </w:tcMar>
+            <w:vAlign w:val="center"/>
+          </w:tcPr>
+          <w:p>
+            <w:pPr>
+              <w:jc w:val="left"/>
+              <w:spacing w:after="40" w:before="40" w:line="240"/>
+              <w:ind w:firstLine="0" w:left="100" w:right="100"/>
+            </w:pPr>
+            <w:r xmlns:w="http://schemas.openxmlformats.org/wordprocessingml/2006/main" xmlns:wp="http://schemas.openxmlformats.org/drawingml/2006/wordprocessingDrawing" xmlns:r="http://schemas.openxmlformats.org/officeDocument/2006/relationships" xmlns:w14="http://schemas.microsoft.com/office/word/2010/wordml">
+              <w:rPr>
+                <w:rFonts w:ascii="Arial" w:hAnsi="Arial" w:eastAsia="Arial" w:cs="Arial"/>
+                <w:sz w:val="22"/>
+                <w:szCs w:val="22"/>
+                <w:color w:val="111111"/>
+              </w:rPr>
+              <w:t xml:space="preserve"/>
+            </w:r>
+          </w:p>
+        </w:tc>
+        <w:tc>
+          <w:tcPr>
+            <w:tcBorders/>
+            <w:shd w:val="clear" w:color="auto" w:fill="FFFFFF"/>
+            <w:tcMar>
+              <w:top w:w="0" w:type="dxa"/>
+              <w:bottom w:w="0" w:type="dxa"/>
+              <w:left w:w="0" w:type="dxa"/>
+              <w:right w:w="0" w:type="dxa"/>
+            </w:tcMar>
+            <w:vAlign w:val="center"/>
+          </w:tcPr>
+          <w:p>
+            <w:pPr>
+              <w:jc w:val="left"/>
+              <w:spacing w:after="40" w:before="40" w:line="240"/>
+              <w:ind w:firstLine="0" w:left="100" w:right="100"/>
+            </w:pPr>
+            <w:r xmlns:w="http://schemas.openxmlformats.org/wordprocessingml/2006/main" xmlns:wp="http://schemas.openxmlformats.org/drawingml/2006/wordprocessingDrawing" xmlns:r="http://schemas.openxmlformats.org/officeDocument/2006/relationships" xmlns:w14="http://schemas.microsoft.com/office/word/2010/wordml">
+              <w:rPr>
+                <w:rFonts w:ascii="Arial" w:hAnsi="Arial" w:eastAsia="Arial" w:cs="Arial"/>
+                <w:sz w:val="22"/>
+                <w:szCs w:val="22"/>
+                <w:color w:val="111111"/>
+              </w:rPr>
+              <w:t xml:space="preserve">(51.323)</w:t>
+            </w:r>
+          </w:p>
+        </w:tc>
+        <w:tc>
+          <w:tcPr>
+            <w:tcBorders/>
+            <w:shd w:val="clear" w:color="auto" w:fill="FFFFFF"/>
+            <w:tcMar>
+              <w:top w:w="0" w:type="dxa"/>
+              <w:bottom w:w="0" w:type="dxa"/>
+              <w:left w:w="0" w:type="dxa"/>
+              <w:right w:w="0" w:type="dxa"/>
+            </w:tcMar>
+            <w:vAlign w:val="center"/>
+          </w:tcPr>
+          <w:p>
+            <w:pPr>
+              <w:jc w:val="left"/>
+              <w:spacing w:after="40" w:before="40" w:line="240"/>
+              <w:ind w:firstLine="0" w:left="100" w:right="100"/>
+            </w:pPr>
+            <w:r xmlns:w="http://schemas.openxmlformats.org/wordprocessingml/2006/main" xmlns:wp="http://schemas.openxmlformats.org/drawingml/2006/wordprocessingDrawing" xmlns:r="http://schemas.openxmlformats.org/officeDocument/2006/relationships" xmlns:w14="http://schemas.microsoft.com/office/word/2010/wordml">
+              <w:rPr>
+                <w:rFonts w:ascii="Arial" w:hAnsi="Arial" w:eastAsia="Arial" w:cs="Arial"/>
+                <w:sz w:val="22"/>
+                <w:szCs w:val="22"/>
+                <w:color w:val="111111"/>
+              </w:rPr>
+              <w:t xml:space="preserve">(307.959)</w:t>
+            </w:r>
+          </w:p>
+        </w:tc>
+      </w:tr>
+      <w:tr>
+        <w:trPr>
+          <w:cantSplit/>
+          <w:trHeight w:val="360" w:hRule="auto"/>
+        </w:trPr>
+        <w:tc>
+          <w:tcPr>
+            <w:tcBorders/>
+            <w:shd w:val="clear" w:color="auto" w:fill="FFFFFF"/>
+            <w:tcMar>
+              <w:top w:w="0" w:type="dxa"/>
+              <w:bottom w:w="0" w:type="dxa"/>
+              <w:left w:w="0" w:type="dxa"/>
+              <w:right w:w="0" w:type="dxa"/>
+            </w:tcMar>
+            <w:vAlign w:val="center"/>
+          </w:tcPr>
+          <w:p>
+            <w:pPr>
+              <w:jc w:val="left"/>
+              <w:spacing w:after="40" w:before="40" w:line="240"/>
+              <w:ind w:firstLine="0" w:left="100" w:right="100"/>
+            </w:pPr>
+            <w:r xmlns:w="http://schemas.openxmlformats.org/wordprocessingml/2006/main" xmlns:wp="http://schemas.openxmlformats.org/drawingml/2006/wordprocessingDrawing" xmlns:r="http://schemas.openxmlformats.org/officeDocument/2006/relationships" xmlns:w14="http://schemas.microsoft.com/office/word/2010/wordml">
+              <w:rPr>
+                <w:rFonts w:ascii="Arial" w:hAnsi="Arial" w:eastAsia="Arial" w:cs="Arial"/>
+                <w:sz w:val="22"/>
+                <w:szCs w:val="22"/>
+                <w:color w:val="111111"/>
+              </w:rPr>
+              <w:t xml:space="preserve">sexmale</w:t>
+            </w:r>
+          </w:p>
+        </w:tc>
+        <w:tc>
+          <w:tcPr>
+            <w:tcBorders/>
+            <w:shd w:val="clear" w:color="auto" w:fill="FFFFFF"/>
+            <w:tcMar>
+              <w:top w:w="0" w:type="dxa"/>
+              <w:bottom w:w="0" w:type="dxa"/>
+              <w:left w:w="0" w:type="dxa"/>
+              <w:right w:w="0" w:type="dxa"/>
+            </w:tcMar>
+            <w:vAlign w:val="center"/>
+          </w:tcPr>
+          <w:p>
+            <w:pPr>
+              <w:jc w:val="left"/>
+              <w:spacing w:after="40" w:before="40" w:line="240"/>
+              <w:ind w:firstLine="0" w:left="100" w:right="100"/>
+            </w:pPr>
+            <w:r xmlns:w="http://schemas.openxmlformats.org/wordprocessingml/2006/main" xmlns:wp="http://schemas.openxmlformats.org/drawingml/2006/wordprocessingDrawing" xmlns:r="http://schemas.openxmlformats.org/officeDocument/2006/relationships" xmlns:w14="http://schemas.microsoft.com/office/word/2010/wordml">
+              <w:rPr>
+                <w:rFonts w:ascii="Arial" w:hAnsi="Arial" w:eastAsia="Arial" w:cs="Arial"/>
+                <w:sz w:val="22"/>
+                <w:szCs w:val="22"/>
+                <w:color w:val="111111"/>
+              </w:rPr>
+              <w:t xml:space="preserve">674.238***</w:t>
+            </w:r>
+          </w:p>
+        </w:tc>
+        <w:tc>
+          <w:tcPr>
+            <w:tcBorders/>
+            <w:shd w:val="clear" w:color="auto" w:fill="FFFFFF"/>
+            <w:tcMar>
+              <w:top w:w="0" w:type="dxa"/>
+              <w:bottom w:w="0" w:type="dxa"/>
+              <w:left w:w="0" w:type="dxa"/>
+              <w:right w:w="0" w:type="dxa"/>
+            </w:tcMar>
+            <w:vAlign w:val="center"/>
+          </w:tcPr>
+          <w:p>
+            <w:pPr>
+              <w:jc w:val="left"/>
+              <w:spacing w:after="40" w:before="40" w:line="240"/>
+              <w:ind w:firstLine="0" w:left="100" w:right="100"/>
+            </w:pPr>
+            <w:r xmlns:w="http://schemas.openxmlformats.org/wordprocessingml/2006/main" xmlns:wp="http://schemas.openxmlformats.org/drawingml/2006/wordprocessingDrawing" xmlns:r="http://schemas.openxmlformats.org/officeDocument/2006/relationships" xmlns:w14="http://schemas.microsoft.com/office/word/2010/wordml">
+              <w:rPr>
+                <w:rFonts w:ascii="Arial" w:hAnsi="Arial" w:eastAsia="Arial" w:cs="Arial"/>
+                <w:sz w:val="22"/>
+                <w:szCs w:val="22"/>
+                <w:color w:val="111111"/>
+              </w:rPr>
+              <w:t xml:space="preserve"/>
+            </w:r>
+          </w:p>
+        </w:tc>
+      </w:tr>
+      <w:tr>
+        <w:trPr>
+          <w:cantSplit/>
+          <w:trHeight w:val="360" w:hRule="auto"/>
+        </w:trPr>
+        <w:tc>
+          <w:tcPr>
+            <w:tcBorders/>
+            <w:shd w:val="clear" w:color="auto" w:fill="FFFFFF"/>
+            <w:tcMar>
+              <w:top w:w="0" w:type="dxa"/>
+              <w:bottom w:w="0" w:type="dxa"/>
+              <w:left w:w="0" w:type="dxa"/>
+              <w:right w:w="0" w:type="dxa"/>
+            </w:tcMar>
+            <w:vAlign w:val="center"/>
+          </w:tcPr>
+          <w:p>
+            <w:pPr>
+              <w:jc w:val="left"/>
+              <w:spacing w:after="40" w:before="40" w:line="240"/>
+              <w:ind w:firstLine="0" w:left="100" w:right="100"/>
+            </w:pPr>
+            <w:r xmlns:w="http://schemas.openxmlformats.org/wordprocessingml/2006/main" xmlns:wp="http://schemas.openxmlformats.org/drawingml/2006/wordprocessingDrawing" xmlns:r="http://schemas.openxmlformats.org/officeDocument/2006/relationships" xmlns:w14="http://schemas.microsoft.com/office/word/2010/wordml">
+              <w:rPr>
+                <w:rFonts w:ascii="Arial" w:hAnsi="Arial" w:eastAsia="Arial" w:cs="Arial"/>
+                <w:sz w:val="22"/>
+                <w:szCs w:val="22"/>
+                <w:color w:val="111111"/>
+              </w:rPr>
+              <w:t xml:space="preserve"/>
+            </w:r>
+          </w:p>
+        </w:tc>
+        <w:tc>
+          <w:tcPr>
+            <w:tcBorders/>
+            <w:shd w:val="clear" w:color="auto" w:fill="FFFFFF"/>
+            <w:tcMar>
+              <w:top w:w="0" w:type="dxa"/>
+              <w:bottom w:w="0" w:type="dxa"/>
+              <w:left w:w="0" w:type="dxa"/>
+              <w:right w:w="0" w:type="dxa"/>
+            </w:tcMar>
+            <w:vAlign w:val="center"/>
+          </w:tcPr>
+          <w:p>
+            <w:pPr>
+              <w:jc w:val="left"/>
+              <w:spacing w:after="40" w:before="40" w:line="240"/>
+              <w:ind w:firstLine="0" w:left="100" w:right="100"/>
+            </w:pPr>
+            <w:r xmlns:w="http://schemas.openxmlformats.org/wordprocessingml/2006/main" xmlns:wp="http://schemas.openxmlformats.org/drawingml/2006/wordprocessingDrawing" xmlns:r="http://schemas.openxmlformats.org/officeDocument/2006/relationships" xmlns:w14="http://schemas.microsoft.com/office/word/2010/wordml">
+              <w:rPr>
+                <w:rFonts w:ascii="Arial" w:hAnsi="Arial" w:eastAsia="Arial" w:cs="Arial"/>
+                <w:sz w:val="22"/>
+                <w:szCs w:val="22"/>
+                <w:color w:val="111111"/>
+              </w:rPr>
+              <w:t xml:space="preserve">(58.492)</w:t>
+            </w:r>
+          </w:p>
+        </w:tc>
+        <w:tc>
+          <w:tcPr>
+            <w:tcBorders/>
+            <w:shd w:val="clear" w:color="auto" w:fill="FFFFFF"/>
+            <w:tcMar>
+              <w:top w:w="0" w:type="dxa"/>
+              <w:bottom w:w="0" w:type="dxa"/>
+              <w:left w:w="0" w:type="dxa"/>
+              <w:right w:w="0" w:type="dxa"/>
+            </w:tcMar>
+            <w:vAlign w:val="center"/>
+          </w:tcPr>
+          <w:p>
+            <w:pPr>
+              <w:jc w:val="left"/>
+              <w:spacing w:after="40" w:before="40" w:line="240"/>
+              <w:ind w:firstLine="0" w:left="100" w:right="100"/>
+            </w:pPr>
+            <w:r xmlns:w="http://schemas.openxmlformats.org/wordprocessingml/2006/main" xmlns:wp="http://schemas.openxmlformats.org/drawingml/2006/wordprocessingDrawing" xmlns:r="http://schemas.openxmlformats.org/officeDocument/2006/relationships" xmlns:w14="http://schemas.microsoft.com/office/word/2010/wordml">
+              <w:rPr>
+                <w:rFonts w:ascii="Arial" w:hAnsi="Arial" w:eastAsia="Arial" w:cs="Arial"/>
+                <w:sz w:val="22"/>
+                <w:szCs w:val="22"/>
+                <w:color w:val="111111"/>
+              </w:rPr>
+              <w:t xml:space="preserve"/>
+            </w:r>
+          </w:p>
+        </w:tc>
+      </w:tr>
+      <w:tr>
+        <w:trPr>
+          <w:cantSplit/>
+          <w:trHeight w:val="360" w:hRule="auto"/>
+        </w:trPr>
+        <w:tc>
+          <w:tcPr>
+            <w:tcBorders/>
+            <w:shd w:val="clear" w:color="auto" w:fill="FFFFFF"/>
+            <w:tcMar>
+              <w:top w:w="0" w:type="dxa"/>
+              <w:bottom w:w="0" w:type="dxa"/>
+              <w:left w:w="0" w:type="dxa"/>
+              <w:right w:w="0" w:type="dxa"/>
+            </w:tcMar>
+            <w:vAlign w:val="center"/>
+          </w:tcPr>
+          <w:p>
+            <w:pPr>
+              <w:jc w:val="left"/>
+              <w:spacing w:after="40" w:before="40" w:line="240"/>
+              <w:ind w:firstLine="0" w:left="100" w:right="100"/>
+            </w:pPr>
+            <w:r xmlns:w="http://schemas.openxmlformats.org/wordprocessingml/2006/main" xmlns:wp="http://schemas.openxmlformats.org/drawingml/2006/wordprocessingDrawing" xmlns:r="http://schemas.openxmlformats.org/officeDocument/2006/relationships" xmlns:w14="http://schemas.microsoft.com/office/word/2010/wordml">
+              <w:rPr>
+                <w:rFonts w:ascii="Arial" w:hAnsi="Arial" w:eastAsia="Arial" w:cs="Arial"/>
+                <w:sz w:val="22"/>
+                <w:szCs w:val="22"/>
+                <w:color w:val="111111"/>
+              </w:rPr>
+              <w:t xml:space="preserve">islandDream</w:t>
+            </w:r>
+          </w:p>
+        </w:tc>
+        <w:tc>
+          <w:tcPr>
+            <w:tcBorders/>
+            <w:shd w:val="clear" w:color="auto" w:fill="FFFFFF"/>
+            <w:tcMar>
+              <w:top w:w="0" w:type="dxa"/>
+              <w:bottom w:w="0" w:type="dxa"/>
+              <w:left w:w="0" w:type="dxa"/>
+              <w:right w:w="0" w:type="dxa"/>
+            </w:tcMar>
+            <w:vAlign w:val="center"/>
+          </w:tcPr>
+          <w:p>
+            <w:pPr>
+              <w:jc w:val="left"/>
+              <w:spacing w:after="40" w:before="40" w:line="240"/>
+              <w:ind w:firstLine="0" w:left="100" w:right="100"/>
+            </w:pPr>
+            <w:r xmlns:w="http://schemas.openxmlformats.org/wordprocessingml/2006/main" xmlns:wp="http://schemas.openxmlformats.org/drawingml/2006/wordprocessingDrawing" xmlns:r="http://schemas.openxmlformats.org/officeDocument/2006/relationships" xmlns:w14="http://schemas.microsoft.com/office/word/2010/wordml">
+              <w:rPr>
+                <w:rFonts w:ascii="Arial" w:hAnsi="Arial" w:eastAsia="Arial" w:cs="Arial"/>
+                <w:sz w:val="22"/>
+                <w:szCs w:val="22"/>
+                <w:color w:val="111111"/>
+              </w:rPr>
+              <w:t xml:space="preserve">-996.806***</w:t>
+            </w:r>
+          </w:p>
+        </w:tc>
+        <w:tc>
+          <w:tcPr>
+            <w:tcBorders/>
+            <w:shd w:val="clear" w:color="auto" w:fill="FFFFFF"/>
+            <w:tcMar>
+              <w:top w:w="0" w:type="dxa"/>
+              <w:bottom w:w="0" w:type="dxa"/>
+              <w:left w:w="0" w:type="dxa"/>
+              <w:right w:w="0" w:type="dxa"/>
+            </w:tcMar>
+            <w:vAlign w:val="center"/>
+          </w:tcPr>
+          <w:p>
+            <w:pPr>
+              <w:jc w:val="left"/>
+              <w:spacing w:after="40" w:before="40" w:line="240"/>
+              <w:ind w:firstLine="0" w:left="100" w:right="100"/>
+            </w:pPr>
+            <w:r xmlns:w="http://schemas.openxmlformats.org/wordprocessingml/2006/main" xmlns:wp="http://schemas.openxmlformats.org/drawingml/2006/wordprocessingDrawing" xmlns:r="http://schemas.openxmlformats.org/officeDocument/2006/relationships" xmlns:w14="http://schemas.microsoft.com/office/word/2010/wordml">
+              <w:rPr>
+                <w:rFonts w:ascii="Arial" w:hAnsi="Arial" w:eastAsia="Arial" w:cs="Arial"/>
+                <w:sz w:val="22"/>
+                <w:szCs w:val="22"/>
+                <w:color w:val="111111"/>
+              </w:rPr>
+              <w:t xml:space="preserve"/>
+            </w:r>
+          </w:p>
+        </w:tc>
+      </w:tr>
+      <w:tr>
+        <w:trPr>
+          <w:cantSplit/>
+          <w:trHeight w:val="360" w:hRule="auto"/>
+        </w:trPr>
+        <w:tc>
+          <w:tcPr>
+            <w:tcBorders/>
+            <w:shd w:val="clear" w:color="auto" w:fill="FFFFFF"/>
+            <w:tcMar>
+              <w:top w:w="0" w:type="dxa"/>
+              <w:bottom w:w="0" w:type="dxa"/>
+              <w:left w:w="0" w:type="dxa"/>
+              <w:right w:w="0" w:type="dxa"/>
+            </w:tcMar>
+            <w:vAlign w:val="center"/>
+          </w:tcPr>
+          <w:p>
+            <w:pPr>
+              <w:jc w:val="left"/>
+              <w:spacing w:after="40" w:before="40" w:line="240"/>
+              <w:ind w:firstLine="0" w:left="100" w:right="100"/>
+            </w:pPr>
+            <w:r xmlns:w="http://schemas.openxmlformats.org/wordprocessingml/2006/main" xmlns:wp="http://schemas.openxmlformats.org/drawingml/2006/wordprocessingDrawing" xmlns:r="http://schemas.openxmlformats.org/officeDocument/2006/relationships" xmlns:w14="http://schemas.microsoft.com/office/word/2010/wordml">
+              <w:rPr>
+                <w:rFonts w:ascii="Arial" w:hAnsi="Arial" w:eastAsia="Arial" w:cs="Arial"/>
+                <w:sz w:val="22"/>
+                <w:szCs w:val="22"/>
+                <w:color w:val="111111"/>
+              </w:rPr>
+              <w:t xml:space="preserve"/>
+            </w:r>
+          </w:p>
+        </w:tc>
+        <w:tc>
+          <w:tcPr>
+            <w:tcBorders/>
+            <w:shd w:val="clear" w:color="auto" w:fill="FFFFFF"/>
+            <w:tcMar>
+              <w:top w:w="0" w:type="dxa"/>
+              <w:bottom w:w="0" w:type="dxa"/>
+              <w:left w:w="0" w:type="dxa"/>
+              <w:right w:w="0" w:type="dxa"/>
+            </w:tcMar>
+            <w:vAlign w:val="center"/>
+          </w:tcPr>
+          <w:p>
+            <w:pPr>
+              <w:jc w:val="left"/>
+              <w:spacing w:after="40" w:before="40" w:line="240"/>
+              <w:ind w:firstLine="0" w:left="100" w:right="100"/>
+            </w:pPr>
+            <w:r xmlns:w="http://schemas.openxmlformats.org/wordprocessingml/2006/main" xmlns:wp="http://schemas.openxmlformats.org/drawingml/2006/wordprocessingDrawing" xmlns:r="http://schemas.openxmlformats.org/officeDocument/2006/relationships" xmlns:w14="http://schemas.microsoft.com/office/word/2010/wordml">
+              <w:rPr>
+                <w:rFonts w:ascii="Arial" w:hAnsi="Arial" w:eastAsia="Arial" w:cs="Arial"/>
+                <w:sz w:val="22"/>
+                <w:szCs w:val="22"/>
+                <w:color w:val="111111"/>
+              </w:rPr>
+              <w:t xml:space="preserve">(63.735)</w:t>
+            </w:r>
+          </w:p>
+        </w:tc>
+        <w:tc>
+          <w:tcPr>
+            <w:tcBorders/>
+            <w:shd w:val="clear" w:color="auto" w:fill="FFFFFF"/>
+            <w:tcMar>
+              <w:top w:w="0" w:type="dxa"/>
+              <w:bottom w:w="0" w:type="dxa"/>
+              <w:left w:w="0" w:type="dxa"/>
+              <w:right w:w="0" w:type="dxa"/>
+            </w:tcMar>
+            <w:vAlign w:val="center"/>
+          </w:tcPr>
+          <w:p>
+            <w:pPr>
+              <w:jc w:val="left"/>
+              <w:spacing w:after="40" w:before="40" w:line="240"/>
+              <w:ind w:firstLine="0" w:left="100" w:right="100"/>
+            </w:pPr>
+            <w:r xmlns:w="http://schemas.openxmlformats.org/wordprocessingml/2006/main" xmlns:wp="http://schemas.openxmlformats.org/drawingml/2006/wordprocessingDrawing" xmlns:r="http://schemas.openxmlformats.org/officeDocument/2006/relationships" xmlns:w14="http://schemas.microsoft.com/office/word/2010/wordml">
+              <w:rPr>
+                <w:rFonts w:ascii="Arial" w:hAnsi="Arial" w:eastAsia="Arial" w:cs="Arial"/>
+                <w:sz w:val="22"/>
+                <w:szCs w:val="22"/>
+                <w:color w:val="111111"/>
+              </w:rPr>
+              <w:t xml:space="preserve"/>
+            </w:r>
+          </w:p>
+        </w:tc>
+      </w:tr>
+      <w:tr>
+        <w:trPr>
+          <w:cantSplit/>
+          <w:trHeight w:val="360" w:hRule="auto"/>
+        </w:trPr>
+        <w:tc>
+          <w:tcPr>
+            <w:tcBorders/>
+            <w:shd w:val="clear" w:color="auto" w:fill="FFFFFF"/>
+            <w:tcMar>
+              <w:top w:w="0" w:type="dxa"/>
+              <w:bottom w:w="0" w:type="dxa"/>
+              <w:left w:w="0" w:type="dxa"/>
+              <w:right w:w="0" w:type="dxa"/>
+            </w:tcMar>
+            <w:vAlign w:val="center"/>
+          </w:tcPr>
+          <w:p>
+            <w:pPr>
+              <w:jc w:val="left"/>
+              <w:spacing w:after="40" w:before="40" w:line="240"/>
+              <w:ind w:firstLine="0" w:left="100" w:right="100"/>
+            </w:pPr>
+            <w:r xmlns:w="http://schemas.openxmlformats.org/wordprocessingml/2006/main" xmlns:wp="http://schemas.openxmlformats.org/drawingml/2006/wordprocessingDrawing" xmlns:r="http://schemas.openxmlformats.org/officeDocument/2006/relationships" xmlns:w14="http://schemas.microsoft.com/office/word/2010/wordml">
+              <w:rPr>
+                <w:rFonts w:ascii="Arial" w:hAnsi="Arial" w:eastAsia="Arial" w:cs="Arial"/>
+                <w:sz w:val="22"/>
+                <w:szCs w:val="22"/>
+                <w:color w:val="111111"/>
+              </w:rPr>
+              <w:t xml:space="preserve">islandTorgersen</w:t>
+            </w:r>
+          </w:p>
+        </w:tc>
+        <w:tc>
+          <w:tcPr>
+            <w:tcBorders/>
+            <w:shd w:val="clear" w:color="auto" w:fill="FFFFFF"/>
+            <w:tcMar>
+              <w:top w:w="0" w:type="dxa"/>
+              <w:bottom w:w="0" w:type="dxa"/>
+              <w:left w:w="0" w:type="dxa"/>
+              <w:right w:w="0" w:type="dxa"/>
+            </w:tcMar>
+            <w:vAlign w:val="center"/>
+          </w:tcPr>
+          <w:p>
+            <w:pPr>
+              <w:jc w:val="left"/>
+              <w:spacing w:after="40" w:before="40" w:line="240"/>
+              <w:ind w:firstLine="0" w:left="100" w:right="100"/>
+            </w:pPr>
+            <w:r xmlns:w="http://schemas.openxmlformats.org/wordprocessingml/2006/main" xmlns:wp="http://schemas.openxmlformats.org/drawingml/2006/wordprocessingDrawing" xmlns:r="http://schemas.openxmlformats.org/officeDocument/2006/relationships" xmlns:w14="http://schemas.microsoft.com/office/word/2010/wordml">
+              <w:rPr>
+                <w:rFonts w:ascii="Arial" w:hAnsi="Arial" w:eastAsia="Arial" w:cs="Arial"/>
+                <w:sz w:val="22"/>
+                <w:szCs w:val="22"/>
+                <w:color w:val="111111"/>
+              </w:rPr>
+              <w:t xml:space="preserve">-997.284***</w:t>
+            </w:r>
+          </w:p>
+        </w:tc>
+        <w:tc>
+          <w:tcPr>
+            <w:tcBorders/>
+            <w:shd w:val="clear" w:color="auto" w:fill="FFFFFF"/>
+            <w:tcMar>
+              <w:top w:w="0" w:type="dxa"/>
+              <w:bottom w:w="0" w:type="dxa"/>
+              <w:left w:w="0" w:type="dxa"/>
+              <w:right w:w="0" w:type="dxa"/>
+            </w:tcMar>
+            <w:vAlign w:val="center"/>
+          </w:tcPr>
+          <w:p>
+            <w:pPr>
+              <w:jc w:val="left"/>
+              <w:spacing w:after="40" w:before="40" w:line="240"/>
+              <w:ind w:firstLine="0" w:left="100" w:right="100"/>
+            </w:pPr>
+            <w:r xmlns:w="http://schemas.openxmlformats.org/wordprocessingml/2006/main" xmlns:wp="http://schemas.openxmlformats.org/drawingml/2006/wordprocessingDrawing" xmlns:r="http://schemas.openxmlformats.org/officeDocument/2006/relationships" xmlns:w14="http://schemas.microsoft.com/office/word/2010/wordml">
+              <w:rPr>
+                <w:rFonts w:ascii="Arial" w:hAnsi="Arial" w:eastAsia="Arial" w:cs="Arial"/>
+                <w:sz w:val="22"/>
+                <w:szCs w:val="22"/>
+                <w:color w:val="111111"/>
+              </w:rPr>
+              <w:t xml:space="preserve"/>
+            </w:r>
+          </w:p>
+        </w:tc>
+      </w:tr>
+      <w:tr>
+        <w:trPr>
+          <w:cantSplit/>
+          <w:trHeight w:val="360" w:hRule="auto"/>
+        </w:trPr>
+        <w:tc>
+          <w:tcPr>
+            <w:tcBorders/>
+            <w:shd w:val="clear" w:color="auto" w:fill="FFFFFF"/>
+            <w:tcMar>
+              <w:top w:w="0" w:type="dxa"/>
+              <w:bottom w:w="0" w:type="dxa"/>
+              <w:left w:w="0" w:type="dxa"/>
+              <w:right w:w="0" w:type="dxa"/>
+            </w:tcMar>
+            <w:vAlign w:val="center"/>
+          </w:tcPr>
+          <w:p>
+            <w:pPr>
+              <w:jc w:val="left"/>
+              <w:spacing w:after="40" w:before="40" w:line="240"/>
+              <w:ind w:firstLine="0" w:left="100" w:right="100"/>
+            </w:pPr>
+            <w:r xmlns:w="http://schemas.openxmlformats.org/wordprocessingml/2006/main" xmlns:wp="http://schemas.openxmlformats.org/drawingml/2006/wordprocessingDrawing" xmlns:r="http://schemas.openxmlformats.org/officeDocument/2006/relationships" xmlns:w14="http://schemas.microsoft.com/office/word/2010/wordml">
+              <w:rPr>
+                <w:rFonts w:ascii="Arial" w:hAnsi="Arial" w:eastAsia="Arial" w:cs="Arial"/>
+                <w:sz w:val="22"/>
+                <w:szCs w:val="22"/>
+                <w:color w:val="111111"/>
+              </w:rPr>
+              <w:t xml:space="preserve"/>
+            </w:r>
+          </w:p>
+        </w:tc>
+        <w:tc>
+          <w:tcPr>
+            <w:tcBorders/>
+            <w:shd w:val="clear" w:color="auto" w:fill="FFFFFF"/>
+            <w:tcMar>
+              <w:top w:w="0" w:type="dxa"/>
+              <w:bottom w:w="0" w:type="dxa"/>
+              <w:left w:w="0" w:type="dxa"/>
+              <w:right w:w="0" w:type="dxa"/>
+            </w:tcMar>
+            <w:vAlign w:val="center"/>
+          </w:tcPr>
+          <w:p>
+            <w:pPr>
+              <w:jc w:val="left"/>
+              <w:spacing w:after="40" w:before="40" w:line="240"/>
+              <w:ind w:firstLine="0" w:left="100" w:right="100"/>
+            </w:pPr>
+            <w:r xmlns:w="http://schemas.openxmlformats.org/wordprocessingml/2006/main" xmlns:wp="http://schemas.openxmlformats.org/drawingml/2006/wordprocessingDrawing" xmlns:r="http://schemas.openxmlformats.org/officeDocument/2006/relationships" xmlns:w14="http://schemas.microsoft.com/office/word/2010/wordml">
+              <w:rPr>
+                <w:rFonts w:ascii="Arial" w:hAnsi="Arial" w:eastAsia="Arial" w:cs="Arial"/>
+                <w:sz w:val="22"/>
+                <w:szCs w:val="22"/>
+                <w:color w:val="111111"/>
+              </w:rPr>
+              <w:t xml:space="preserve">(88.356)</w:t>
+            </w:r>
+          </w:p>
+        </w:tc>
+        <w:tc>
+          <w:tcPr>
+            <w:tcBorders/>
+            <w:shd w:val="clear" w:color="auto" w:fill="FFFFFF"/>
+            <w:tcMar>
+              <w:top w:w="0" w:type="dxa"/>
+              <w:bottom w:w="0" w:type="dxa"/>
+              <w:left w:w="0" w:type="dxa"/>
+              <w:right w:w="0" w:type="dxa"/>
+            </w:tcMar>
+            <w:vAlign w:val="center"/>
+          </w:tcPr>
+          <w:p>
+            <w:pPr>
+              <w:jc w:val="left"/>
+              <w:spacing w:after="40" w:before="40" w:line="240"/>
+              <w:ind w:firstLine="0" w:left="100" w:right="100"/>
+            </w:pPr>
+            <w:r xmlns:w="http://schemas.openxmlformats.org/wordprocessingml/2006/main" xmlns:wp="http://schemas.openxmlformats.org/drawingml/2006/wordprocessingDrawing" xmlns:r="http://schemas.openxmlformats.org/officeDocument/2006/relationships" xmlns:w14="http://schemas.microsoft.com/office/word/2010/wordml">
+              <w:rPr>
+                <w:rFonts w:ascii="Arial" w:hAnsi="Arial" w:eastAsia="Arial" w:cs="Arial"/>
+                <w:sz w:val="22"/>
+                <w:szCs w:val="22"/>
+                <w:color w:val="111111"/>
+              </w:rPr>
+              <w:t xml:space="preserve"/>
+            </w:r>
+          </w:p>
+        </w:tc>
+      </w:tr>
+      <w:tr>
+        <w:trPr>
+          <w:cantSplit/>
+          <w:trHeight w:val="360" w:hRule="auto"/>
+        </w:trPr>
+        <w:tc>
+          <w:tcPr>
+            <w:tcBorders/>
+            <w:shd w:val="clear" w:color="auto" w:fill="FFFFFF"/>
+            <w:tcMar>
+              <w:top w:w="0" w:type="dxa"/>
+              <w:bottom w:w="0" w:type="dxa"/>
+              <w:left w:w="0" w:type="dxa"/>
+              <w:right w:w="0" w:type="dxa"/>
+            </w:tcMar>
+            <w:vAlign w:val="center"/>
+          </w:tcPr>
+          <w:p>
+            <w:pPr>
+              <w:jc w:val="left"/>
+              <w:spacing w:after="40" w:before="40" w:line="240"/>
+              <w:ind w:firstLine="0" w:left="100" w:right="100"/>
+            </w:pPr>
+            <w:r xmlns:w="http://schemas.openxmlformats.org/wordprocessingml/2006/main" xmlns:wp="http://schemas.openxmlformats.org/drawingml/2006/wordprocessingDrawing" xmlns:r="http://schemas.openxmlformats.org/officeDocument/2006/relationships" xmlns:w14="http://schemas.microsoft.com/office/word/2010/wordml">
+              <w:rPr>
+                <w:rFonts w:ascii="Arial" w:hAnsi="Arial" w:eastAsia="Arial" w:cs="Arial"/>
+                <w:sz w:val="22"/>
+                <w:szCs w:val="22"/>
+                <w:color w:val="111111"/>
+              </w:rPr>
+              <w:t xml:space="preserve">flipper_length_mm</w:t>
+            </w:r>
+          </w:p>
+        </w:tc>
+        <w:tc>
+          <w:tcPr>
+            <w:tcBorders/>
+            <w:shd w:val="clear" w:color="auto" w:fill="FFFFFF"/>
+            <w:tcMar>
+              <w:top w:w="0" w:type="dxa"/>
+              <w:bottom w:w="0" w:type="dxa"/>
+              <w:left w:w="0" w:type="dxa"/>
+              <w:right w:w="0" w:type="dxa"/>
+            </w:tcMar>
+            <w:vAlign w:val="center"/>
+          </w:tcPr>
+          <w:p>
+            <w:pPr>
+              <w:jc w:val="left"/>
+              <w:spacing w:after="40" w:before="40" w:line="240"/>
+              <w:ind w:firstLine="0" w:left="100" w:right="100"/>
+            </w:pPr>
+            <w:r xmlns:w="http://schemas.openxmlformats.org/wordprocessingml/2006/main" xmlns:wp="http://schemas.openxmlformats.org/drawingml/2006/wordprocessingDrawing" xmlns:r="http://schemas.openxmlformats.org/officeDocument/2006/relationships" xmlns:w14="http://schemas.microsoft.com/office/word/2010/wordml">
+              <w:rPr>
+                <w:rFonts w:ascii="Arial" w:hAnsi="Arial" w:eastAsia="Arial" w:cs="Arial"/>
+                <w:sz w:val="22"/>
+                <w:szCs w:val="22"/>
+                <w:color w:val="111111"/>
+              </w:rPr>
+              <w:t xml:space="preserve"/>
+            </w:r>
+          </w:p>
+        </w:tc>
+        <w:tc>
+          <w:tcPr>
+            <w:tcBorders/>
+            <w:shd w:val="clear" w:color="auto" w:fill="FFFFFF"/>
+            <w:tcMar>
+              <w:top w:w="0" w:type="dxa"/>
+              <w:bottom w:w="0" w:type="dxa"/>
+              <w:left w:w="0" w:type="dxa"/>
+              <w:right w:w="0" w:type="dxa"/>
+            </w:tcMar>
+            <w:vAlign w:val="center"/>
+          </w:tcPr>
+          <w:p>
+            <w:pPr>
+              <w:jc w:val="left"/>
+              <w:spacing w:after="40" w:before="40" w:line="240"/>
+              <w:ind w:firstLine="0" w:left="100" w:right="100"/>
+            </w:pPr>
+            <w:r xmlns:w="http://schemas.openxmlformats.org/wordprocessingml/2006/main" xmlns:wp="http://schemas.openxmlformats.org/drawingml/2006/wordprocessingDrawing" xmlns:r="http://schemas.openxmlformats.org/officeDocument/2006/relationships" xmlns:w14="http://schemas.microsoft.com/office/word/2010/wordml">
+              <w:rPr>
+                <w:rFonts w:ascii="Arial" w:hAnsi="Arial" w:eastAsia="Arial" w:cs="Arial"/>
+                <w:sz w:val="22"/>
+                <w:szCs w:val="22"/>
+                <w:color w:val="111111"/>
+              </w:rPr>
+              <w:t xml:space="preserve">48.145***</w:t>
+            </w:r>
+          </w:p>
+        </w:tc>
+      </w:tr>
+      <w:tr>
+        <w:trPr>
+          <w:cantSplit/>
+          <w:trHeight w:val="360" w:hRule="auto"/>
+        </w:trPr>
+        <w:tc>
+          <w:tcPr>
+            <w:tcBorders/>
+            <w:shd w:val="clear" w:color="auto" w:fill="FFFFFF"/>
+            <w:tcMar>
+              <w:top w:w="0" w:type="dxa"/>
+              <w:bottom w:w="0" w:type="dxa"/>
+              <w:left w:w="0" w:type="dxa"/>
+              <w:right w:w="0" w:type="dxa"/>
+            </w:tcMar>
+            <w:vAlign w:val="center"/>
+          </w:tcPr>
+          <w:p>
+            <w:pPr>
+              <w:jc w:val="left"/>
+              <w:spacing w:after="40" w:before="40" w:line="240"/>
+              <w:ind w:firstLine="0" w:left="100" w:right="100"/>
+            </w:pPr>
+            <w:r xmlns:w="http://schemas.openxmlformats.org/wordprocessingml/2006/main" xmlns:wp="http://schemas.openxmlformats.org/drawingml/2006/wordprocessingDrawing" xmlns:r="http://schemas.openxmlformats.org/officeDocument/2006/relationships" xmlns:w14="http://schemas.microsoft.com/office/word/2010/wordml">
+              <w:rPr>
+                <w:rFonts w:ascii="Arial" w:hAnsi="Arial" w:eastAsia="Arial" w:cs="Arial"/>
+                <w:sz w:val="22"/>
+                <w:szCs w:val="22"/>
+                <w:color w:val="111111"/>
+              </w:rPr>
+              <w:t xml:space="preserve"/>
+            </w:r>
+          </w:p>
+        </w:tc>
+        <w:tc>
+          <w:tcPr>
+            <w:tcBorders/>
+            <w:shd w:val="clear" w:color="auto" w:fill="FFFFFF"/>
+            <w:tcMar>
+              <w:top w:w="0" w:type="dxa"/>
+              <w:bottom w:w="0" w:type="dxa"/>
+              <w:left w:w="0" w:type="dxa"/>
+              <w:right w:w="0" w:type="dxa"/>
+            </w:tcMar>
+            <w:vAlign w:val="center"/>
+          </w:tcPr>
+          <w:p>
+            <w:pPr>
+              <w:jc w:val="left"/>
+              <w:spacing w:after="40" w:before="40" w:line="240"/>
+              <w:ind w:firstLine="0" w:left="100" w:right="100"/>
+            </w:pPr>
+            <w:r xmlns:w="http://schemas.openxmlformats.org/wordprocessingml/2006/main" xmlns:wp="http://schemas.openxmlformats.org/drawingml/2006/wordprocessingDrawing" xmlns:r="http://schemas.openxmlformats.org/officeDocument/2006/relationships" xmlns:w14="http://schemas.microsoft.com/office/word/2010/wordml">
+              <w:rPr>
+                <w:rFonts w:ascii="Arial" w:hAnsi="Arial" w:eastAsia="Arial" w:cs="Arial"/>
+                <w:sz w:val="22"/>
+                <w:szCs w:val="22"/>
+                <w:color w:val="111111"/>
+              </w:rPr>
+              <w:t xml:space="preserve"/>
+            </w:r>
+          </w:p>
+        </w:tc>
+        <w:tc>
+          <w:tcPr>
+            <w:tcBorders/>
+            <w:shd w:val="clear" w:color="auto" w:fill="FFFFFF"/>
+            <w:tcMar>
+              <w:top w:w="0" w:type="dxa"/>
+              <w:bottom w:w="0" w:type="dxa"/>
+              <w:left w:w="0" w:type="dxa"/>
+              <w:right w:w="0" w:type="dxa"/>
+            </w:tcMar>
+            <w:vAlign w:val="center"/>
+          </w:tcPr>
+          <w:p>
+            <w:pPr>
+              <w:jc w:val="left"/>
+              <w:spacing w:after="40" w:before="40" w:line="240"/>
+              <w:ind w:firstLine="0" w:left="100" w:right="100"/>
+            </w:pPr>
+            <w:r xmlns:w="http://schemas.openxmlformats.org/wordprocessingml/2006/main" xmlns:wp="http://schemas.openxmlformats.org/drawingml/2006/wordprocessingDrawing" xmlns:r="http://schemas.openxmlformats.org/officeDocument/2006/relationships" xmlns:w14="http://schemas.microsoft.com/office/word/2010/wordml">
+              <w:rPr>
+                <w:rFonts w:ascii="Arial" w:hAnsi="Arial" w:eastAsia="Arial" w:cs="Arial"/>
+                <w:sz w:val="22"/>
+                <w:szCs w:val="22"/>
+                <w:color w:val="111111"/>
+              </w:rPr>
+              <w:t xml:space="preserve">(2.011)</w:t>
+            </w:r>
+          </w:p>
+        </w:tc>
+      </w:tr>
+      <w:tr>
+        <w:trPr>
+          <w:cantSplit/>
+          <w:trHeight w:val="360" w:hRule="auto"/>
+        </w:trPr>
+        <w:tc>
+          <w:tcPr>
+            <w:tcBorders/>
+            <w:shd w:val="clear" w:color="auto" w:fill="FFFFFF"/>
+            <w:tcMar>
+              <w:top w:w="0" w:type="dxa"/>
+              <w:bottom w:w="0" w:type="dxa"/>
+              <w:left w:w="0" w:type="dxa"/>
+              <w:right w:w="0" w:type="dxa"/>
+            </w:tcMar>
+            <w:vAlign w:val="center"/>
+          </w:tcPr>
+          <w:p>
+            <w:pPr>
+              <w:jc w:val="left"/>
+              <w:spacing w:after="40" w:before="40" w:line="240"/>
+              <w:ind w:firstLine="0" w:left="100" w:right="100"/>
+            </w:pPr>
+            <w:r xmlns:w="http://schemas.openxmlformats.org/wordprocessingml/2006/main" xmlns:wp="http://schemas.openxmlformats.org/drawingml/2006/wordprocessingDrawing" xmlns:r="http://schemas.openxmlformats.org/officeDocument/2006/relationships" xmlns:w14="http://schemas.microsoft.com/office/word/2010/wordml">
+              <w:rPr>
+                <w:rFonts w:ascii="Arial" w:hAnsi="Arial" w:eastAsia="Arial" w:cs="Arial"/>
+                <w:sz w:val="22"/>
+                <w:szCs w:val="22"/>
+                <w:color w:val="111111"/>
+              </w:rPr>
+              <w:t xml:space="preserve">bill_length_mm</w:t>
+            </w:r>
+          </w:p>
+        </w:tc>
+        <w:tc>
+          <w:tcPr>
+            <w:tcBorders/>
+            <w:shd w:val="clear" w:color="auto" w:fill="FFFFFF"/>
+            <w:tcMar>
+              <w:top w:w="0" w:type="dxa"/>
+              <w:bottom w:w="0" w:type="dxa"/>
+              <w:left w:w="0" w:type="dxa"/>
+              <w:right w:w="0" w:type="dxa"/>
+            </w:tcMar>
+            <w:vAlign w:val="center"/>
+          </w:tcPr>
+          <w:p>
+            <w:pPr>
+              <w:jc w:val="left"/>
+              <w:spacing w:after="40" w:before="40" w:line="240"/>
+              <w:ind w:firstLine="0" w:left="100" w:right="100"/>
+            </w:pPr>
+            <w:r xmlns:w="http://schemas.openxmlformats.org/wordprocessingml/2006/main" xmlns:wp="http://schemas.openxmlformats.org/drawingml/2006/wordprocessingDrawing" xmlns:r="http://schemas.openxmlformats.org/officeDocument/2006/relationships" xmlns:w14="http://schemas.microsoft.com/office/word/2010/wordml">
+              <w:rPr>
+                <w:rFonts w:ascii="Arial" w:hAnsi="Arial" w:eastAsia="Arial" w:cs="Arial"/>
+                <w:sz w:val="22"/>
+                <w:szCs w:val="22"/>
+                <w:color w:val="111111"/>
+              </w:rPr>
+              <w:t xml:space="preserve"/>
+            </w:r>
+          </w:p>
+        </w:tc>
+        <w:tc>
+          <w:tcPr>
+            <w:tcBorders/>
+            <w:shd w:val="clear" w:color="auto" w:fill="FFFFFF"/>
+            <w:tcMar>
+              <w:top w:w="0" w:type="dxa"/>
+              <w:bottom w:w="0" w:type="dxa"/>
+              <w:left w:w="0" w:type="dxa"/>
+              <w:right w:w="0" w:type="dxa"/>
+            </w:tcMar>
+            <w:vAlign w:val="center"/>
+          </w:tcPr>
+          <w:p>
+            <w:pPr>
+              <w:jc w:val="left"/>
+              <w:spacing w:after="40" w:before="40" w:line="240"/>
+              <w:ind w:firstLine="0" w:left="100" w:right="100"/>
+            </w:pPr>
+            <w:r xmlns:w="http://schemas.openxmlformats.org/wordprocessingml/2006/main" xmlns:wp="http://schemas.openxmlformats.org/drawingml/2006/wordprocessingDrawing" xmlns:r="http://schemas.openxmlformats.org/officeDocument/2006/relationships" xmlns:w14="http://schemas.microsoft.com/office/word/2010/wordml">
+              <w:rPr>
+                <w:rFonts w:ascii="Arial" w:hAnsi="Arial" w:eastAsia="Arial" w:cs="Arial"/>
+                <w:sz w:val="22"/>
+                <w:szCs w:val="22"/>
+                <w:color w:val="111111"/>
+              </w:rPr>
+              <w:t xml:space="preserve">6.047</w:t>
+            </w:r>
+          </w:p>
+        </w:tc>
+      </w:tr>
+      <w:tr>
+        <w:trPr>
+          <w:cantSplit/>
+          <w:trHeight w:val="360" w:hRule="auto"/>
+        </w:trPr>
+        <w:tc>
+          <w:tcPr>
+            <w:tcBorders/>
+            <w:shd w:val="clear" w:color="auto" w:fill="FFFFFF"/>
+            <w:tcMar>
+              <w:top w:w="0" w:type="dxa"/>
+              <w:bottom w:w="0" w:type="dxa"/>
+              <w:left w:w="0" w:type="dxa"/>
+              <w:right w:w="0" w:type="dxa"/>
+            </w:tcMar>
+            <w:vAlign w:val="center"/>
+          </w:tcPr>
+          <w:p>
+            <w:pPr>
+              <w:jc w:val="left"/>
+              <w:spacing w:after="40" w:before="40" w:line="240"/>
+              <w:ind w:firstLine="0" w:left="100" w:right="100"/>
+            </w:pPr>
+            <w:r xmlns:w="http://schemas.openxmlformats.org/wordprocessingml/2006/main" xmlns:wp="http://schemas.openxmlformats.org/drawingml/2006/wordprocessingDrawing" xmlns:r="http://schemas.openxmlformats.org/officeDocument/2006/relationships" xmlns:w14="http://schemas.microsoft.com/office/word/2010/wordml">
+              <w:rPr>
+                <w:rFonts w:ascii="Arial" w:hAnsi="Arial" w:eastAsia="Arial" w:cs="Arial"/>
+                <w:sz w:val="22"/>
+                <w:szCs w:val="22"/>
+                <w:color w:val="111111"/>
+              </w:rPr>
+              <w:t xml:space="preserve"/>
+            </w:r>
+          </w:p>
+        </w:tc>
+        <w:tc>
+          <w:tcPr>
+            <w:tcBorders/>
+            <w:shd w:val="clear" w:color="auto" w:fill="FFFFFF"/>
+            <w:tcMar>
+              <w:top w:w="0" w:type="dxa"/>
+              <w:bottom w:w="0" w:type="dxa"/>
+              <w:left w:w="0" w:type="dxa"/>
+              <w:right w:w="0" w:type="dxa"/>
+            </w:tcMar>
+            <w:vAlign w:val="center"/>
+          </w:tcPr>
+          <w:p>
+            <w:pPr>
+              <w:jc w:val="left"/>
+              <w:spacing w:after="40" w:before="40" w:line="240"/>
+              <w:ind w:firstLine="0" w:left="100" w:right="100"/>
+            </w:pPr>
+            <w:r xmlns:w="http://schemas.openxmlformats.org/wordprocessingml/2006/main" xmlns:wp="http://schemas.openxmlformats.org/drawingml/2006/wordprocessingDrawing" xmlns:r="http://schemas.openxmlformats.org/officeDocument/2006/relationships" xmlns:w14="http://schemas.microsoft.com/office/word/2010/wordml">
+              <w:rPr>
+                <w:rFonts w:ascii="Arial" w:hAnsi="Arial" w:eastAsia="Arial" w:cs="Arial"/>
+                <w:sz w:val="22"/>
+                <w:szCs w:val="22"/>
+                <w:color w:val="111111"/>
+              </w:rPr>
+              <w:t xml:space="preserve"/>
+            </w:r>
+          </w:p>
+        </w:tc>
+        <w:tc>
+          <w:tcPr>
+            <w:tcBorders/>
+            <w:shd w:val="clear" w:color="auto" w:fill="FFFFFF"/>
+            <w:tcMar>
+              <w:top w:w="0" w:type="dxa"/>
+              <w:bottom w:w="0" w:type="dxa"/>
+              <w:left w:w="0" w:type="dxa"/>
+              <w:right w:w="0" w:type="dxa"/>
+            </w:tcMar>
+            <w:vAlign w:val="center"/>
+          </w:tcPr>
+          <w:p>
+            <w:pPr>
+              <w:jc w:val="left"/>
+              <w:spacing w:after="40" w:before="40" w:line="240"/>
+              <w:ind w:firstLine="0" w:left="100" w:right="100"/>
+            </w:pPr>
+            <w:r xmlns:w="http://schemas.openxmlformats.org/wordprocessingml/2006/main" xmlns:wp="http://schemas.openxmlformats.org/drawingml/2006/wordprocessingDrawing" xmlns:r="http://schemas.openxmlformats.org/officeDocument/2006/relationships" xmlns:w14="http://schemas.microsoft.com/office/word/2010/wordml">
+              <w:rPr>
+                <w:rFonts w:ascii="Arial" w:hAnsi="Arial" w:eastAsia="Arial" w:cs="Arial"/>
+                <w:sz w:val="22"/>
+                <w:szCs w:val="22"/>
+                <w:color w:val="111111"/>
+              </w:rPr>
+              <w:t xml:space="preserve">(5.180)</w:t>
+            </w:r>
+          </w:p>
+        </w:tc>
+      </w:tr>
+      <w:tr>
+        <w:trPr>
+          <w:cantSplit/>
+          <w:trHeight w:val="360" w:hRule="auto"/>
+        </w:trPr>
+        <w:tc>
+          <w:tcPr>
+            <w:tcBorders>
+              <w:top w:val="single" w:sz="8" w:space="0" w:color="000000"/>
+            </w:tcBorders>
+            <w:shd w:val="clear" w:color="auto" w:fill="FFFFFF"/>
+            <w:tcMar>
+              <w:top w:w="0" w:type="dxa"/>
+              <w:bottom w:w="0" w:type="dxa"/>
+              <w:left w:w="0" w:type="dxa"/>
+              <w:right w:w="0" w:type="dxa"/>
+            </w:tcMar>
+            <w:vAlign w:val="center"/>
+          </w:tcPr>
+          <w:p>
+            <w:pPr>
+              <w:jc w:val="left"/>
+              <w:spacing w:after="40" w:before="40" w:line="240"/>
+              <w:ind w:firstLine="0" w:left="100" w:right="100"/>
+            </w:pPr>
+            <w:r xmlns:w="http://schemas.openxmlformats.org/wordprocessingml/2006/main" xmlns:wp="http://schemas.openxmlformats.org/drawingml/2006/wordprocessingDrawing" xmlns:r="http://schemas.openxmlformats.org/officeDocument/2006/relationships" xmlns:w14="http://schemas.microsoft.com/office/word/2010/wordml">
+              <w:rPr>
+                <w:rFonts w:ascii="Arial" w:hAnsi="Arial" w:eastAsia="Arial" w:cs="Arial"/>
+                <w:sz w:val="22"/>
+                <w:szCs w:val="22"/>
+                <w:color w:val="111111"/>
+              </w:rPr>
+              <w:t xml:space="preserve">Num.Obs.</w:t>
+            </w:r>
+          </w:p>
+        </w:tc>
+        <w:tc>
+          <w:tcPr>
+            <w:tcBorders>
+              <w:top w:val="single" w:sz="8" w:space="0" w:color="000000"/>
+            </w:tcBorders>
+            <w:shd w:val="clear" w:color="auto" w:fill="FFFFFF"/>
+            <w:tcMar>
+              <w:top w:w="0" w:type="dxa"/>
+              <w:bottom w:w="0" w:type="dxa"/>
+              <w:left w:w="0" w:type="dxa"/>
+              <w:right w:w="0" w:type="dxa"/>
+            </w:tcMar>
+            <w:vAlign w:val="center"/>
+          </w:tcPr>
+          <w:p>
+            <w:pPr>
+              <w:jc w:val="left"/>
+              <w:spacing w:after="40" w:before="40" w:line="240"/>
+              <w:ind w:firstLine="0" w:left="100" w:right="100"/>
+            </w:pPr>
+            <w:r xmlns:w="http://schemas.openxmlformats.org/wordprocessingml/2006/main" xmlns:wp="http://schemas.openxmlformats.org/drawingml/2006/wordprocessingDrawing" xmlns:r="http://schemas.openxmlformats.org/officeDocument/2006/relationships" xmlns:w14="http://schemas.microsoft.com/office/word/2010/wordml">
+              <w:rPr>
+                <w:rFonts w:ascii="Arial" w:hAnsi="Arial" w:eastAsia="Arial" w:cs="Arial"/>
+                <w:sz w:val="22"/>
+                <w:szCs w:val="22"/>
+                <w:color w:val="111111"/>
+              </w:rPr>
+              <w:t xml:space="preserve">333</w:t>
+            </w:r>
+          </w:p>
+        </w:tc>
+        <w:tc>
+          <w:tcPr>
+            <w:tcBorders>
+              <w:top w:val="single" w:sz="8" w:space="0" w:color="000000"/>
+            </w:tcBorders>
+            <w:shd w:val="clear" w:color="auto" w:fill="FFFFFF"/>
+            <w:tcMar>
+              <w:top w:w="0" w:type="dxa"/>
+              <w:bottom w:w="0" w:type="dxa"/>
+              <w:left w:w="0" w:type="dxa"/>
+              <w:right w:w="0" w:type="dxa"/>
+            </w:tcMar>
+            <w:vAlign w:val="center"/>
+          </w:tcPr>
+          <w:p>
+            <w:pPr>
+              <w:jc w:val="left"/>
+              <w:spacing w:after="40" w:before="40" w:line="240"/>
+              <w:ind w:firstLine="0" w:left="100" w:right="100"/>
+            </w:pPr>
+            <w:r xmlns:w="http://schemas.openxmlformats.org/wordprocessingml/2006/main" xmlns:wp="http://schemas.openxmlformats.org/drawingml/2006/wordprocessingDrawing" xmlns:r="http://schemas.openxmlformats.org/officeDocument/2006/relationships" xmlns:w14="http://schemas.microsoft.com/office/word/2010/wordml">
+              <w:rPr>
+                <w:rFonts w:ascii="Arial" w:hAnsi="Arial" w:eastAsia="Arial" w:cs="Arial"/>
+                <w:sz w:val="22"/>
+                <w:szCs w:val="22"/>
+                <w:color w:val="111111"/>
+              </w:rPr>
+              <w:t xml:space="preserve">342</w:t>
+            </w:r>
+          </w:p>
+        </w:tc>
+      </w:tr>
+      <w:tr>
+        <w:trPr>
+          <w:cantSplit/>
+          <w:trHeight w:val="360" w:hRule="auto"/>
+        </w:trPr>
+        <w:tc>
+          <w:tcPr>
+            <w:tcBorders/>
+            <w:shd w:val="clear" w:color="auto" w:fill="FFFFFF"/>
+            <w:tcMar>
+              <w:top w:w="0" w:type="dxa"/>
+              <w:bottom w:w="0" w:type="dxa"/>
+              <w:left w:w="0" w:type="dxa"/>
+              <w:right w:w="0" w:type="dxa"/>
+            </w:tcMar>
+            <w:vAlign w:val="center"/>
+          </w:tcPr>
+          <w:p>
+            <w:pPr>
+              <w:jc w:val="left"/>
+              <w:spacing w:after="40" w:before="40" w:line="240"/>
+              <w:ind w:firstLine="0" w:left="100" w:right="100"/>
+            </w:pPr>
+            <w:r xmlns:w="http://schemas.openxmlformats.org/wordprocessingml/2006/main" xmlns:wp="http://schemas.openxmlformats.org/drawingml/2006/wordprocessingDrawing" xmlns:r="http://schemas.openxmlformats.org/officeDocument/2006/relationships" xmlns:w14="http://schemas.microsoft.com/office/word/2010/wordml">
+              <w:rPr>
+                <w:rFonts w:ascii="Arial" w:hAnsi="Arial" w:eastAsia="Arial" w:cs="Arial"/>
+                <w:sz w:val="22"/>
+                <w:szCs w:val="22"/>
+                <w:color w:val="111111"/>
+              </w:rPr>
+              <w:t xml:space="preserve">R2</w:t>
+            </w:r>
+          </w:p>
+        </w:tc>
+        <w:tc>
+          <w:tcPr>
+            <w:tcBorders/>
+            <w:shd w:val="clear" w:color="auto" w:fill="FFFFFF"/>
+            <w:tcMar>
+              <w:top w:w="0" w:type="dxa"/>
+              <w:bottom w:w="0" w:type="dxa"/>
+              <w:left w:w="0" w:type="dxa"/>
+              <w:right w:w="0" w:type="dxa"/>
+            </w:tcMar>
+            <w:vAlign w:val="center"/>
+          </w:tcPr>
+          <w:p>
+            <w:pPr>
+              <w:jc w:val="left"/>
+              <w:spacing w:after="40" w:before="40" w:line="240"/>
+              <w:ind w:firstLine="0" w:left="100" w:right="100"/>
+            </w:pPr>
+            <w:r xmlns:w="http://schemas.openxmlformats.org/wordprocessingml/2006/main" xmlns:wp="http://schemas.openxmlformats.org/drawingml/2006/wordprocessingDrawing" xmlns:r="http://schemas.openxmlformats.org/officeDocument/2006/relationships" xmlns:w14="http://schemas.microsoft.com/office/word/2010/wordml">
+              <w:rPr>
+                <w:rFonts w:ascii="Arial" w:hAnsi="Arial" w:eastAsia="Arial" w:cs="Arial"/>
+                <w:sz w:val="22"/>
+                <w:szCs w:val="22"/>
+                <w:color w:val="111111"/>
+              </w:rPr>
+              <w:t xml:space="preserve">0.565</w:t>
+            </w:r>
+          </w:p>
+        </w:tc>
+        <w:tc>
+          <w:tcPr>
+            <w:tcBorders/>
+            <w:shd w:val="clear" w:color="auto" w:fill="FFFFFF"/>
+            <w:tcMar>
+              <w:top w:w="0" w:type="dxa"/>
+              <w:bottom w:w="0" w:type="dxa"/>
+              <w:left w:w="0" w:type="dxa"/>
+              <w:right w:w="0" w:type="dxa"/>
+            </w:tcMar>
+            <w:vAlign w:val="center"/>
+          </w:tcPr>
+          <w:p>
+            <w:pPr>
+              <w:jc w:val="left"/>
+              <w:spacing w:after="40" w:before="40" w:line="240"/>
+              <w:ind w:firstLine="0" w:left="100" w:right="100"/>
+            </w:pPr>
+            <w:r xmlns:w="http://schemas.openxmlformats.org/wordprocessingml/2006/main" xmlns:wp="http://schemas.openxmlformats.org/drawingml/2006/wordprocessingDrawing" xmlns:r="http://schemas.openxmlformats.org/officeDocument/2006/relationships" xmlns:w14="http://schemas.microsoft.com/office/word/2010/wordml">
+              <w:rPr>
+                <w:rFonts w:ascii="Arial" w:hAnsi="Arial" w:eastAsia="Arial" w:cs="Arial"/>
+                <w:sz w:val="22"/>
+                <w:szCs w:val="22"/>
+                <w:color w:val="111111"/>
+              </w:rPr>
+              <w:t xml:space="preserve">0.760</w:t>
+            </w:r>
+          </w:p>
+        </w:tc>
+      </w:tr>
+      <w:tr>
+        <w:trPr>
+          <w:cantSplit/>
+          <w:trHeight w:val="360" w:hRule="auto"/>
+        </w:trPr>
+        <w:tc>
+          <w:tcPr>
+            <w:tcBorders/>
+            <w:shd w:val="clear" w:color="auto" w:fill="FFFFFF"/>
+            <w:tcMar>
+              <w:top w:w="0" w:type="dxa"/>
+              <w:bottom w:w="0" w:type="dxa"/>
+              <w:left w:w="0" w:type="dxa"/>
+              <w:right w:w="0" w:type="dxa"/>
+            </w:tcMar>
+            <w:vAlign w:val="center"/>
+          </w:tcPr>
+          <w:p>
+            <w:pPr>
+              <w:jc w:val="left"/>
+              <w:spacing w:after="40" w:before="40" w:line="240"/>
+              <w:ind w:firstLine="0" w:left="100" w:right="100"/>
+            </w:pPr>
+            <w:r xmlns:w="http://schemas.openxmlformats.org/wordprocessingml/2006/main" xmlns:wp="http://schemas.openxmlformats.org/drawingml/2006/wordprocessingDrawing" xmlns:r="http://schemas.openxmlformats.org/officeDocument/2006/relationships" xmlns:w14="http://schemas.microsoft.com/office/word/2010/wordml">
+              <w:rPr>
+                <w:rFonts w:ascii="Arial" w:hAnsi="Arial" w:eastAsia="Arial" w:cs="Arial"/>
+                <w:sz w:val="22"/>
+                <w:szCs w:val="22"/>
+                <w:color w:val="111111"/>
+              </w:rPr>
+              <w:t xml:space="preserve">R2 Adj.</w:t>
+            </w:r>
+          </w:p>
+        </w:tc>
+        <w:tc>
+          <w:tcPr>
+            <w:tcBorders/>
+            <w:shd w:val="clear" w:color="auto" w:fill="FFFFFF"/>
+            <w:tcMar>
+              <w:top w:w="0" w:type="dxa"/>
+              <w:bottom w:w="0" w:type="dxa"/>
+              <w:left w:w="0" w:type="dxa"/>
+              <w:right w:w="0" w:type="dxa"/>
+            </w:tcMar>
+            <w:vAlign w:val="center"/>
+          </w:tcPr>
+          <w:p>
+            <w:pPr>
+              <w:jc w:val="left"/>
+              <w:spacing w:after="40" w:before="40" w:line="240"/>
+              <w:ind w:firstLine="0" w:left="100" w:right="100"/>
+            </w:pPr>
+            <w:r xmlns:w="http://schemas.openxmlformats.org/wordprocessingml/2006/main" xmlns:wp="http://schemas.openxmlformats.org/drawingml/2006/wordprocessingDrawing" xmlns:r="http://schemas.openxmlformats.org/officeDocument/2006/relationships" xmlns:w14="http://schemas.microsoft.com/office/word/2010/wordml">
+              <w:rPr>
+                <w:rFonts w:ascii="Arial" w:hAnsi="Arial" w:eastAsia="Arial" w:cs="Arial"/>
+                <w:sz w:val="22"/>
+                <w:szCs w:val="22"/>
+                <w:color w:val="111111"/>
+              </w:rPr>
+              <w:t xml:space="preserve">0.561</w:t>
+            </w:r>
+          </w:p>
+        </w:tc>
+        <w:tc>
+          <w:tcPr>
+            <w:tcBorders/>
+            <w:shd w:val="clear" w:color="auto" w:fill="FFFFFF"/>
+            <w:tcMar>
+              <w:top w:w="0" w:type="dxa"/>
+              <w:bottom w:w="0" w:type="dxa"/>
+              <w:left w:w="0" w:type="dxa"/>
+              <w:right w:w="0" w:type="dxa"/>
+            </w:tcMar>
+            <w:vAlign w:val="center"/>
+          </w:tcPr>
+          <w:p>
+            <w:pPr>
+              <w:jc w:val="left"/>
+              <w:spacing w:after="40" w:before="40" w:line="240"/>
+              <w:ind w:firstLine="0" w:left="100" w:right="100"/>
+            </w:pPr>
+            <w:r xmlns:w="http://schemas.openxmlformats.org/wordprocessingml/2006/main" xmlns:wp="http://schemas.openxmlformats.org/drawingml/2006/wordprocessingDrawing" xmlns:r="http://schemas.openxmlformats.org/officeDocument/2006/relationships" xmlns:w14="http://schemas.microsoft.com/office/word/2010/wordml">
+              <w:rPr>
+                <w:rFonts w:ascii="Arial" w:hAnsi="Arial" w:eastAsia="Arial" w:cs="Arial"/>
+                <w:sz w:val="22"/>
+                <w:szCs w:val="22"/>
+                <w:color w:val="111111"/>
+              </w:rPr>
+              <w:t xml:space="preserve">0.759</w:t>
+            </w:r>
+          </w:p>
+        </w:tc>
+      </w:tr>
+      <w:tr>
+        <w:trPr>
+          <w:cantSplit/>
+          <w:trHeight w:val="360" w:hRule="auto"/>
+        </w:trPr>
+        <w:tc>
+          <w:tcPr>
+            <w:tcBorders/>
+            <w:shd w:val="clear" w:color="auto" w:fill="FFFFFF"/>
+            <w:tcMar>
+              <w:top w:w="0" w:type="dxa"/>
+              <w:bottom w:w="0" w:type="dxa"/>
+              <w:left w:w="0" w:type="dxa"/>
+              <w:right w:w="0" w:type="dxa"/>
+            </w:tcMar>
+            <w:vAlign w:val="center"/>
+          </w:tcPr>
+          <w:p>
+            <w:pPr>
+              <w:jc w:val="left"/>
+              <w:spacing w:after="40" w:before="40" w:line="240"/>
+              <w:ind w:firstLine="0" w:left="100" w:right="100"/>
+            </w:pPr>
+            <w:r xmlns:w="http://schemas.openxmlformats.org/wordprocessingml/2006/main" xmlns:wp="http://schemas.openxmlformats.org/drawingml/2006/wordprocessingDrawing" xmlns:r="http://schemas.openxmlformats.org/officeDocument/2006/relationships" xmlns:w14="http://schemas.microsoft.com/office/word/2010/wordml">
+              <w:rPr>
+                <w:rFonts w:ascii="Arial" w:hAnsi="Arial" w:eastAsia="Arial" w:cs="Arial"/>
+                <w:sz w:val="22"/>
+                <w:szCs w:val="22"/>
+                <w:color w:val="111111"/>
+              </w:rPr>
+              <w:t xml:space="preserve">AIC</w:t>
+            </w:r>
+          </w:p>
+        </w:tc>
+        <w:tc>
+          <w:tcPr>
+            <w:tcBorders/>
+            <w:shd w:val="clear" w:color="auto" w:fill="FFFFFF"/>
+            <w:tcMar>
+              <w:top w:w="0" w:type="dxa"/>
+              <w:bottom w:w="0" w:type="dxa"/>
+              <w:left w:w="0" w:type="dxa"/>
+              <w:right w:w="0" w:type="dxa"/>
+            </w:tcMar>
+            <w:vAlign w:val="center"/>
+          </w:tcPr>
+          <w:p>
+            <w:pPr>
+              <w:jc w:val="left"/>
+              <w:spacing w:after="40" w:before="40" w:line="240"/>
+              <w:ind w:firstLine="0" w:left="100" w:right="100"/>
+            </w:pPr>
+            <w:r xmlns:w="http://schemas.openxmlformats.org/wordprocessingml/2006/main" xmlns:wp="http://schemas.openxmlformats.org/drawingml/2006/wordprocessingDrawing" xmlns:r="http://schemas.openxmlformats.org/officeDocument/2006/relationships" xmlns:w14="http://schemas.microsoft.com/office/word/2010/wordml">
+              <w:rPr>
+                <w:rFonts w:ascii="Arial" w:hAnsi="Arial" w:eastAsia="Arial" w:cs="Arial"/>
+                <w:sz w:val="22"/>
+                <w:szCs w:val="22"/>
+                <w:color w:val="111111"/>
+              </w:rPr>
+              <w:t xml:space="preserve">5133.3</w:t>
+            </w:r>
+          </w:p>
+        </w:tc>
+        <w:tc>
+          <w:tcPr>
+            <w:tcBorders/>
+            <w:shd w:val="clear" w:color="auto" w:fill="FFFFFF"/>
+            <w:tcMar>
+              <w:top w:w="0" w:type="dxa"/>
+              <w:bottom w:w="0" w:type="dxa"/>
+              <w:left w:w="0" w:type="dxa"/>
+              <w:right w:w="0" w:type="dxa"/>
+            </w:tcMar>
+            <w:vAlign w:val="center"/>
+          </w:tcPr>
+          <w:p>
+            <w:pPr>
+              <w:jc w:val="left"/>
+              <w:spacing w:after="40" w:before="40" w:line="240"/>
+              <w:ind w:firstLine="0" w:left="100" w:right="100"/>
+            </w:pPr>
+            <w:r xmlns:w="http://schemas.openxmlformats.org/wordprocessingml/2006/main" xmlns:wp="http://schemas.openxmlformats.org/drawingml/2006/wordprocessingDrawing" xmlns:r="http://schemas.openxmlformats.org/officeDocument/2006/relationships" xmlns:w14="http://schemas.microsoft.com/office/word/2010/wordml">
+              <w:rPr>
+                <w:rFonts w:ascii="Arial" w:hAnsi="Arial" w:eastAsia="Arial" w:cs="Arial"/>
+                <w:sz w:val="22"/>
+                <w:szCs w:val="22"/>
+                <w:color w:val="111111"/>
+              </w:rPr>
+              <w:t xml:space="preserve">5063.5</w:t>
+            </w:r>
+          </w:p>
+        </w:tc>
+      </w:tr>
+      <w:tr>
+        <w:trPr>
+          <w:cantSplit/>
+          <w:trHeight w:val="360" w:hRule="auto"/>
+        </w:trPr>
+        <w:tc>
+          <w:tcPr>
+            <w:tcBorders/>
+            <w:shd w:val="clear" w:color="auto" w:fill="FFFFFF"/>
+            <w:tcMar>
+              <w:top w:w="0" w:type="dxa"/>
+              <w:bottom w:w="0" w:type="dxa"/>
+              <w:left w:w="0" w:type="dxa"/>
+              <w:right w:w="0" w:type="dxa"/>
+            </w:tcMar>
+            <w:vAlign w:val="center"/>
+          </w:tcPr>
+          <w:p>
+            <w:pPr>
+              <w:jc w:val="left"/>
+              <w:spacing w:after="40" w:before="40" w:line="240"/>
+              <w:ind w:firstLine="0" w:left="100" w:right="100"/>
+            </w:pPr>
+            <w:r xmlns:w="http://schemas.openxmlformats.org/wordprocessingml/2006/main" xmlns:wp="http://schemas.openxmlformats.org/drawingml/2006/wordprocessingDrawing" xmlns:r="http://schemas.openxmlformats.org/officeDocument/2006/relationships" xmlns:w14="http://schemas.microsoft.com/office/word/2010/wordml">
+              <w:rPr>
+                <w:rFonts w:ascii="Arial" w:hAnsi="Arial" w:eastAsia="Arial" w:cs="Arial"/>
+                <w:sz w:val="22"/>
+                <w:szCs w:val="22"/>
+                <w:color w:val="111111"/>
+              </w:rPr>
+              <w:t xml:space="preserve">BIC</w:t>
+            </w:r>
+          </w:p>
+        </w:tc>
+        <w:tc>
+          <w:tcPr>
+            <w:tcBorders/>
+            <w:shd w:val="clear" w:color="auto" w:fill="FFFFFF"/>
+            <w:tcMar>
+              <w:top w:w="0" w:type="dxa"/>
+              <w:bottom w:w="0" w:type="dxa"/>
+              <w:left w:w="0" w:type="dxa"/>
+              <w:right w:w="0" w:type="dxa"/>
+            </w:tcMar>
+            <w:vAlign w:val="center"/>
+          </w:tcPr>
+          <w:p>
+            <w:pPr>
+              <w:jc w:val="left"/>
+              <w:spacing w:after="40" w:before="40" w:line="240"/>
+              <w:ind w:firstLine="0" w:left="100" w:right="100"/>
+            </w:pPr>
+            <w:r xmlns:w="http://schemas.openxmlformats.org/wordprocessingml/2006/main" xmlns:wp="http://schemas.openxmlformats.org/drawingml/2006/wordprocessingDrawing" xmlns:r="http://schemas.openxmlformats.org/officeDocument/2006/relationships" xmlns:w14="http://schemas.microsoft.com/office/word/2010/wordml">
+              <w:rPr>
+                <w:rFonts w:ascii="Arial" w:hAnsi="Arial" w:eastAsia="Arial" w:cs="Arial"/>
+                <w:sz w:val="22"/>
+                <w:szCs w:val="22"/>
+                <w:color w:val="111111"/>
+              </w:rPr>
+              <w:t xml:space="preserve">5152.3</w:t>
+            </w:r>
+          </w:p>
+        </w:tc>
+        <w:tc>
+          <w:tcPr>
+            <w:tcBorders/>
+            <w:shd w:val="clear" w:color="auto" w:fill="FFFFFF"/>
+            <w:tcMar>
+              <w:top w:w="0" w:type="dxa"/>
+              <w:bottom w:w="0" w:type="dxa"/>
+              <w:left w:w="0" w:type="dxa"/>
+              <w:right w:w="0" w:type="dxa"/>
+            </w:tcMar>
+            <w:vAlign w:val="center"/>
+          </w:tcPr>
+          <w:p>
+            <w:pPr>
+              <w:jc w:val="left"/>
+              <w:spacing w:after="40" w:before="40" w:line="240"/>
+              <w:ind w:firstLine="0" w:left="100" w:right="100"/>
+            </w:pPr>
+            <w:r xmlns:w="http://schemas.openxmlformats.org/wordprocessingml/2006/main" xmlns:wp="http://schemas.openxmlformats.org/drawingml/2006/wordprocessingDrawing" xmlns:r="http://schemas.openxmlformats.org/officeDocument/2006/relationships" xmlns:w14="http://schemas.microsoft.com/office/word/2010/wordml">
+              <w:rPr>
+                <w:rFonts w:ascii="Arial" w:hAnsi="Arial" w:eastAsia="Arial" w:cs="Arial"/>
+                <w:sz w:val="22"/>
+                <w:szCs w:val="22"/>
+                <w:color w:val="111111"/>
+              </w:rPr>
+              <w:t xml:space="preserve">5078.8</w:t>
+            </w:r>
+          </w:p>
+        </w:tc>
+      </w:tr>
+      <w:tr>
+        <w:trPr>
+          <w:cantSplit/>
+          <w:trHeight w:val="360" w:hRule="auto"/>
+        </w:trPr>
+        <w:tc>
+          <w:tcPr>
+            <w:tcBorders/>
+            <w:shd w:val="clear" w:color="auto" w:fill="FFFFFF"/>
+            <w:tcMar>
+              <w:top w:w="0" w:type="dxa"/>
+              <w:bottom w:w="0" w:type="dxa"/>
+              <w:left w:w="0" w:type="dxa"/>
+              <w:right w:w="0" w:type="dxa"/>
+            </w:tcMar>
+            <w:vAlign w:val="center"/>
+          </w:tcPr>
+          <w:p>
+            <w:pPr>
+              <w:jc w:val="left"/>
+              <w:spacing w:after="40" w:before="40" w:line="240"/>
+              <w:ind w:firstLine="0" w:left="100" w:right="100"/>
+            </w:pPr>
+            <w:r xmlns:w="http://schemas.openxmlformats.org/wordprocessingml/2006/main" xmlns:wp="http://schemas.openxmlformats.org/drawingml/2006/wordprocessingDrawing" xmlns:r="http://schemas.openxmlformats.org/officeDocument/2006/relationships" xmlns:w14="http://schemas.microsoft.com/office/word/2010/wordml">
+              <w:rPr>
+                <w:rFonts w:ascii="Arial" w:hAnsi="Arial" w:eastAsia="Arial" w:cs="Arial"/>
+                <w:sz w:val="22"/>
+                <w:szCs w:val="22"/>
+                <w:color w:val="111111"/>
+              </w:rPr>
+              <w:t xml:space="preserve">Log.Lik.</w:t>
+            </w:r>
+          </w:p>
+        </w:tc>
+        <w:tc>
+          <w:tcPr>
+            <w:tcBorders/>
+            <w:shd w:val="clear" w:color="auto" w:fill="FFFFFF"/>
+            <w:tcMar>
+              <w:top w:w="0" w:type="dxa"/>
+              <w:bottom w:w="0" w:type="dxa"/>
+              <w:left w:w="0" w:type="dxa"/>
+              <w:right w:w="0" w:type="dxa"/>
+            </w:tcMar>
+            <w:vAlign w:val="center"/>
+          </w:tcPr>
+          <w:p>
+            <w:pPr>
+              <w:jc w:val="left"/>
+              <w:spacing w:after="40" w:before="40" w:line="240"/>
+              <w:ind w:firstLine="0" w:left="100" w:right="100"/>
+            </w:pPr>
+            <w:r xmlns:w="http://schemas.openxmlformats.org/wordprocessingml/2006/main" xmlns:wp="http://schemas.openxmlformats.org/drawingml/2006/wordprocessingDrawing" xmlns:r="http://schemas.openxmlformats.org/officeDocument/2006/relationships" xmlns:w14="http://schemas.microsoft.com/office/word/2010/wordml">
+              <w:rPr>
+                <w:rFonts w:ascii="Arial" w:hAnsi="Arial" w:eastAsia="Arial" w:cs="Arial"/>
+                <w:sz w:val="22"/>
+                <w:szCs w:val="22"/>
+                <w:color w:val="111111"/>
+              </w:rPr>
+              <w:t xml:space="preserve">-2561.630</w:t>
+            </w:r>
+          </w:p>
+        </w:tc>
+        <w:tc>
+          <w:tcPr>
+            <w:tcBorders/>
+            <w:shd w:val="clear" w:color="auto" w:fill="FFFFFF"/>
+            <w:tcMar>
+              <w:top w:w="0" w:type="dxa"/>
+              <w:bottom w:w="0" w:type="dxa"/>
+              <w:left w:w="0" w:type="dxa"/>
+              <w:right w:w="0" w:type="dxa"/>
+            </w:tcMar>
+            <w:vAlign w:val="center"/>
+          </w:tcPr>
+          <w:p>
+            <w:pPr>
+              <w:jc w:val="left"/>
+              <w:spacing w:after="40" w:before="40" w:line="240"/>
+              <w:ind w:firstLine="0" w:left="100" w:right="100"/>
+            </w:pPr>
+            <w:r xmlns:w="http://schemas.openxmlformats.org/wordprocessingml/2006/main" xmlns:wp="http://schemas.openxmlformats.org/drawingml/2006/wordprocessingDrawing" xmlns:r="http://schemas.openxmlformats.org/officeDocument/2006/relationships" xmlns:w14="http://schemas.microsoft.com/office/word/2010/wordml">
+              <w:rPr>
+                <w:rFonts w:ascii="Arial" w:hAnsi="Arial" w:eastAsia="Arial" w:cs="Arial"/>
+                <w:sz w:val="22"/>
+                <w:szCs w:val="22"/>
+                <w:color w:val="111111"/>
+              </w:rPr>
+              <w:t xml:space="preserve">-2527.741</w:t>
+            </w:r>
+          </w:p>
+        </w:tc>
+      </w:tr>
+      <w:tr>
+        <w:trPr>
+          <w:cantSplit/>
+          <w:trHeight w:val="360" w:hRule="auto"/>
+        </w:trPr>
+        <w:tc>
+          <w:tcPr>
+            <w:tcBorders>
+              <w:bottom w:val="single" w:sz="16" w:space="0" w:color="000000"/>
+            </w:tcBorders>
+            <w:shd w:val="clear" w:color="auto" w:fill="FFFFFF"/>
+            <w:tcMar>
+              <w:top w:w="0" w:type="dxa"/>
+              <w:bottom w:w="0" w:type="dxa"/>
+              <w:left w:w="0" w:type="dxa"/>
+              <w:right w:w="0" w:type="dxa"/>
+            </w:tcMar>
+            <w:vAlign w:val="center"/>
+          </w:tcPr>
+          <w:p>
+            <w:pPr>
+              <w:jc w:val="left"/>
+              <w:spacing w:after="40" w:before="40" w:line="240"/>
+              <w:ind w:firstLine="0" w:left="100" w:right="100"/>
+            </w:pPr>
+            <w:r xmlns:w="http://schemas.openxmlformats.org/wordprocessingml/2006/main" xmlns:wp="http://schemas.openxmlformats.org/drawingml/2006/wordprocessingDrawing" xmlns:r="http://schemas.openxmlformats.org/officeDocument/2006/relationships" xmlns:w14="http://schemas.microsoft.com/office/word/2010/wordml">
+              <w:rPr>
+                <w:rFonts w:ascii="Arial" w:hAnsi="Arial" w:eastAsia="Arial" w:cs="Arial"/>
+                <w:sz w:val="22"/>
+                <w:szCs w:val="22"/>
+                <w:color w:val="111111"/>
+              </w:rPr>
+              <w:t xml:space="preserve">F</w:t>
+            </w:r>
+          </w:p>
+        </w:tc>
+        <w:tc>
+          <w:tcPr>
+            <w:tcBorders>
+              <w:bottom w:val="single" w:sz="16" w:space="0" w:color="000000"/>
+            </w:tcBorders>
+            <w:shd w:val="clear" w:color="auto" w:fill="FFFFFF"/>
+            <w:tcMar>
+              <w:top w:w="0" w:type="dxa"/>
+              <w:bottom w:w="0" w:type="dxa"/>
+              <w:left w:w="0" w:type="dxa"/>
+              <w:right w:w="0" w:type="dxa"/>
+            </w:tcMar>
+            <w:vAlign w:val="center"/>
+          </w:tcPr>
+          <w:p>
+            <w:pPr>
+              <w:jc w:val="left"/>
+              <w:spacing w:after="40" w:before="40" w:line="240"/>
+              <w:ind w:firstLine="0" w:left="100" w:right="100"/>
+            </w:pPr>
+            <w:r xmlns:w="http://schemas.openxmlformats.org/wordprocessingml/2006/main" xmlns:wp="http://schemas.openxmlformats.org/drawingml/2006/wordprocessingDrawing" xmlns:r="http://schemas.openxmlformats.org/officeDocument/2006/relationships" xmlns:w14="http://schemas.microsoft.com/office/word/2010/wordml">
+              <w:rPr>
+                <w:rFonts w:ascii="Arial" w:hAnsi="Arial" w:eastAsia="Arial" w:cs="Arial"/>
+                <w:sz w:val="22"/>
+                <w:szCs w:val="22"/>
+                <w:color w:val="111111"/>
+              </w:rPr>
+              <w:t xml:space="preserve">142.318</w:t>
+            </w:r>
+          </w:p>
+        </w:tc>
+        <w:tc>
+          <w:tcPr>
+            <w:tcBorders>
+              <w:bottom w:val="single" w:sz="16" w:space="0" w:color="000000"/>
+            </w:tcBorders>
+            <w:shd w:val="clear" w:color="auto" w:fill="FFFFFF"/>
+            <w:tcMar>
+              <w:top w:w="0" w:type="dxa"/>
+              <w:bottom w:w="0" w:type="dxa"/>
+              <w:left w:w="0" w:type="dxa"/>
+              <w:right w:w="0" w:type="dxa"/>
+            </w:tcMar>
+            <w:vAlign w:val="center"/>
+          </w:tcPr>
+          <w:p>
+            <w:pPr>
+              <w:jc w:val="left"/>
+              <w:spacing w:after="40" w:before="40" w:line="240"/>
+              <w:ind w:firstLine="0" w:left="100" w:right="100"/>
+            </w:pPr>
+            <w:r xmlns:w="http://schemas.openxmlformats.org/wordprocessingml/2006/main" xmlns:wp="http://schemas.openxmlformats.org/drawingml/2006/wordprocessingDrawing" xmlns:r="http://schemas.openxmlformats.org/officeDocument/2006/relationships" xmlns:w14="http://schemas.microsoft.com/office/word/2010/wordml">
+              <w:rPr>
+                <w:rFonts w:ascii="Arial" w:hAnsi="Arial" w:eastAsia="Arial" w:cs="Arial"/>
+                <w:sz w:val="22"/>
+                <w:szCs w:val="22"/>
+                <w:color w:val="111111"/>
+              </w:rPr>
+              <w:t xml:space="preserve">536.626</w:t>
+            </w:r>
+          </w:p>
+        </w:tc>
+      </w:tr>
+      <w:tr>
+        <w:trPr>
+          <w:cantSplit/>
+          <w:trHeight w:val="360" w:hRule="auto"/>
+        </w:trPr>
+        <w:tc>
+          <w:tcPr>
+            <w:gridSpan w:val="3"/>
+            <w:tcBorders/>
+            <w:shd w:val="clear" w:color="auto" w:fill="FFFFFF"/>
+            <w:tcMar>
+              <w:top w:w="0" w:type="dxa"/>
+              <w:bottom w:w="0" w:type="dxa"/>
+              <w:left w:w="0" w:type="dxa"/>
+              <w:right w:w="0" w:type="dxa"/>
+            </w:tcMar>
+            <w:vAlign w:val="center"/>
+          </w:tcPr>
+          <w:p>
+            <w:pPr>
+              <w:jc w:val="left"/>
+              <w:spacing w:after="0" w:before="0" w:line="240"/>
+              <w:ind w:firstLine="0" w:left="0" w:right="0"/>
+            </w:pPr>
+            <w:r xmlns:w="http://schemas.openxmlformats.org/wordprocessingml/2006/main" xmlns:wp="http://schemas.openxmlformats.org/drawingml/2006/wordprocessingDrawing" xmlns:r="http://schemas.openxmlformats.org/officeDocument/2006/relationships" xmlns:w14="http://schemas.microsoft.com/office/word/2010/wordml">
+              <w:rPr>
+                <w:rFonts w:ascii="Arial" w:hAnsi="Arial" w:eastAsia="Arial" w:cs="Arial"/>
+                <w:sz w:val="20"/>
+                <w:szCs w:val="20"/>
+                <w:color w:val="000000"/>
+              </w:rPr>
+              <w:t xml:space="preserve">* p &lt; 0.1, ** p &lt; 0.05, *** p &lt; 0.01</w:t>
+            </w:r>
+          </w:p>
+        </w:tc>
+      </w:tr>
+    </w:tbl>
+    <w:p>
+      <w:pPr>
+        <w:pStyle w:val="Heading1"/>
+      </w:pPr>
+      <w:bookmarkStart w:id="25" w:name="discussion"/>
+      <w:r>
+        <w:t xml:space="preserve">4	Discussion</w:t>
+      </w:r>
+      <w:bookmarkEnd w:id="25"/>
+    </w:p>
+    <w:p>
+      <w:pPr>
+        <w:pStyle w:val="FirstParagraph"/>
+      </w:pPr>
+      <w:r>
+        <w:t xml:space="preserve">Looks like team flipper is a better model than team island.</w:t>
+      </w:r>
+    </w:p>
+    <w:p>
+      <w:pPr>
+        <w:pStyle w:val="BodyText"/>
+      </w:pPr>
+      <w:r>
+        <w:t xml:space="preserve">For future research, we might try and model some presence and absence data using the binomial function (4.1)</w:t>
+      </w:r>
+    </w:p>
+    <w:p>
+      <w:pPr>
+        <w:pStyle w:val="BodyText"/>
+      </w:pPr>
+    </w:p>
+    <w:p>
+      <w:pPr>
+        <w:pStyle w:val="BodyText"/>
+      </w:pPr>
+      <w:r>
+        <w:t xml:space="preserve">If someone gives us a lot more funding we will also do some state-space modeling</w:t>
+      </w:r>
+      <w:r>
+        <w:t xml:space="preserve"> </w:t>
+      </w:r>
+      <w:r>
+        <w:t xml:space="preserve">(Brooks</w:t>
+      </w:r>
+      <w:r>
+        <w:t xml:space="preserve"> </w:t>
+      </w:r>
+      <w:r>
+        <w:rPr>
+          <w:i/>
+        </w:rPr>
+        <w:t xml:space="preserve">et al.</w:t>
+      </w:r>
+      <w:r>
+        <w:t xml:space="preserve"> </w:t>
+      </w:r>
+      <w:r>
+        <w:t xml:space="preserve">2017)</w:t>
+      </w:r>
+      <w:r>
+        <w:t xml:space="preserve">, or some Bayesian stuff</w:t>
+      </w:r>
+      <w:r>
+        <w:t xml:space="preserve"> </w:t>
+      </w:r>
+      <w:r>
+        <w:t xml:space="preserve">(McElreath 2020)</w:t>
+      </w:r>
+      <w:r>
+        <w:t xml:space="preserve">.</w:t>
+      </w:r>
+    </w:p>
+    <w:p>
+      <w:pPr>
+        <w:pStyle w:val="Heading1"/>
+      </w:pPr>
+      <w:bookmarkStart w:id="26" w:name="references"/>
+      <w:r>
+        <w:t xml:space="preserve">5	References</w:t>
+      </w:r>
+      <w:bookmarkEnd w:id="26"/>
+    </w:p>
+    <w:bookmarkStart w:id="31" w:name="refs"/>
+    <w:bookmarkStart w:id="27" w:name="ref-brooks2017"/>
+    <w:p>
+      <w:pPr>
+        <w:pStyle w:val="Bibliography"/>
+      </w:pPr>
+      <w:r>
+        <w:t xml:space="preserve">Brooks, M.E., Kristensen, K., van Benthem, K.J., et al. (2017) glmmTMB balances speed and flexibility among packages for zero-inflated generalized linear mixed modeling.</w:t>
+      </w:r>
+      <w:r>
+        <w:t xml:space="preserve"> </w:t>
+      </w:r>
+      <w:r>
+        <w:rPr>
+          <w:i/>
+        </w:rPr>
+        <w:t xml:space="preserve">The R journal</w:t>
+      </w:r>
+      <w:r>
+        <w:t xml:space="preserve"> </w:t>
+      </w:r>
+      <w:r>
+        <w:rPr>
+          <w:b/>
+        </w:rPr>
+        <w:t xml:space="preserve">9</w:t>
+      </w:r>
+      <w:r>
+        <w:t xml:space="preserve">, 378–400.</w:t>
+      </w:r>
+    </w:p>
+    <w:bookmarkEnd w:id="27"/>
+    <w:bookmarkStart w:id="28" w:name="ref-horst2020"/>
+    <w:p>
+      <w:pPr>
+        <w:pStyle w:val="Bibliography"/>
+      </w:pPr>
+      <w:r>
+        <w:t xml:space="preserve">Horst, A.M., Hill, A.P. and Gorman, K.B. (2020) Allisonhorst/palmerpenguins: V0.1.0.</w:t>
+      </w:r>
+    </w:p>
+    <w:bookmarkEnd w:id="28"/>
+    <w:bookmarkStart w:id="29" w:name="ref-keum2001"/>
+    <w:p>
+      <w:pPr>
+        <w:pStyle w:val="Bibliography"/>
+      </w:pPr>
+      <w:r>
+        <w:t xml:space="preserve">Keum, Y.-Y., Li, H.-n. and Sanda, A.I. (2001) Fat penguins and imaginary penguins in perturbative QCD.</w:t>
+      </w:r>
+      <w:r>
+        <w:t xml:space="preserve"> </w:t>
+      </w:r>
+      <w:r>
+        <w:rPr>
+          <w:i/>
+        </w:rPr>
+        <w:t xml:space="preserve">Physics Letters B</w:t>
+      </w:r>
+      <w:r>
+        <w:t xml:space="preserve"> </w:t>
+      </w:r>
+      <w:r>
+        <w:rPr>
+          <w:b/>
+        </w:rPr>
+        <w:t xml:space="preserve">504</w:t>
+      </w:r>
+      <w:r>
+        <w:t xml:space="preserve">, 6–14.</w:t>
+      </w:r>
+    </w:p>
+    <w:bookmarkEnd w:id="29"/>
+    <w:bookmarkStart w:id="30" w:name="ref-mcelreath2020"/>
+    <w:p>
+      <w:pPr>
+        <w:pStyle w:val="Bibliography"/>
+      </w:pPr>
+      <w:r>
+        <w:t xml:space="preserve">McElreath, R. (2020)</w:t>
+      </w:r>
+      <w:r>
+        <w:t xml:space="preserve"> </w:t>
+      </w:r>
+      <w:r>
+        <w:rPr>
+          <w:i/>
+        </w:rPr>
+        <w:t xml:space="preserve">Statistical rethinking: A Bayesian course with examples in R and Stan</w:t>
+      </w:r>
+      <w:r>
+        <w:t xml:space="preserve">, Second (CRC texts in statistical science). Taylor and Francis, CRC Press, Boca Raton.</w:t>
+      </w:r>
+    </w:p>
+    <w:bookmarkEnd w:id="30"/>
+    <w:bookmarkEnd w:id="31"/>
+    <w:p>
+      <w:r>
+        <w:br w:type="page"/>
+      </w:r>
+    </w:p>
+    <w:p>
+      <w:pPr>
+        <w:pStyle w:val="Heading1"/>
+      </w:pPr>
+      <w:bookmarkStart w:id="32" w:name="supplementary-materials"/>
+      <w:r>
+        <w:t xml:space="preserve">6	Supplementary Materials</w:t>
+      </w:r>
+      <w:bookmarkEnd w:id="32"/>
+    </w:p>
+    <w:p>
+      <w:pPr>
+        <w:pStyle w:val="FirstParagraph"/>
+      </w:pPr>
+      <w:r>
+        <w:t xml:space="preserve">Here are our Supplementary Materials</w:t>
+      </w:r>
+    </w:p>
+    <w:p>
+      <w:pPr>
+        <w:pStyle w:val="BodyText"/>
+      </w:pPr>
+      <w:r>
+        <w:t xml:space="preserve">Here is another flipper model (Table.</w:t>
+      </w:r>
+      <w:r>
+        <w:t xml:space="preserve">??</w:t>
+      </w:r>
+      <w:r>
+        <w:t xml:space="preserve">)</w:t>
+      </w:r>
+    </w:p>
+    <w:p>
+      <w:pPr>
+        <w:pStyle w:val="TableCaption"/>
+      </w:pPr>
+      <w:r>
+        <w:t xml:space="preserve">My SI flipper model</w:t>
       </w:r>
     </w:p>
     <w:tbl xmlns:w="http://schemas.openxmlformats.org/wordprocessingml/2006/main" xmlns:r="http://schemas.openxmlformats.org/officeDocument/2006/relationships" xmlns:w14="http://schemas.microsoft.com/office/word/2010/wordml" xmlns:wp="http://schemas.openxmlformats.org/drawingml/2006/wordprocessingDrawing" xmlns:a="http://schemas.openxmlformats.org/drawingml/2006/main" xmlns:pic="http://schemas.openxmlformats.org/drawingml/2006/picture">
@@ -1168,7 +3479,7 @@
                 <w:szCs w:val="22"/>
                 <w:color w:val="111111"/>
               </w:rPr>
-              <w:t xml:space="preserve">Flipper Model</w:t>
+              <w:t xml:space="preserve">SI Flipper Model</w:t>
             </w:r>
           </w:p>
         </w:tc>
@@ -1232,7 +3543,7 @@
                 <w:szCs w:val="22"/>
                 <w:color w:val="111111"/>
               </w:rPr>
-              <w:t xml:space="preserve">209.707***</w:t>
+              <w:t xml:space="preserve">185.365***</w:t>
             </w:r>
           </w:p>
         </w:tc>
@@ -1296,7 +3607,7 @@
                 <w:szCs w:val="22"/>
                 <w:color w:val="111111"/>
               </w:rPr>
-              <w:t xml:space="preserve">(0.862)</w:t>
+              <w:t xml:space="preserve">(0.913)</w:t>
             </w:r>
           </w:p>
         </w:tc>
@@ -1360,7 +3671,7 @@
                 <w:szCs w:val="22"/>
                 <w:color w:val="111111"/>
               </w:rPr>
-              <w:t xml:space="preserve">-16.634***</w:t>
+              <w:t xml:space="preserve">1.069</w:t>
             </w:r>
           </w:p>
         </w:tc>
@@ -1424,7 +3735,7 @@
                 <w:szCs w:val="22"/>
                 <w:color w:val="111111"/>
               </w:rPr>
-              <w:t xml:space="preserve">(1.321)</w:t>
+              <w:t xml:space="preserve">(1.152)</w:t>
             </w:r>
           </w:p>
         </w:tc>
@@ -1488,7 +3799,7 @@
                 <w:szCs w:val="22"/>
                 <w:color w:val="111111"/>
               </w:rPr>
-              <w:t xml:space="preserve">-18.511***</w:t>
+              <w:t xml:space="preserve">2.809**</w:t>
             </w:r>
           </w:p>
         </w:tc>
@@ -1552,7 +3863,7 @@
                 <w:szCs w:val="22"/>
                 <w:color w:val="111111"/>
               </w:rPr>
-              <w:t xml:space="preserve">(1.782)</w:t>
+              <w:t xml:space="preserve">(1.195)</w:t>
             </w:r>
           </w:p>
         </w:tc>
@@ -1564,63 +3875,59 @@
         </w:trPr>
         <w:tc>
           <w:tcPr>
-            <w:tcBorders>
-              <w:top w:val="single" w:sz="8" w:space="0" w:color="000000"/>
-            </w:tcBorders>
-            <w:shd w:val="clear" w:color="auto" w:fill="FFFFFF"/>
-            <w:tcMar>
-              <w:top w:w="0" w:type="dxa"/>
-              <w:bottom w:w="0" w:type="dxa"/>
-              <w:left w:w="0" w:type="dxa"/>
-              <w:right w:w="0" w:type="dxa"/>
-            </w:tcMar>
-            <w:vAlign w:val="center"/>
-          </w:tcPr>
-          <w:p>
-            <w:pPr>
-              <w:jc w:val="left"/>
-              <w:spacing w:after="40" w:before="40" w:line="240"/>
-              <w:ind w:firstLine="0" w:left="100" w:right="100"/>
-            </w:pPr>
-            <w:r xmlns:w="http://schemas.openxmlformats.org/wordprocessingml/2006/main" xmlns:wp="http://schemas.openxmlformats.org/drawingml/2006/wordprocessingDrawing" xmlns:r="http://schemas.openxmlformats.org/officeDocument/2006/relationships" xmlns:w14="http://schemas.microsoft.com/office/word/2010/wordml">
-              <w:rPr>
-                <w:rFonts w:ascii="Arial" w:hAnsi="Arial" w:eastAsia="Arial" w:cs="Arial"/>
-                <w:sz w:val="22"/>
-                <w:szCs w:val="22"/>
-                <w:color w:val="111111"/>
-              </w:rPr>
-              <w:t xml:space="preserve">Num.Obs.</w:t>
-            </w:r>
-          </w:p>
-        </w:tc>
-        <w:tc>
-          <w:tcPr>
-            <w:tcBorders>
-              <w:top w:val="single" w:sz="8" w:space="0" w:color="000000"/>
-            </w:tcBorders>
-            <w:shd w:val="clear" w:color="auto" w:fill="FFFFFF"/>
-            <w:tcMar>
-              <w:top w:w="0" w:type="dxa"/>
-              <w:bottom w:w="0" w:type="dxa"/>
-              <w:left w:w="0" w:type="dxa"/>
-              <w:right w:w="0" w:type="dxa"/>
-            </w:tcMar>
-            <w:vAlign w:val="center"/>
-          </w:tcPr>
-          <w:p>
-            <w:pPr>
-              <w:jc w:val="left"/>
-              <w:spacing w:after="40" w:before="40" w:line="240"/>
-              <w:ind w:firstLine="0" w:left="100" w:right="100"/>
-            </w:pPr>
-            <w:r xmlns:w="http://schemas.openxmlformats.org/wordprocessingml/2006/main" xmlns:wp="http://schemas.openxmlformats.org/drawingml/2006/wordprocessingDrawing" xmlns:r="http://schemas.openxmlformats.org/officeDocument/2006/relationships" xmlns:w14="http://schemas.microsoft.com/office/word/2010/wordml">
-              <w:rPr>
-                <w:rFonts w:ascii="Arial" w:hAnsi="Arial" w:eastAsia="Arial" w:cs="Arial"/>
-                <w:sz w:val="22"/>
-                <w:szCs w:val="22"/>
-                <w:color w:val="111111"/>
-              </w:rPr>
-              <w:t xml:space="preserve">342</w:t>
+            <w:tcBorders/>
+            <w:shd w:val="clear" w:color="auto" w:fill="FFFFFF"/>
+            <w:tcMar>
+              <w:top w:w="0" w:type="dxa"/>
+              <w:bottom w:w="0" w:type="dxa"/>
+              <w:left w:w="0" w:type="dxa"/>
+              <w:right w:w="0" w:type="dxa"/>
+            </w:tcMar>
+            <w:vAlign w:val="center"/>
+          </w:tcPr>
+          <w:p>
+            <w:pPr>
+              <w:jc w:val="left"/>
+              <w:spacing w:after="40" w:before="40" w:line="240"/>
+              <w:ind w:firstLine="0" w:left="100" w:right="100"/>
+            </w:pPr>
+            <w:r xmlns:w="http://schemas.openxmlformats.org/wordprocessingml/2006/main" xmlns:wp="http://schemas.openxmlformats.org/drawingml/2006/wordprocessingDrawing" xmlns:r="http://schemas.openxmlformats.org/officeDocument/2006/relationships" xmlns:w14="http://schemas.microsoft.com/office/word/2010/wordml">
+              <w:rPr>
+                <w:rFonts w:ascii="Arial" w:hAnsi="Arial" w:eastAsia="Arial" w:cs="Arial"/>
+                <w:sz w:val="22"/>
+                <w:szCs w:val="22"/>
+                <w:color w:val="111111"/>
+              </w:rPr>
+              <w:t xml:space="preserve">speciesChinstrap</w:t>
+            </w:r>
+          </w:p>
+        </w:tc>
+        <w:tc>
+          <w:tcPr>
+            <w:tcBorders/>
+            <w:shd w:val="clear" w:color="auto" w:fill="FFFFFF"/>
+            <w:tcMar>
+              <w:top w:w="0" w:type="dxa"/>
+              <w:bottom w:w="0" w:type="dxa"/>
+              <w:left w:w="0" w:type="dxa"/>
+              <w:right w:w="0" w:type="dxa"/>
+            </w:tcMar>
+            <w:vAlign w:val="center"/>
+          </w:tcPr>
+          <w:p>
+            <w:pPr>
+              <w:jc w:val="left"/>
+              <w:spacing w:after="40" w:before="40" w:line="240"/>
+              <w:ind w:firstLine="0" w:left="100" w:right="100"/>
+            </w:pPr>
+            <w:r xmlns:w="http://schemas.openxmlformats.org/wordprocessingml/2006/main" xmlns:wp="http://schemas.openxmlformats.org/drawingml/2006/wordprocessingDrawing" xmlns:r="http://schemas.openxmlformats.org/officeDocument/2006/relationships" xmlns:w14="http://schemas.microsoft.com/office/word/2010/wordml">
+              <w:rPr>
+                <w:rFonts w:ascii="Arial" w:hAnsi="Arial" w:eastAsia="Arial" w:cs="Arial"/>
+                <w:sz w:val="22"/>
+                <w:szCs w:val="22"/>
+                <w:color w:val="111111"/>
+              </w:rPr>
+              <w:t xml:space="preserve">5.959***</w:t>
             </w:r>
           </w:p>
         </w:tc>
@@ -1655,36 +3962,36 @@
                 <w:szCs w:val="22"/>
                 <w:color w:val="111111"/>
               </w:rPr>
-              <w:t xml:space="preserve">R2</w:t>
-            </w:r>
-          </w:p>
-        </w:tc>
-        <w:tc>
-          <w:tcPr>
-            <w:tcBorders/>
-            <w:shd w:val="clear" w:color="auto" w:fill="FFFFFF"/>
-            <w:tcMar>
-              <w:top w:w="0" w:type="dxa"/>
-              <w:bottom w:w="0" w:type="dxa"/>
-              <w:left w:w="0" w:type="dxa"/>
-              <w:right w:w="0" w:type="dxa"/>
-            </w:tcMar>
-            <w:vAlign w:val="center"/>
-          </w:tcPr>
-          <w:p>
-            <w:pPr>
-              <w:jc w:val="left"/>
-              <w:spacing w:after="40" w:before="40" w:line="240"/>
-              <w:ind w:firstLine="0" w:left="100" w:right="100"/>
-            </w:pPr>
-            <w:r xmlns:w="http://schemas.openxmlformats.org/wordprocessingml/2006/main" xmlns:wp="http://schemas.openxmlformats.org/drawingml/2006/wordprocessingDrawing" xmlns:r="http://schemas.openxmlformats.org/officeDocument/2006/relationships" xmlns:w14="http://schemas.microsoft.com/office/word/2010/wordml">
-              <w:rPr>
-                <w:rFonts w:ascii="Arial" w:hAnsi="Arial" w:eastAsia="Arial" w:cs="Arial"/>
-                <w:sz w:val="22"/>
-                <w:szCs w:val="22"/>
-                <w:color w:val="111111"/>
-              </w:rPr>
-              <w:t xml:space="preserve">0.376</w:t>
+              <w:t xml:space="preserve"/>
+            </w:r>
+          </w:p>
+        </w:tc>
+        <w:tc>
+          <w:tcPr>
+            <w:tcBorders/>
+            <w:shd w:val="clear" w:color="auto" w:fill="FFFFFF"/>
+            <w:tcMar>
+              <w:top w:w="0" w:type="dxa"/>
+              <w:bottom w:w="0" w:type="dxa"/>
+              <w:left w:w="0" w:type="dxa"/>
+              <w:right w:w="0" w:type="dxa"/>
+            </w:tcMar>
+            <w:vAlign w:val="center"/>
+          </w:tcPr>
+          <w:p>
+            <w:pPr>
+              <w:jc w:val="left"/>
+              <w:spacing w:after="40" w:before="40" w:line="240"/>
+              <w:ind w:firstLine="0" w:left="100" w:right="100"/>
+            </w:pPr>
+            <w:r xmlns:w="http://schemas.openxmlformats.org/wordprocessingml/2006/main" xmlns:wp="http://schemas.openxmlformats.org/drawingml/2006/wordprocessingDrawing" xmlns:r="http://schemas.openxmlformats.org/officeDocument/2006/relationships" xmlns:w14="http://schemas.microsoft.com/office/word/2010/wordml">
+              <w:rPr>
+                <w:rFonts w:ascii="Arial" w:hAnsi="Arial" w:eastAsia="Arial" w:cs="Arial"/>
+                <w:sz w:val="22"/>
+                <w:szCs w:val="22"/>
+                <w:color w:val="111111"/>
+              </w:rPr>
+              <w:t xml:space="preserve">(1.033)</w:t>
             </w:r>
           </w:p>
         </w:tc>
@@ -1719,36 +4026,36 @@
                 <w:szCs w:val="22"/>
                 <w:color w:val="111111"/>
               </w:rPr>
-              <w:t xml:space="preserve">R2 Adj.</w:t>
-            </w:r>
-          </w:p>
-        </w:tc>
-        <w:tc>
-          <w:tcPr>
-            <w:tcBorders/>
-            <w:shd w:val="clear" w:color="auto" w:fill="FFFFFF"/>
-            <w:tcMar>
-              <w:top w:w="0" w:type="dxa"/>
-              <w:bottom w:w="0" w:type="dxa"/>
-              <w:left w:w="0" w:type="dxa"/>
-              <w:right w:w="0" w:type="dxa"/>
-            </w:tcMar>
-            <w:vAlign w:val="center"/>
-          </w:tcPr>
-          <w:p>
-            <w:pPr>
-              <w:jc w:val="left"/>
-              <w:spacing w:after="40" w:before="40" w:line="240"/>
-              <w:ind w:firstLine="0" w:left="100" w:right="100"/>
-            </w:pPr>
-            <w:r xmlns:w="http://schemas.openxmlformats.org/wordprocessingml/2006/main" xmlns:wp="http://schemas.openxmlformats.org/drawingml/2006/wordprocessingDrawing" xmlns:r="http://schemas.openxmlformats.org/officeDocument/2006/relationships" xmlns:w14="http://schemas.microsoft.com/office/word/2010/wordml">
-              <w:rPr>
-                <w:rFonts w:ascii="Arial" w:hAnsi="Arial" w:eastAsia="Arial" w:cs="Arial"/>
-                <w:sz w:val="22"/>
-                <w:szCs w:val="22"/>
-                <w:color w:val="111111"/>
-              </w:rPr>
-              <w:t xml:space="preserve">0.372</w:t>
+              <w:t xml:space="preserve">speciesGentoo</w:t>
+            </w:r>
+          </w:p>
+        </w:tc>
+        <w:tc>
+          <w:tcPr>
+            <w:tcBorders/>
+            <w:shd w:val="clear" w:color="auto" w:fill="FFFFFF"/>
+            <w:tcMar>
+              <w:top w:w="0" w:type="dxa"/>
+              <w:bottom w:w="0" w:type="dxa"/>
+              <w:left w:w="0" w:type="dxa"/>
+              <w:right w:w="0" w:type="dxa"/>
+            </w:tcMar>
+            <w:vAlign w:val="center"/>
+          </w:tcPr>
+          <w:p>
+            <w:pPr>
+              <w:jc w:val="left"/>
+              <w:spacing w:after="40" w:before="40" w:line="240"/>
+              <w:ind w:firstLine="0" w:left="100" w:right="100"/>
+            </w:pPr>
+            <w:r xmlns:w="http://schemas.openxmlformats.org/wordprocessingml/2006/main" xmlns:wp="http://schemas.openxmlformats.org/drawingml/2006/wordprocessingDrawing" xmlns:r="http://schemas.openxmlformats.org/officeDocument/2006/relationships" xmlns:w14="http://schemas.microsoft.com/office/word/2010/wordml">
+              <w:rPr>
+                <w:rFonts w:ascii="Arial" w:hAnsi="Arial" w:eastAsia="Arial" w:cs="Arial"/>
+                <w:sz w:val="22"/>
+                <w:szCs w:val="22"/>
+                <w:color w:val="111111"/>
+              </w:rPr>
+              <w:t xml:space="preserve">28.353***</w:t>
             </w:r>
           </w:p>
         </w:tc>
@@ -1783,36 +4090,36 @@
                 <w:szCs w:val="22"/>
                 <w:color w:val="111111"/>
               </w:rPr>
-              <w:t xml:space="preserve">AIC</w:t>
-            </w:r>
-          </w:p>
-        </w:tc>
-        <w:tc>
-          <w:tcPr>
-            <w:tcBorders/>
-            <w:shd w:val="clear" w:color="auto" w:fill="FFFFFF"/>
-            <w:tcMar>
-              <w:top w:w="0" w:type="dxa"/>
-              <w:bottom w:w="0" w:type="dxa"/>
-              <w:left w:w="0" w:type="dxa"/>
-              <w:right w:w="0" w:type="dxa"/>
-            </w:tcMar>
-            <w:vAlign w:val="center"/>
-          </w:tcPr>
-          <w:p>
-            <w:pPr>
-              <w:jc w:val="left"/>
-              <w:spacing w:after="40" w:before="40" w:line="240"/>
-              <w:ind w:firstLine="0" w:left="100" w:right="100"/>
-            </w:pPr>
-            <w:r xmlns:w="http://schemas.openxmlformats.org/wordprocessingml/2006/main" xmlns:wp="http://schemas.openxmlformats.org/drawingml/2006/wordprocessingDrawing" xmlns:r="http://schemas.openxmlformats.org/officeDocument/2006/relationships" xmlns:w14="http://schemas.microsoft.com/office/word/2010/wordml">
-              <w:rPr>
-                <w:rFonts w:ascii="Arial" w:hAnsi="Arial" w:eastAsia="Arial" w:cs="Arial"/>
-                <w:sz w:val="22"/>
-                <w:szCs w:val="22"/>
-                <w:color w:val="111111"/>
-              </w:rPr>
-              <w:t xml:space="preserve">2624.4</w:t>
+              <w:t xml:space="preserve"/>
+            </w:r>
+          </w:p>
+        </w:tc>
+        <w:tc>
+          <w:tcPr>
+            <w:tcBorders/>
+            <w:shd w:val="clear" w:color="auto" w:fill="FFFFFF"/>
+            <w:tcMar>
+              <w:top w:w="0" w:type="dxa"/>
+              <w:bottom w:w="0" w:type="dxa"/>
+              <w:left w:w="0" w:type="dxa"/>
+              <w:right w:w="0" w:type="dxa"/>
+            </w:tcMar>
+            <w:vAlign w:val="center"/>
+          </w:tcPr>
+          <w:p>
+            <w:pPr>
+              <w:jc w:val="left"/>
+              <w:spacing w:after="40" w:before="40" w:line="240"/>
+              <w:ind w:firstLine="0" w:left="100" w:right="100"/>
+            </w:pPr>
+            <w:r xmlns:w="http://schemas.openxmlformats.org/wordprocessingml/2006/main" xmlns:wp="http://schemas.openxmlformats.org/drawingml/2006/wordprocessingDrawing" xmlns:r="http://schemas.openxmlformats.org/officeDocument/2006/relationships" xmlns:w14="http://schemas.microsoft.com/office/word/2010/wordml">
+              <w:rPr>
+                <w:rFonts w:ascii="Arial" w:hAnsi="Arial" w:eastAsia="Arial" w:cs="Arial"/>
+                <w:sz w:val="22"/>
+                <w:szCs w:val="22"/>
+                <w:color w:val="111111"/>
+              </w:rPr>
+              <w:t xml:space="preserve">(1.005)</w:t>
             </w:r>
           </w:p>
         </w:tc>
@@ -1847,36 +4154,36 @@
                 <w:szCs w:val="22"/>
                 <w:color w:val="111111"/>
               </w:rPr>
-              <w:t xml:space="preserve">BIC</w:t>
-            </w:r>
-          </w:p>
-        </w:tc>
-        <w:tc>
-          <w:tcPr>
-            <w:tcBorders/>
-            <w:shd w:val="clear" w:color="auto" w:fill="FFFFFF"/>
-            <w:tcMar>
-              <w:top w:w="0" w:type="dxa"/>
-              <w:bottom w:w="0" w:type="dxa"/>
-              <w:left w:w="0" w:type="dxa"/>
-              <w:right w:w="0" w:type="dxa"/>
-            </w:tcMar>
-            <w:vAlign w:val="center"/>
-          </w:tcPr>
-          <w:p>
-            <w:pPr>
-              <w:jc w:val="left"/>
-              <w:spacing w:after="40" w:before="40" w:line="240"/>
-              <w:ind w:firstLine="0" w:left="100" w:right="100"/>
-            </w:pPr>
-            <w:r xmlns:w="http://schemas.openxmlformats.org/wordprocessingml/2006/main" xmlns:wp="http://schemas.openxmlformats.org/drawingml/2006/wordprocessingDrawing" xmlns:r="http://schemas.openxmlformats.org/officeDocument/2006/relationships" xmlns:w14="http://schemas.microsoft.com/office/word/2010/wordml">
-              <w:rPr>
-                <w:rFonts w:ascii="Arial" w:hAnsi="Arial" w:eastAsia="Arial" w:cs="Arial"/>
-                <w:sz w:val="22"/>
-                <w:szCs w:val="22"/>
-                <w:color w:val="111111"/>
-              </w:rPr>
-              <w:t xml:space="preserve">2639.7</w:t>
+              <w:t xml:space="preserve">sexmale</w:t>
+            </w:r>
+          </w:p>
+        </w:tc>
+        <w:tc>
+          <w:tcPr>
+            <w:tcBorders/>
+            <w:shd w:val="clear" w:color="auto" w:fill="FFFFFF"/>
+            <w:tcMar>
+              <w:top w:w="0" w:type="dxa"/>
+              <w:bottom w:w="0" w:type="dxa"/>
+              <w:left w:w="0" w:type="dxa"/>
+              <w:right w:w="0" w:type="dxa"/>
+            </w:tcMar>
+            <w:vAlign w:val="center"/>
+          </w:tcPr>
+          <w:p>
+            <w:pPr>
+              <w:jc w:val="left"/>
+              <w:spacing w:after="40" w:before="40" w:line="240"/>
+              <w:ind w:firstLine="0" w:left="100" w:right="100"/>
+            </w:pPr>
+            <w:r xmlns:w="http://schemas.openxmlformats.org/wordprocessingml/2006/main" xmlns:wp="http://schemas.openxmlformats.org/drawingml/2006/wordprocessingDrawing" xmlns:r="http://schemas.openxmlformats.org/officeDocument/2006/relationships" xmlns:w14="http://schemas.microsoft.com/office/word/2010/wordml">
+              <w:rPr>
+                <w:rFonts w:ascii="Arial" w:hAnsi="Arial" w:eastAsia="Arial" w:cs="Arial"/>
+                <w:sz w:val="22"/>
+                <w:szCs w:val="22"/>
+                <w:color w:val="111111"/>
+              </w:rPr>
+              <w:t xml:space="preserve">6.861***</w:t>
             </w:r>
           </w:p>
         </w:tc>
@@ -1911,36 +4218,36 @@
                 <w:szCs w:val="22"/>
                 <w:color w:val="111111"/>
               </w:rPr>
-              <w:t xml:space="preserve">Log.Lik.</w:t>
-            </w:r>
-          </w:p>
-        </w:tc>
-        <w:tc>
-          <w:tcPr>
-            <w:tcBorders/>
-            <w:shd w:val="clear" w:color="auto" w:fill="FFFFFF"/>
-            <w:tcMar>
-              <w:top w:w="0" w:type="dxa"/>
-              <w:bottom w:w="0" w:type="dxa"/>
-              <w:left w:w="0" w:type="dxa"/>
-              <w:right w:w="0" w:type="dxa"/>
-            </w:tcMar>
-            <w:vAlign w:val="center"/>
-          </w:tcPr>
-          <w:p>
-            <w:pPr>
-              <w:jc w:val="left"/>
-              <w:spacing w:after="40" w:before="40" w:line="240"/>
-              <w:ind w:firstLine="0" w:left="100" w:right="100"/>
-            </w:pPr>
-            <w:r xmlns:w="http://schemas.openxmlformats.org/wordprocessingml/2006/main" xmlns:wp="http://schemas.openxmlformats.org/drawingml/2006/wordprocessingDrawing" xmlns:r="http://schemas.openxmlformats.org/officeDocument/2006/relationships" xmlns:w14="http://schemas.microsoft.com/office/word/2010/wordml">
-              <w:rPr>
-                <w:rFonts w:ascii="Arial" w:hAnsi="Arial" w:eastAsia="Arial" w:cs="Arial"/>
-                <w:sz w:val="22"/>
-                <w:szCs w:val="22"/>
-                <w:color w:val="111111"/>
-              </w:rPr>
-              <w:t xml:space="preserve">-1308.197</w:t>
+              <w:t xml:space="preserve"/>
+            </w:r>
+          </w:p>
+        </w:tc>
+        <w:tc>
+          <w:tcPr>
+            <w:tcBorders/>
+            <w:shd w:val="clear" w:color="auto" w:fill="FFFFFF"/>
+            <w:tcMar>
+              <w:top w:w="0" w:type="dxa"/>
+              <w:bottom w:w="0" w:type="dxa"/>
+              <w:left w:w="0" w:type="dxa"/>
+              <w:right w:w="0" w:type="dxa"/>
+            </w:tcMar>
+            <w:vAlign w:val="center"/>
+          </w:tcPr>
+          <w:p>
+            <w:pPr>
+              <w:jc w:val="left"/>
+              <w:spacing w:after="40" w:before="40" w:line="240"/>
+              <w:ind w:firstLine="0" w:left="100" w:right="100"/>
+            </w:pPr>
+            <w:r xmlns:w="http://schemas.openxmlformats.org/wordprocessingml/2006/main" xmlns:wp="http://schemas.openxmlformats.org/drawingml/2006/wordprocessingDrawing" xmlns:r="http://schemas.openxmlformats.org/officeDocument/2006/relationships" xmlns:w14="http://schemas.microsoft.com/office/word/2010/wordml">
+              <w:rPr>
+                <w:rFonts w:ascii="Arial" w:hAnsi="Arial" w:eastAsia="Arial" w:cs="Arial"/>
+                <w:sz w:val="22"/>
+                <w:szCs w:val="22"/>
+                <w:color w:val="111111"/>
+              </w:rPr>
+              <w:t xml:space="preserve">(0.624)</w:t>
             </w:r>
           </w:p>
         </w:tc>
@@ -1953,7 +4260,7 @@
         <w:tc>
           <w:tcPr>
             <w:tcBorders>
-              <w:bottom w:val="single" w:sz="16" w:space="0" w:color="000000"/>
+              <w:top w:val="single" w:sz="8" w:space="0" w:color="000000"/>
             </w:tcBorders>
             <w:shd w:val="clear" w:color="auto" w:fill="FFFFFF"/>
             <w:tcMar>
@@ -1977,14 +4284,14 @@
                 <w:szCs w:val="22"/>
                 <w:color w:val="111111"/>
               </w:rPr>
-              <w:t xml:space="preserve">F</w:t>
+              <w:t xml:space="preserve">Num.Obs.</w:t>
             </w:r>
           </w:p>
         </w:tc>
         <w:tc>
           <w:tcPr>
             <w:tcBorders>
-              <w:bottom w:val="single" w:sz="16" w:space="0" w:color="000000"/>
+              <w:top w:val="single" w:sz="8" w:space="0" w:color="000000"/>
             </w:tcBorders>
             <w:shd w:val="clear" w:color="auto" w:fill="FFFFFF"/>
             <w:tcMar>
@@ -2008,7 +4315,7 @@
                 <w:szCs w:val="22"/>
                 <w:color w:val="111111"/>
               </w:rPr>
-              <w:t xml:space="preserve">102.129</w:t>
+              <w:t xml:space="preserve">333</w:t>
             </w:r>
           </w:p>
         </w:tc>
@@ -2020,6 +4327,394 @@
         </w:trPr>
         <w:tc>
           <w:tcPr>
+            <w:tcBorders/>
+            <w:shd w:val="clear" w:color="auto" w:fill="FFFFFF"/>
+            <w:tcMar>
+              <w:top w:w="0" w:type="dxa"/>
+              <w:bottom w:w="0" w:type="dxa"/>
+              <w:left w:w="0" w:type="dxa"/>
+              <w:right w:w="0" w:type="dxa"/>
+            </w:tcMar>
+            <w:vAlign w:val="center"/>
+          </w:tcPr>
+          <w:p>
+            <w:pPr>
+              <w:jc w:val="left"/>
+              <w:spacing w:after="40" w:before="40" w:line="240"/>
+              <w:ind w:firstLine="0" w:left="100" w:right="100"/>
+            </w:pPr>
+            <w:r xmlns:w="http://schemas.openxmlformats.org/wordprocessingml/2006/main" xmlns:wp="http://schemas.openxmlformats.org/drawingml/2006/wordprocessingDrawing" xmlns:r="http://schemas.openxmlformats.org/officeDocument/2006/relationships" xmlns:w14="http://schemas.microsoft.com/office/word/2010/wordml">
+              <w:rPr>
+                <w:rFonts w:ascii="Arial" w:hAnsi="Arial" w:eastAsia="Arial" w:cs="Arial"/>
+                <w:sz w:val="22"/>
+                <w:szCs w:val="22"/>
+                <w:color w:val="111111"/>
+              </w:rPr>
+              <w:t xml:space="preserve">R2</w:t>
+            </w:r>
+          </w:p>
+        </w:tc>
+        <w:tc>
+          <w:tcPr>
+            <w:tcBorders/>
+            <w:shd w:val="clear" w:color="auto" w:fill="FFFFFF"/>
+            <w:tcMar>
+              <w:top w:w="0" w:type="dxa"/>
+              <w:bottom w:w="0" w:type="dxa"/>
+              <w:left w:w="0" w:type="dxa"/>
+              <w:right w:w="0" w:type="dxa"/>
+            </w:tcMar>
+            <w:vAlign w:val="center"/>
+          </w:tcPr>
+          <w:p>
+            <w:pPr>
+              <w:jc w:val="left"/>
+              <w:spacing w:after="40" w:before="40" w:line="240"/>
+              <w:ind w:firstLine="0" w:left="100" w:right="100"/>
+            </w:pPr>
+            <w:r xmlns:w="http://schemas.openxmlformats.org/wordprocessingml/2006/main" xmlns:wp="http://schemas.openxmlformats.org/drawingml/2006/wordprocessingDrawing" xmlns:r="http://schemas.openxmlformats.org/officeDocument/2006/relationships" xmlns:w14="http://schemas.microsoft.com/office/word/2010/wordml">
+              <w:rPr>
+                <w:rFonts w:ascii="Arial" w:hAnsi="Arial" w:eastAsia="Arial" w:cs="Arial"/>
+                <w:sz w:val="22"/>
+                <w:szCs w:val="22"/>
+                <w:color w:val="111111"/>
+              </w:rPr>
+              <w:t xml:space="preserve">0.837</w:t>
+            </w:r>
+          </w:p>
+        </w:tc>
+      </w:tr>
+      <w:tr>
+        <w:trPr>
+          <w:cantSplit/>
+          <w:trHeight w:val="360" w:hRule="auto"/>
+        </w:trPr>
+        <w:tc>
+          <w:tcPr>
+            <w:tcBorders/>
+            <w:shd w:val="clear" w:color="auto" w:fill="FFFFFF"/>
+            <w:tcMar>
+              <w:top w:w="0" w:type="dxa"/>
+              <w:bottom w:w="0" w:type="dxa"/>
+              <w:left w:w="0" w:type="dxa"/>
+              <w:right w:w="0" w:type="dxa"/>
+            </w:tcMar>
+            <w:vAlign w:val="center"/>
+          </w:tcPr>
+          <w:p>
+            <w:pPr>
+              <w:jc w:val="left"/>
+              <w:spacing w:after="40" w:before="40" w:line="240"/>
+              <w:ind w:firstLine="0" w:left="100" w:right="100"/>
+            </w:pPr>
+            <w:r xmlns:w="http://schemas.openxmlformats.org/wordprocessingml/2006/main" xmlns:wp="http://schemas.openxmlformats.org/drawingml/2006/wordprocessingDrawing" xmlns:r="http://schemas.openxmlformats.org/officeDocument/2006/relationships" xmlns:w14="http://schemas.microsoft.com/office/word/2010/wordml">
+              <w:rPr>
+                <w:rFonts w:ascii="Arial" w:hAnsi="Arial" w:eastAsia="Arial" w:cs="Arial"/>
+                <w:sz w:val="22"/>
+                <w:szCs w:val="22"/>
+                <w:color w:val="111111"/>
+              </w:rPr>
+              <w:t xml:space="preserve">R2 Adj.</w:t>
+            </w:r>
+          </w:p>
+        </w:tc>
+        <w:tc>
+          <w:tcPr>
+            <w:tcBorders/>
+            <w:shd w:val="clear" w:color="auto" w:fill="FFFFFF"/>
+            <w:tcMar>
+              <w:top w:w="0" w:type="dxa"/>
+              <w:bottom w:w="0" w:type="dxa"/>
+              <w:left w:w="0" w:type="dxa"/>
+              <w:right w:w="0" w:type="dxa"/>
+            </w:tcMar>
+            <w:vAlign w:val="center"/>
+          </w:tcPr>
+          <w:p>
+            <w:pPr>
+              <w:jc w:val="left"/>
+              <w:spacing w:after="40" w:before="40" w:line="240"/>
+              <w:ind w:firstLine="0" w:left="100" w:right="100"/>
+            </w:pPr>
+            <w:r xmlns:w="http://schemas.openxmlformats.org/wordprocessingml/2006/main" xmlns:wp="http://schemas.openxmlformats.org/drawingml/2006/wordprocessingDrawing" xmlns:r="http://schemas.openxmlformats.org/officeDocument/2006/relationships" xmlns:w14="http://schemas.microsoft.com/office/word/2010/wordml">
+              <w:rPr>
+                <w:rFonts w:ascii="Arial" w:hAnsi="Arial" w:eastAsia="Arial" w:cs="Arial"/>
+                <w:sz w:val="22"/>
+                <w:szCs w:val="22"/>
+                <w:color w:val="111111"/>
+              </w:rPr>
+              <w:t xml:space="preserve">0.835</w:t>
+            </w:r>
+          </w:p>
+        </w:tc>
+      </w:tr>
+      <w:tr>
+        <w:trPr>
+          <w:cantSplit/>
+          <w:trHeight w:val="360" w:hRule="auto"/>
+        </w:trPr>
+        <w:tc>
+          <w:tcPr>
+            <w:tcBorders/>
+            <w:shd w:val="clear" w:color="auto" w:fill="FFFFFF"/>
+            <w:tcMar>
+              <w:top w:w="0" w:type="dxa"/>
+              <w:bottom w:w="0" w:type="dxa"/>
+              <w:left w:w="0" w:type="dxa"/>
+              <w:right w:w="0" w:type="dxa"/>
+            </w:tcMar>
+            <w:vAlign w:val="center"/>
+          </w:tcPr>
+          <w:p>
+            <w:pPr>
+              <w:jc w:val="left"/>
+              <w:spacing w:after="40" w:before="40" w:line="240"/>
+              <w:ind w:firstLine="0" w:left="100" w:right="100"/>
+            </w:pPr>
+            <w:r xmlns:w="http://schemas.openxmlformats.org/wordprocessingml/2006/main" xmlns:wp="http://schemas.openxmlformats.org/drawingml/2006/wordprocessingDrawing" xmlns:r="http://schemas.openxmlformats.org/officeDocument/2006/relationships" xmlns:w14="http://schemas.microsoft.com/office/word/2010/wordml">
+              <w:rPr>
+                <w:rFonts w:ascii="Arial" w:hAnsi="Arial" w:eastAsia="Arial" w:cs="Arial"/>
+                <w:sz w:val="22"/>
+                <w:szCs w:val="22"/>
+                <w:color w:val="111111"/>
+              </w:rPr>
+              <w:t xml:space="preserve">AIC</w:t>
+            </w:r>
+          </w:p>
+        </w:tc>
+        <w:tc>
+          <w:tcPr>
+            <w:tcBorders/>
+            <w:shd w:val="clear" w:color="auto" w:fill="FFFFFF"/>
+            <w:tcMar>
+              <w:top w:w="0" w:type="dxa"/>
+              <w:bottom w:w="0" w:type="dxa"/>
+              <w:left w:w="0" w:type="dxa"/>
+              <w:right w:w="0" w:type="dxa"/>
+            </w:tcMar>
+            <w:vAlign w:val="center"/>
+          </w:tcPr>
+          <w:p>
+            <w:pPr>
+              <w:jc w:val="left"/>
+              <w:spacing w:after="40" w:before="40" w:line="240"/>
+              <w:ind w:firstLine="0" w:left="100" w:right="100"/>
+            </w:pPr>
+            <w:r xmlns:w="http://schemas.openxmlformats.org/wordprocessingml/2006/main" xmlns:wp="http://schemas.openxmlformats.org/drawingml/2006/wordprocessingDrawing" xmlns:r="http://schemas.openxmlformats.org/officeDocument/2006/relationships" xmlns:w14="http://schemas.microsoft.com/office/word/2010/wordml">
+              <w:rPr>
+                <w:rFonts w:ascii="Arial" w:hAnsi="Arial" w:eastAsia="Arial" w:cs="Arial"/>
+                <w:sz w:val="22"/>
+                <w:szCs w:val="22"/>
+                <w:color w:val="111111"/>
+              </w:rPr>
+              <w:t xml:space="preserve">2111.4</w:t>
+            </w:r>
+          </w:p>
+        </w:tc>
+      </w:tr>
+      <w:tr>
+        <w:trPr>
+          <w:cantSplit/>
+          <w:trHeight w:val="360" w:hRule="auto"/>
+        </w:trPr>
+        <w:tc>
+          <w:tcPr>
+            <w:tcBorders/>
+            <w:shd w:val="clear" w:color="auto" w:fill="FFFFFF"/>
+            <w:tcMar>
+              <w:top w:w="0" w:type="dxa"/>
+              <w:bottom w:w="0" w:type="dxa"/>
+              <w:left w:w="0" w:type="dxa"/>
+              <w:right w:w="0" w:type="dxa"/>
+            </w:tcMar>
+            <w:vAlign w:val="center"/>
+          </w:tcPr>
+          <w:p>
+            <w:pPr>
+              <w:jc w:val="left"/>
+              <w:spacing w:after="40" w:before="40" w:line="240"/>
+              <w:ind w:firstLine="0" w:left="100" w:right="100"/>
+            </w:pPr>
+            <w:r xmlns:w="http://schemas.openxmlformats.org/wordprocessingml/2006/main" xmlns:wp="http://schemas.openxmlformats.org/drawingml/2006/wordprocessingDrawing" xmlns:r="http://schemas.openxmlformats.org/officeDocument/2006/relationships" xmlns:w14="http://schemas.microsoft.com/office/word/2010/wordml">
+              <w:rPr>
+                <w:rFonts w:ascii="Arial" w:hAnsi="Arial" w:eastAsia="Arial" w:cs="Arial"/>
+                <w:sz w:val="22"/>
+                <w:szCs w:val="22"/>
+                <w:color w:val="111111"/>
+              </w:rPr>
+              <w:t xml:space="preserve">BIC</w:t>
+            </w:r>
+          </w:p>
+        </w:tc>
+        <w:tc>
+          <w:tcPr>
+            <w:tcBorders/>
+            <w:shd w:val="clear" w:color="auto" w:fill="FFFFFF"/>
+            <w:tcMar>
+              <w:top w:w="0" w:type="dxa"/>
+              <w:bottom w:w="0" w:type="dxa"/>
+              <w:left w:w="0" w:type="dxa"/>
+              <w:right w:w="0" w:type="dxa"/>
+            </w:tcMar>
+            <w:vAlign w:val="center"/>
+          </w:tcPr>
+          <w:p>
+            <w:pPr>
+              <w:jc w:val="left"/>
+              <w:spacing w:after="40" w:before="40" w:line="240"/>
+              <w:ind w:firstLine="0" w:left="100" w:right="100"/>
+            </w:pPr>
+            <w:r xmlns:w="http://schemas.openxmlformats.org/wordprocessingml/2006/main" xmlns:wp="http://schemas.openxmlformats.org/drawingml/2006/wordprocessingDrawing" xmlns:r="http://schemas.openxmlformats.org/officeDocument/2006/relationships" xmlns:w14="http://schemas.microsoft.com/office/word/2010/wordml">
+              <w:rPr>
+                <w:rFonts w:ascii="Arial" w:hAnsi="Arial" w:eastAsia="Arial" w:cs="Arial"/>
+                <w:sz w:val="22"/>
+                <w:szCs w:val="22"/>
+                <w:color w:val="111111"/>
+              </w:rPr>
+              <w:t xml:space="preserve">2138.1</w:t>
+            </w:r>
+          </w:p>
+        </w:tc>
+      </w:tr>
+      <w:tr>
+        <w:trPr>
+          <w:cantSplit/>
+          <w:trHeight w:val="360" w:hRule="auto"/>
+        </w:trPr>
+        <w:tc>
+          <w:tcPr>
+            <w:tcBorders/>
+            <w:shd w:val="clear" w:color="auto" w:fill="FFFFFF"/>
+            <w:tcMar>
+              <w:top w:w="0" w:type="dxa"/>
+              <w:bottom w:w="0" w:type="dxa"/>
+              <w:left w:w="0" w:type="dxa"/>
+              <w:right w:w="0" w:type="dxa"/>
+            </w:tcMar>
+            <w:vAlign w:val="center"/>
+          </w:tcPr>
+          <w:p>
+            <w:pPr>
+              <w:jc w:val="left"/>
+              <w:spacing w:after="40" w:before="40" w:line="240"/>
+              <w:ind w:firstLine="0" w:left="100" w:right="100"/>
+            </w:pPr>
+            <w:r xmlns:w="http://schemas.openxmlformats.org/wordprocessingml/2006/main" xmlns:wp="http://schemas.openxmlformats.org/drawingml/2006/wordprocessingDrawing" xmlns:r="http://schemas.openxmlformats.org/officeDocument/2006/relationships" xmlns:w14="http://schemas.microsoft.com/office/word/2010/wordml">
+              <w:rPr>
+                <w:rFonts w:ascii="Arial" w:hAnsi="Arial" w:eastAsia="Arial" w:cs="Arial"/>
+                <w:sz w:val="22"/>
+                <w:szCs w:val="22"/>
+                <w:color w:val="111111"/>
+              </w:rPr>
+              <w:t xml:space="preserve">Log.Lik.</w:t>
+            </w:r>
+          </w:p>
+        </w:tc>
+        <w:tc>
+          <w:tcPr>
+            <w:tcBorders/>
+            <w:shd w:val="clear" w:color="auto" w:fill="FFFFFF"/>
+            <w:tcMar>
+              <w:top w:w="0" w:type="dxa"/>
+              <w:bottom w:w="0" w:type="dxa"/>
+              <w:left w:w="0" w:type="dxa"/>
+              <w:right w:w="0" w:type="dxa"/>
+            </w:tcMar>
+            <w:vAlign w:val="center"/>
+          </w:tcPr>
+          <w:p>
+            <w:pPr>
+              <w:jc w:val="left"/>
+              <w:spacing w:after="40" w:before="40" w:line="240"/>
+              <w:ind w:firstLine="0" w:left="100" w:right="100"/>
+            </w:pPr>
+            <w:r xmlns:w="http://schemas.openxmlformats.org/wordprocessingml/2006/main" xmlns:wp="http://schemas.openxmlformats.org/drawingml/2006/wordprocessingDrawing" xmlns:r="http://schemas.openxmlformats.org/officeDocument/2006/relationships" xmlns:w14="http://schemas.microsoft.com/office/word/2010/wordml">
+              <w:rPr>
+                <w:rFonts w:ascii="Arial" w:hAnsi="Arial" w:eastAsia="Arial" w:cs="Arial"/>
+                <w:sz w:val="22"/>
+                <w:szCs w:val="22"/>
+                <w:color w:val="111111"/>
+              </w:rPr>
+              <w:t xml:space="preserve">-1048.718</w:t>
+            </w:r>
+          </w:p>
+        </w:tc>
+      </w:tr>
+      <w:tr>
+        <w:trPr>
+          <w:cantSplit/>
+          <w:trHeight w:val="360" w:hRule="auto"/>
+        </w:trPr>
+        <w:tc>
+          <w:tcPr>
+            <w:tcBorders>
+              <w:bottom w:val="single" w:sz="16" w:space="0" w:color="000000"/>
+            </w:tcBorders>
+            <w:shd w:val="clear" w:color="auto" w:fill="FFFFFF"/>
+            <w:tcMar>
+              <w:top w:w="0" w:type="dxa"/>
+              <w:bottom w:w="0" w:type="dxa"/>
+              <w:left w:w="0" w:type="dxa"/>
+              <w:right w:w="0" w:type="dxa"/>
+            </w:tcMar>
+            <w:vAlign w:val="center"/>
+          </w:tcPr>
+          <w:p>
+            <w:pPr>
+              <w:jc w:val="left"/>
+              <w:spacing w:after="40" w:before="40" w:line="240"/>
+              <w:ind w:firstLine="0" w:left="100" w:right="100"/>
+            </w:pPr>
+            <w:r xmlns:w="http://schemas.openxmlformats.org/wordprocessingml/2006/main" xmlns:wp="http://schemas.openxmlformats.org/drawingml/2006/wordprocessingDrawing" xmlns:r="http://schemas.openxmlformats.org/officeDocument/2006/relationships" xmlns:w14="http://schemas.microsoft.com/office/word/2010/wordml">
+              <w:rPr>
+                <w:rFonts w:ascii="Arial" w:hAnsi="Arial" w:eastAsia="Arial" w:cs="Arial"/>
+                <w:sz w:val="22"/>
+                <w:szCs w:val="22"/>
+                <w:color w:val="111111"/>
+              </w:rPr>
+              <w:t xml:space="preserve">F</w:t>
+            </w:r>
+          </w:p>
+        </w:tc>
+        <w:tc>
+          <w:tcPr>
+            <w:tcBorders>
+              <w:bottom w:val="single" w:sz="16" w:space="0" w:color="000000"/>
+            </w:tcBorders>
+            <w:shd w:val="clear" w:color="auto" w:fill="FFFFFF"/>
+            <w:tcMar>
+              <w:top w:w="0" w:type="dxa"/>
+              <w:bottom w:w="0" w:type="dxa"/>
+              <w:left w:w="0" w:type="dxa"/>
+              <w:right w:w="0" w:type="dxa"/>
+            </w:tcMar>
+            <w:vAlign w:val="center"/>
+          </w:tcPr>
+          <w:p>
+            <w:pPr>
+              <w:jc w:val="left"/>
+              <w:spacing w:after="40" w:before="40" w:line="240"/>
+              <w:ind w:firstLine="0" w:left="100" w:right="100"/>
+            </w:pPr>
+            <w:r xmlns:w="http://schemas.openxmlformats.org/wordprocessingml/2006/main" xmlns:wp="http://schemas.openxmlformats.org/drawingml/2006/wordprocessingDrawing" xmlns:r="http://schemas.openxmlformats.org/officeDocument/2006/relationships" xmlns:w14="http://schemas.microsoft.com/office/word/2010/wordml">
+              <w:rPr>
+                <w:rFonts w:ascii="Arial" w:hAnsi="Arial" w:eastAsia="Arial" w:cs="Arial"/>
+                <w:sz w:val="22"/>
+                <w:szCs w:val="22"/>
+                <w:color w:val="111111"/>
+              </w:rPr>
+              <w:t xml:space="preserve">336.881</w:t>
+            </w:r>
+          </w:p>
+        </w:tc>
+      </w:tr>
+      <w:tr>
+        <w:trPr>
+          <w:cantSplit/>
+          <w:trHeight w:val="360" w:hRule="auto"/>
+        </w:trPr>
+        <w:tc>
+          <w:tcPr>
             <w:gridSpan w:val="2"/>
             <w:tcBorders/>
             <w:shd w:val="clear" w:color="auto" w:fill="FFFFFF"/>
@@ -2055,7 +4750,7 @@
         <w:pStyle w:val="BodyText"/>
       </w:pPr>
       <w:r>
-        <w:t xml:space="preserve">As you can see in Equation.(1)</w:t>
+        <w:t xml:space="preserve">As a reminder, we thought about an equation (6.1).</w:t>
       </w:r>
     </w:p>
     <w:p>
@@ -2072,18 +4767,18 @@
       <w:pPr>
         <w:pStyle w:val="Heading1"/>
       </w:pPr>
-      <w:bookmarkStart w:id="22" w:name="supplementary-materials"/>
-      <w:r>
-        <w:t xml:space="preserve">Supplementary Materials</w:t>
-      </w:r>
-      <w:bookmarkEnd w:id="22"/>
+      <w:bookmarkStart w:id="33" w:name="appendix"/>
+      <w:r>
+        <w:t xml:space="preserve">7	Appendix</w:t>
+      </w:r>
+      <w:bookmarkEnd w:id="33"/>
     </w:p>
     <w:p>
       <w:pPr>
         <w:pStyle w:val="FirstParagraph"/>
       </w:pPr>
       <w:r>
-        <w:t xml:space="preserve">Here are our Supplementary materials…</w:t>
+        <w:t xml:space="preserve">This is an appendix</w:t>
       </w:r>
     </w:p>
     <w:p>
@@ -2091,1280 +4786,28 @@
         <w:pStyle w:val="BodyText"/>
       </w:pPr>
       <w:r>
-        <w:t xml:space="preserve">Here is another flipper model (Table.</w:t>
-      </w:r>
-      <w:r>
-        <w:t xml:space="preserve">??</w:t>
-      </w:r>
-      <w:r>
-        <w:t xml:space="preserve">)</w:t>
-      </w:r>
-    </w:p>
-    <w:p>
-      <w:pPr>
-        <w:pStyle w:val="TableCaption"/>
-      </w:pPr>
-      <w:r>
-        <w:t xml:space="preserve">My SI flipper model</w:t>
-      </w:r>
-    </w:p>
-    <w:tbl xmlns:w="http://schemas.openxmlformats.org/wordprocessingml/2006/main" xmlns:r="http://schemas.openxmlformats.org/officeDocument/2006/relationships" xmlns:w14="http://schemas.microsoft.com/office/word/2010/wordml" xmlns:wp="http://schemas.openxmlformats.org/drawingml/2006/wordprocessingDrawing" xmlns:a="http://schemas.openxmlformats.org/drawingml/2006/main" xmlns:pic="http://schemas.openxmlformats.org/drawingml/2006/picture">
-      <w:tblPr>
-        NA"/&gt;
-        <w:tblLayout w:type="fixed"/>
-        <w:jc w:val="center"/>
-        <w:tblLook w:firstRow="1" w:lastRow="0" w:firstColumn="0" w:lastColumn="0" w:noHBand="0" w:noVBand="1"/>
-      </w:tblPr>
-      <w:tblGrid>
-        <w:gridCol w:w="1080"/>
-        <w:gridCol w:w="1080"/>
-      </w:tblGrid>
-      <w:tr>
-        <w:trPr>
-          <w:cantSplit/>
-          <w:trHeight w:val="360" w:hRule="auto"/>
-          <w:tblHeader/>
-        </w:trPr>
-        <w:tc>
-          <w:tcPr>
-            <w:tcBorders>
-              <w:bottom w:val="single" w:sz="16" w:space="0" w:color="000000"/>
-              <w:top w:val="single" w:sz="16" w:space="0" w:color="000000"/>
-            </w:tcBorders>
-            <w:shd w:val="clear" w:color="auto" w:fill="FFFFFF"/>
-            <w:tcMar>
-              <w:top w:w="0" w:type="dxa"/>
-              <w:bottom w:w="0" w:type="dxa"/>
-              <w:left w:w="0" w:type="dxa"/>
-              <w:right w:w="0" w:type="dxa"/>
-            </w:tcMar>
-            <w:vAlign w:val="center"/>
-          </w:tcPr>
-          <w:p>
-            <w:pPr>
-              <w:jc w:val="left"/>
-              <w:spacing w:after="40" w:before="40" w:line="240"/>
-              <w:ind w:firstLine="0" w:left="100" w:right="100"/>
-            </w:pPr>
-            <w:r xmlns:w="http://schemas.openxmlformats.org/wordprocessingml/2006/main" xmlns:wp="http://schemas.openxmlformats.org/drawingml/2006/wordprocessingDrawing" xmlns:r="http://schemas.openxmlformats.org/officeDocument/2006/relationships" xmlns:w14="http://schemas.microsoft.com/office/word/2010/wordml">
-              <w:rPr>
-                <w:rFonts w:ascii="Arial" w:hAnsi="Arial" w:eastAsia="Arial" w:cs="Arial"/>
-                <w:sz w:val="22"/>
-                <w:szCs w:val="22"/>
-                <w:color w:val="111111"/>
-              </w:rPr>
-              <w:t xml:space="preserve"> </w:t>
-            </w:r>
-          </w:p>
-        </w:tc>
-        <w:tc>
-          <w:tcPr>
-            <w:tcBorders>
-              <w:bottom w:val="single" w:sz="16" w:space="0" w:color="000000"/>
-              <w:top w:val="single" w:sz="16" w:space="0" w:color="000000"/>
-            </w:tcBorders>
-            <w:shd w:val="clear" w:color="auto" w:fill="FFFFFF"/>
-            <w:tcMar>
-              <w:top w:w="0" w:type="dxa"/>
-              <w:bottom w:w="0" w:type="dxa"/>
-              <w:left w:w="0" w:type="dxa"/>
-              <w:right w:w="0" w:type="dxa"/>
-            </w:tcMar>
-            <w:vAlign w:val="center"/>
-          </w:tcPr>
-          <w:p>
-            <w:pPr>
-              <w:jc w:val="left"/>
-              <w:spacing w:after="40" w:before="40" w:line="240"/>
-              <w:ind w:firstLine="0" w:left="100" w:right="100"/>
-            </w:pPr>
-            <w:r xmlns:w="http://schemas.openxmlformats.org/wordprocessingml/2006/main" xmlns:wp="http://schemas.openxmlformats.org/drawingml/2006/wordprocessingDrawing" xmlns:r="http://schemas.openxmlformats.org/officeDocument/2006/relationships" xmlns:w14="http://schemas.microsoft.com/office/word/2010/wordml">
-              <w:rPr>
-                <w:rFonts w:ascii="Arial" w:hAnsi="Arial" w:eastAsia="Arial" w:cs="Arial"/>
-                <w:sz w:val="22"/>
-                <w:szCs w:val="22"/>
-                <w:color w:val="111111"/>
-              </w:rPr>
-              <w:t xml:space="preserve">SI Flipper Model</w:t>
-            </w:r>
-          </w:p>
-        </w:tc>
-      </w:tr>
-      <w:tr>
-        <w:trPr>
-          <w:cantSplit/>
-          <w:trHeight w:val="360" w:hRule="auto"/>
-        </w:trPr>
-        <w:tc>
-          <w:tcPr>
-            <w:tcBorders/>
-            <w:shd w:val="clear" w:color="auto" w:fill="FFFFFF"/>
-            <w:tcMar>
-              <w:top w:w="0" w:type="dxa"/>
-              <w:bottom w:w="0" w:type="dxa"/>
-              <w:left w:w="0" w:type="dxa"/>
-              <w:right w:w="0" w:type="dxa"/>
-            </w:tcMar>
-            <w:vAlign w:val="center"/>
-          </w:tcPr>
-          <w:p>
-            <w:pPr>
-              <w:jc w:val="left"/>
-              <w:spacing w:after="40" w:before="40" w:line="240"/>
-              <w:ind w:firstLine="0" w:left="100" w:right="100"/>
-            </w:pPr>
-            <w:r xmlns:w="http://schemas.openxmlformats.org/wordprocessingml/2006/main" xmlns:wp="http://schemas.openxmlformats.org/drawingml/2006/wordprocessingDrawing" xmlns:r="http://schemas.openxmlformats.org/officeDocument/2006/relationships" xmlns:w14="http://schemas.microsoft.com/office/word/2010/wordml">
-              <w:rPr>
-                <w:rFonts w:ascii="Arial" w:hAnsi="Arial" w:eastAsia="Arial" w:cs="Arial"/>
-                <w:sz w:val="22"/>
-                <w:szCs w:val="22"/>
-                <w:color w:val="111111"/>
-              </w:rPr>
-              <w:t xml:space="preserve">(Intercept)</w:t>
-            </w:r>
-          </w:p>
-        </w:tc>
-        <w:tc>
-          <w:tcPr>
-            <w:tcBorders/>
-            <w:shd w:val="clear" w:color="auto" w:fill="FFFFFF"/>
-            <w:tcMar>
-              <w:top w:w="0" w:type="dxa"/>
-              <w:bottom w:w="0" w:type="dxa"/>
-              <w:left w:w="0" w:type="dxa"/>
-              <w:right w:w="0" w:type="dxa"/>
-            </w:tcMar>
-            <w:vAlign w:val="center"/>
-          </w:tcPr>
-          <w:p>
-            <w:pPr>
-              <w:jc w:val="left"/>
-              <w:spacing w:after="40" w:before="40" w:line="240"/>
-              <w:ind w:firstLine="0" w:left="100" w:right="100"/>
-            </w:pPr>
-            <w:r xmlns:w="http://schemas.openxmlformats.org/wordprocessingml/2006/main" xmlns:wp="http://schemas.openxmlformats.org/drawingml/2006/wordprocessingDrawing" xmlns:r="http://schemas.openxmlformats.org/officeDocument/2006/relationships" xmlns:w14="http://schemas.microsoft.com/office/word/2010/wordml">
-              <w:rPr>
-                <w:rFonts w:ascii="Arial" w:hAnsi="Arial" w:eastAsia="Arial" w:cs="Arial"/>
-                <w:sz w:val="22"/>
-                <w:szCs w:val="22"/>
-                <w:color w:val="111111"/>
-              </w:rPr>
-              <w:t xml:space="preserve">188.795***</w:t>
-            </w:r>
-          </w:p>
-        </w:tc>
-      </w:tr>
-      <w:tr>
-        <w:trPr>
-          <w:cantSplit/>
-          <w:trHeight w:val="360" w:hRule="auto"/>
-        </w:trPr>
-        <w:tc>
-          <w:tcPr>
-            <w:tcBorders/>
-            <w:shd w:val="clear" w:color="auto" w:fill="FFFFFF"/>
-            <w:tcMar>
-              <w:top w:w="0" w:type="dxa"/>
-              <w:bottom w:w="0" w:type="dxa"/>
-              <w:left w:w="0" w:type="dxa"/>
-              <w:right w:w="0" w:type="dxa"/>
-            </w:tcMar>
-            <w:vAlign w:val="center"/>
-          </w:tcPr>
-          <w:p>
-            <w:pPr>
-              <w:jc w:val="left"/>
-              <w:spacing w:after="40" w:before="40" w:line="240"/>
-              <w:ind w:firstLine="0" w:left="100" w:right="100"/>
-            </w:pPr>
-            <w:r xmlns:w="http://schemas.openxmlformats.org/wordprocessingml/2006/main" xmlns:wp="http://schemas.openxmlformats.org/drawingml/2006/wordprocessingDrawing" xmlns:r="http://schemas.openxmlformats.org/officeDocument/2006/relationships" xmlns:w14="http://schemas.microsoft.com/office/word/2010/wordml">
-              <w:rPr>
-                <w:rFonts w:ascii="Arial" w:hAnsi="Arial" w:eastAsia="Arial" w:cs="Arial"/>
-                <w:sz w:val="22"/>
-                <w:szCs w:val="22"/>
-                <w:color w:val="111111"/>
-              </w:rPr>
-              <w:t xml:space="preserve"/>
-            </w:r>
-          </w:p>
-        </w:tc>
-        <w:tc>
-          <w:tcPr>
-            <w:tcBorders/>
-            <w:shd w:val="clear" w:color="auto" w:fill="FFFFFF"/>
-            <w:tcMar>
-              <w:top w:w="0" w:type="dxa"/>
-              <w:bottom w:w="0" w:type="dxa"/>
-              <w:left w:w="0" w:type="dxa"/>
-              <w:right w:w="0" w:type="dxa"/>
-            </w:tcMar>
-            <w:vAlign w:val="center"/>
-          </w:tcPr>
-          <w:p>
-            <w:pPr>
-              <w:jc w:val="left"/>
-              <w:spacing w:after="40" w:before="40" w:line="240"/>
-              <w:ind w:firstLine="0" w:left="100" w:right="100"/>
-            </w:pPr>
-            <w:r xmlns:w="http://schemas.openxmlformats.org/wordprocessingml/2006/main" xmlns:wp="http://schemas.openxmlformats.org/drawingml/2006/wordprocessingDrawing" xmlns:r="http://schemas.openxmlformats.org/officeDocument/2006/relationships" xmlns:w14="http://schemas.microsoft.com/office/word/2010/wordml">
-              <w:rPr>
-                <w:rFonts w:ascii="Arial" w:hAnsi="Arial" w:eastAsia="Arial" w:cs="Arial"/>
-                <w:sz w:val="22"/>
-                <w:szCs w:val="22"/>
-                <w:color w:val="111111"/>
-              </w:rPr>
-              <w:t xml:space="preserve">(0.999)</w:t>
-            </w:r>
-          </w:p>
-        </w:tc>
-      </w:tr>
-      <w:tr>
-        <w:trPr>
-          <w:cantSplit/>
-          <w:trHeight w:val="360" w:hRule="auto"/>
-        </w:trPr>
-        <w:tc>
-          <w:tcPr>
-            <w:tcBorders/>
-            <w:shd w:val="clear" w:color="auto" w:fill="FFFFFF"/>
-            <w:tcMar>
-              <w:top w:w="0" w:type="dxa"/>
-              <w:bottom w:w="0" w:type="dxa"/>
-              <w:left w:w="0" w:type="dxa"/>
-              <w:right w:w="0" w:type="dxa"/>
-            </w:tcMar>
-            <w:vAlign w:val="center"/>
-          </w:tcPr>
-          <w:p>
-            <w:pPr>
-              <w:jc w:val="left"/>
-              <w:spacing w:after="40" w:before="40" w:line="240"/>
-              <w:ind w:firstLine="0" w:left="100" w:right="100"/>
-            </w:pPr>
-            <w:r xmlns:w="http://schemas.openxmlformats.org/wordprocessingml/2006/main" xmlns:wp="http://schemas.openxmlformats.org/drawingml/2006/wordprocessingDrawing" xmlns:r="http://schemas.openxmlformats.org/officeDocument/2006/relationships" xmlns:w14="http://schemas.microsoft.com/office/word/2010/wordml">
-              <w:rPr>
-                <w:rFonts w:ascii="Arial" w:hAnsi="Arial" w:eastAsia="Arial" w:cs="Arial"/>
-                <w:sz w:val="22"/>
-                <w:szCs w:val="22"/>
-                <w:color w:val="111111"/>
-              </w:rPr>
-              <w:t xml:space="preserve">islandDream</w:t>
-            </w:r>
-          </w:p>
-        </w:tc>
-        <w:tc>
-          <w:tcPr>
-            <w:tcBorders/>
-            <w:shd w:val="clear" w:color="auto" w:fill="FFFFFF"/>
-            <w:tcMar>
-              <w:top w:w="0" w:type="dxa"/>
-              <w:bottom w:w="0" w:type="dxa"/>
-              <w:left w:w="0" w:type="dxa"/>
-              <w:right w:w="0" w:type="dxa"/>
-            </w:tcMar>
-            <w:vAlign w:val="center"/>
-          </w:tcPr>
-          <w:p>
-            <w:pPr>
-              <w:jc w:val="left"/>
-              <w:spacing w:after="40" w:before="40" w:line="240"/>
-              <w:ind w:firstLine="0" w:left="100" w:right="100"/>
-            </w:pPr>
-            <w:r xmlns:w="http://schemas.openxmlformats.org/wordprocessingml/2006/main" xmlns:wp="http://schemas.openxmlformats.org/drawingml/2006/wordprocessingDrawing" xmlns:r="http://schemas.openxmlformats.org/officeDocument/2006/relationships" xmlns:w14="http://schemas.microsoft.com/office/word/2010/wordml">
-              <w:rPr>
-                <w:rFonts w:ascii="Arial" w:hAnsi="Arial" w:eastAsia="Arial" w:cs="Arial"/>
-                <w:sz w:val="22"/>
-                <w:szCs w:val="22"/>
-                <w:color w:val="111111"/>
-              </w:rPr>
-              <w:t xml:space="preserve">0.937</w:t>
-            </w:r>
-          </w:p>
-        </w:tc>
-      </w:tr>
-      <w:tr>
-        <w:trPr>
-          <w:cantSplit/>
-          <w:trHeight w:val="360" w:hRule="auto"/>
-        </w:trPr>
-        <w:tc>
-          <w:tcPr>
-            <w:tcBorders/>
-            <w:shd w:val="clear" w:color="auto" w:fill="FFFFFF"/>
-            <w:tcMar>
-              <w:top w:w="0" w:type="dxa"/>
-              <w:bottom w:w="0" w:type="dxa"/>
-              <w:left w:w="0" w:type="dxa"/>
-              <w:right w:w="0" w:type="dxa"/>
-            </w:tcMar>
-            <w:vAlign w:val="center"/>
-          </w:tcPr>
-          <w:p>
-            <w:pPr>
-              <w:jc w:val="left"/>
-              <w:spacing w:after="40" w:before="40" w:line="240"/>
-              <w:ind w:firstLine="0" w:left="100" w:right="100"/>
-            </w:pPr>
-            <w:r xmlns:w="http://schemas.openxmlformats.org/wordprocessingml/2006/main" xmlns:wp="http://schemas.openxmlformats.org/drawingml/2006/wordprocessingDrawing" xmlns:r="http://schemas.openxmlformats.org/officeDocument/2006/relationships" xmlns:w14="http://schemas.microsoft.com/office/word/2010/wordml">
-              <w:rPr>
-                <w:rFonts w:ascii="Arial" w:hAnsi="Arial" w:eastAsia="Arial" w:cs="Arial"/>
-                <w:sz w:val="22"/>
-                <w:szCs w:val="22"/>
-                <w:color w:val="111111"/>
-              </w:rPr>
-              <w:t xml:space="preserve"/>
-            </w:r>
-          </w:p>
-        </w:tc>
-        <w:tc>
-          <w:tcPr>
-            <w:tcBorders/>
-            <w:shd w:val="clear" w:color="auto" w:fill="FFFFFF"/>
-            <w:tcMar>
-              <w:top w:w="0" w:type="dxa"/>
-              <w:bottom w:w="0" w:type="dxa"/>
-              <w:left w:w="0" w:type="dxa"/>
-              <w:right w:w="0" w:type="dxa"/>
-            </w:tcMar>
-            <w:vAlign w:val="center"/>
-          </w:tcPr>
-          <w:p>
-            <w:pPr>
-              <w:jc w:val="left"/>
-              <w:spacing w:after="40" w:before="40" w:line="240"/>
-              <w:ind w:firstLine="0" w:left="100" w:right="100"/>
-            </w:pPr>
-            <w:r xmlns:w="http://schemas.openxmlformats.org/wordprocessingml/2006/main" xmlns:wp="http://schemas.openxmlformats.org/drawingml/2006/wordprocessingDrawing" xmlns:r="http://schemas.openxmlformats.org/officeDocument/2006/relationships" xmlns:w14="http://schemas.microsoft.com/office/word/2010/wordml">
-              <w:rPr>
-                <w:rFonts w:ascii="Arial" w:hAnsi="Arial" w:eastAsia="Arial" w:cs="Arial"/>
-                <w:sz w:val="22"/>
-                <w:szCs w:val="22"/>
-                <w:color w:val="111111"/>
-              </w:rPr>
-              <w:t xml:space="preserve">(1.336)</w:t>
-            </w:r>
-          </w:p>
-        </w:tc>
-      </w:tr>
-      <w:tr>
-        <w:trPr>
-          <w:cantSplit/>
-          <w:trHeight w:val="360" w:hRule="auto"/>
-        </w:trPr>
-        <w:tc>
-          <w:tcPr>
-            <w:tcBorders/>
-            <w:shd w:val="clear" w:color="auto" w:fill="FFFFFF"/>
-            <w:tcMar>
-              <w:top w:w="0" w:type="dxa"/>
-              <w:bottom w:w="0" w:type="dxa"/>
-              <w:left w:w="0" w:type="dxa"/>
-              <w:right w:w="0" w:type="dxa"/>
-            </w:tcMar>
-            <w:vAlign w:val="center"/>
-          </w:tcPr>
-          <w:p>
-            <w:pPr>
-              <w:jc w:val="left"/>
-              <w:spacing w:after="40" w:before="40" w:line="240"/>
-              <w:ind w:firstLine="0" w:left="100" w:right="100"/>
-            </w:pPr>
-            <w:r xmlns:w="http://schemas.openxmlformats.org/wordprocessingml/2006/main" xmlns:wp="http://schemas.openxmlformats.org/drawingml/2006/wordprocessingDrawing" xmlns:r="http://schemas.openxmlformats.org/officeDocument/2006/relationships" xmlns:w14="http://schemas.microsoft.com/office/word/2010/wordml">
-              <w:rPr>
-                <w:rFonts w:ascii="Arial" w:hAnsi="Arial" w:eastAsia="Arial" w:cs="Arial"/>
-                <w:sz w:val="22"/>
-                <w:szCs w:val="22"/>
-                <w:color w:val="111111"/>
-              </w:rPr>
-              <w:t xml:space="preserve">islandTorgersen</w:t>
-            </w:r>
-          </w:p>
-        </w:tc>
-        <w:tc>
-          <w:tcPr>
-            <w:tcBorders/>
-            <w:shd w:val="clear" w:color="auto" w:fill="FFFFFF"/>
-            <w:tcMar>
-              <w:top w:w="0" w:type="dxa"/>
-              <w:bottom w:w="0" w:type="dxa"/>
-              <w:left w:w="0" w:type="dxa"/>
-              <w:right w:w="0" w:type="dxa"/>
-            </w:tcMar>
-            <w:vAlign w:val="center"/>
-          </w:tcPr>
-          <w:p>
-            <w:pPr>
-              <w:jc w:val="left"/>
-              <w:spacing w:after="40" w:before="40" w:line="240"/>
-              <w:ind w:firstLine="0" w:left="100" w:right="100"/>
-            </w:pPr>
-            <w:r xmlns:w="http://schemas.openxmlformats.org/wordprocessingml/2006/main" xmlns:wp="http://schemas.openxmlformats.org/drawingml/2006/wordprocessingDrawing" xmlns:r="http://schemas.openxmlformats.org/officeDocument/2006/relationships" xmlns:w14="http://schemas.microsoft.com/office/word/2010/wordml">
-              <w:rPr>
-                <w:rFonts w:ascii="Arial" w:hAnsi="Arial" w:eastAsia="Arial" w:cs="Arial"/>
-                <w:sz w:val="22"/>
-                <w:szCs w:val="22"/>
-                <w:color w:val="111111"/>
-              </w:rPr>
-              <w:t xml:space="preserve">2.401*</w:t>
-            </w:r>
-          </w:p>
-        </w:tc>
-      </w:tr>
-      <w:tr>
-        <w:trPr>
-          <w:cantSplit/>
-          <w:trHeight w:val="360" w:hRule="auto"/>
-        </w:trPr>
-        <w:tc>
-          <w:tcPr>
-            <w:tcBorders/>
-            <w:shd w:val="clear" w:color="auto" w:fill="FFFFFF"/>
-            <w:tcMar>
-              <w:top w:w="0" w:type="dxa"/>
-              <w:bottom w:w="0" w:type="dxa"/>
-              <w:left w:w="0" w:type="dxa"/>
-              <w:right w:w="0" w:type="dxa"/>
-            </w:tcMar>
-            <w:vAlign w:val="center"/>
-          </w:tcPr>
-          <w:p>
-            <w:pPr>
-              <w:jc w:val="left"/>
-              <w:spacing w:after="40" w:before="40" w:line="240"/>
-              <w:ind w:firstLine="0" w:left="100" w:right="100"/>
-            </w:pPr>
-            <w:r xmlns:w="http://schemas.openxmlformats.org/wordprocessingml/2006/main" xmlns:wp="http://schemas.openxmlformats.org/drawingml/2006/wordprocessingDrawing" xmlns:r="http://schemas.openxmlformats.org/officeDocument/2006/relationships" xmlns:w14="http://schemas.microsoft.com/office/word/2010/wordml">
-              <w:rPr>
-                <w:rFonts w:ascii="Arial" w:hAnsi="Arial" w:eastAsia="Arial" w:cs="Arial"/>
-                <w:sz w:val="22"/>
-                <w:szCs w:val="22"/>
-                <w:color w:val="111111"/>
-              </w:rPr>
-              <w:t xml:space="preserve"/>
-            </w:r>
-          </w:p>
-        </w:tc>
-        <w:tc>
-          <w:tcPr>
-            <w:tcBorders/>
-            <w:shd w:val="clear" w:color="auto" w:fill="FFFFFF"/>
-            <w:tcMar>
-              <w:top w:w="0" w:type="dxa"/>
-              <w:bottom w:w="0" w:type="dxa"/>
-              <w:left w:w="0" w:type="dxa"/>
-              <w:right w:w="0" w:type="dxa"/>
-            </w:tcMar>
-            <w:vAlign w:val="center"/>
-          </w:tcPr>
-          <w:p>
-            <w:pPr>
-              <w:jc w:val="left"/>
-              <w:spacing w:after="40" w:before="40" w:line="240"/>
-              <w:ind w:firstLine="0" w:left="100" w:right="100"/>
-            </w:pPr>
-            <w:r xmlns:w="http://schemas.openxmlformats.org/wordprocessingml/2006/main" xmlns:wp="http://schemas.openxmlformats.org/drawingml/2006/wordprocessingDrawing" xmlns:r="http://schemas.openxmlformats.org/officeDocument/2006/relationships" xmlns:w14="http://schemas.microsoft.com/office/word/2010/wordml">
-              <w:rPr>
-                <w:rFonts w:ascii="Arial" w:hAnsi="Arial" w:eastAsia="Arial" w:cs="Arial"/>
-                <w:sz w:val="22"/>
-                <w:szCs w:val="22"/>
-                <w:color w:val="111111"/>
-              </w:rPr>
-              <w:t xml:space="preserve">(1.364)</w:t>
-            </w:r>
-          </w:p>
-        </w:tc>
-      </w:tr>
-      <w:tr>
-        <w:trPr>
-          <w:cantSplit/>
-          <w:trHeight w:val="360" w:hRule="auto"/>
-        </w:trPr>
-        <w:tc>
-          <w:tcPr>
-            <w:tcBorders/>
-            <w:shd w:val="clear" w:color="auto" w:fill="FFFFFF"/>
-            <w:tcMar>
-              <w:top w:w="0" w:type="dxa"/>
-              <w:bottom w:w="0" w:type="dxa"/>
-              <w:left w:w="0" w:type="dxa"/>
-              <w:right w:w="0" w:type="dxa"/>
-            </w:tcMar>
-            <w:vAlign w:val="center"/>
-          </w:tcPr>
-          <w:p>
-            <w:pPr>
-              <w:jc w:val="left"/>
-              <w:spacing w:after="40" w:before="40" w:line="240"/>
-              <w:ind w:firstLine="0" w:left="100" w:right="100"/>
-            </w:pPr>
-            <w:r xmlns:w="http://schemas.openxmlformats.org/wordprocessingml/2006/main" xmlns:wp="http://schemas.openxmlformats.org/drawingml/2006/wordprocessingDrawing" xmlns:r="http://schemas.openxmlformats.org/officeDocument/2006/relationships" xmlns:w14="http://schemas.microsoft.com/office/word/2010/wordml">
-              <w:rPr>
-                <w:rFonts w:ascii="Arial" w:hAnsi="Arial" w:eastAsia="Arial" w:cs="Arial"/>
-                <w:sz w:val="22"/>
-                <w:szCs w:val="22"/>
-                <w:color w:val="111111"/>
-              </w:rPr>
-              <w:t xml:space="preserve">speciesChinstrap</w:t>
-            </w:r>
-          </w:p>
-        </w:tc>
-        <w:tc>
-          <w:tcPr>
-            <w:tcBorders/>
-            <w:shd w:val="clear" w:color="auto" w:fill="FFFFFF"/>
-            <w:tcMar>
-              <w:top w:w="0" w:type="dxa"/>
-              <w:bottom w:w="0" w:type="dxa"/>
-              <w:left w:w="0" w:type="dxa"/>
-              <w:right w:w="0" w:type="dxa"/>
-            </w:tcMar>
-            <w:vAlign w:val="center"/>
-          </w:tcPr>
-          <w:p>
-            <w:pPr>
-              <w:jc w:val="left"/>
-              <w:spacing w:after="40" w:before="40" w:line="240"/>
-              <w:ind w:firstLine="0" w:left="100" w:right="100"/>
-            </w:pPr>
-            <w:r xmlns:w="http://schemas.openxmlformats.org/wordprocessingml/2006/main" xmlns:wp="http://schemas.openxmlformats.org/drawingml/2006/wordprocessingDrawing" xmlns:r="http://schemas.openxmlformats.org/officeDocument/2006/relationships" xmlns:w14="http://schemas.microsoft.com/office/word/2010/wordml">
-              <w:rPr>
-                <w:rFonts w:ascii="Arial" w:hAnsi="Arial" w:eastAsia="Arial" w:cs="Arial"/>
-                <w:sz w:val="22"/>
-                <w:szCs w:val="22"/>
-                <w:color w:val="111111"/>
-              </w:rPr>
-              <w:t xml:space="preserve">6.091***</w:t>
-            </w:r>
-          </w:p>
-        </w:tc>
-      </w:tr>
-      <w:tr>
-        <w:trPr>
-          <w:cantSplit/>
-          <w:trHeight w:val="360" w:hRule="auto"/>
-        </w:trPr>
-        <w:tc>
-          <w:tcPr>
-            <w:tcBorders/>
-            <w:shd w:val="clear" w:color="auto" w:fill="FFFFFF"/>
-            <w:tcMar>
-              <w:top w:w="0" w:type="dxa"/>
-              <w:bottom w:w="0" w:type="dxa"/>
-              <w:left w:w="0" w:type="dxa"/>
-              <w:right w:w="0" w:type="dxa"/>
-            </w:tcMar>
-            <w:vAlign w:val="center"/>
-          </w:tcPr>
-          <w:p>
-            <w:pPr>
-              <w:jc w:val="left"/>
-              <w:spacing w:after="40" w:before="40" w:line="240"/>
-              <w:ind w:firstLine="0" w:left="100" w:right="100"/>
-            </w:pPr>
-            <w:r xmlns:w="http://schemas.openxmlformats.org/wordprocessingml/2006/main" xmlns:wp="http://schemas.openxmlformats.org/drawingml/2006/wordprocessingDrawing" xmlns:r="http://schemas.openxmlformats.org/officeDocument/2006/relationships" xmlns:w14="http://schemas.microsoft.com/office/word/2010/wordml">
-              <w:rPr>
-                <w:rFonts w:ascii="Arial" w:hAnsi="Arial" w:eastAsia="Arial" w:cs="Arial"/>
-                <w:sz w:val="22"/>
-                <w:szCs w:val="22"/>
-                <w:color w:val="111111"/>
-              </w:rPr>
-              <w:t xml:space="preserve"/>
-            </w:r>
-          </w:p>
-        </w:tc>
-        <w:tc>
-          <w:tcPr>
-            <w:tcBorders/>
-            <w:shd w:val="clear" w:color="auto" w:fill="FFFFFF"/>
-            <w:tcMar>
-              <w:top w:w="0" w:type="dxa"/>
-              <w:bottom w:w="0" w:type="dxa"/>
-              <w:left w:w="0" w:type="dxa"/>
-              <w:right w:w="0" w:type="dxa"/>
-            </w:tcMar>
-            <w:vAlign w:val="center"/>
-          </w:tcPr>
-          <w:p>
-            <w:pPr>
-              <w:jc w:val="left"/>
-              <w:spacing w:after="40" w:before="40" w:line="240"/>
-              <w:ind w:firstLine="0" w:left="100" w:right="100"/>
-            </w:pPr>
-            <w:r xmlns:w="http://schemas.openxmlformats.org/wordprocessingml/2006/main" xmlns:wp="http://schemas.openxmlformats.org/drawingml/2006/wordprocessingDrawing" xmlns:r="http://schemas.openxmlformats.org/officeDocument/2006/relationships" xmlns:w14="http://schemas.microsoft.com/office/word/2010/wordml">
-              <w:rPr>
-                <w:rFonts w:ascii="Arial" w:hAnsi="Arial" w:eastAsia="Arial" w:cs="Arial"/>
-                <w:sz w:val="22"/>
-                <w:szCs w:val="22"/>
-                <w:color w:val="111111"/>
-              </w:rPr>
-              <w:t xml:space="preserve">(1.196)</w:t>
-            </w:r>
-          </w:p>
-        </w:tc>
-      </w:tr>
-      <w:tr>
-        <w:trPr>
-          <w:cantSplit/>
-          <w:trHeight w:val="360" w:hRule="auto"/>
-        </w:trPr>
-        <w:tc>
-          <w:tcPr>
-            <w:tcBorders/>
-            <w:shd w:val="clear" w:color="auto" w:fill="FFFFFF"/>
-            <w:tcMar>
-              <w:top w:w="0" w:type="dxa"/>
-              <w:bottom w:w="0" w:type="dxa"/>
-              <w:left w:w="0" w:type="dxa"/>
-              <w:right w:w="0" w:type="dxa"/>
-            </w:tcMar>
-            <w:vAlign w:val="center"/>
-          </w:tcPr>
-          <w:p>
-            <w:pPr>
-              <w:jc w:val="left"/>
-              <w:spacing w:after="40" w:before="40" w:line="240"/>
-              <w:ind w:firstLine="0" w:left="100" w:right="100"/>
-            </w:pPr>
-            <w:r xmlns:w="http://schemas.openxmlformats.org/wordprocessingml/2006/main" xmlns:wp="http://schemas.openxmlformats.org/drawingml/2006/wordprocessingDrawing" xmlns:r="http://schemas.openxmlformats.org/officeDocument/2006/relationships" xmlns:w14="http://schemas.microsoft.com/office/word/2010/wordml">
-              <w:rPr>
-                <w:rFonts w:ascii="Arial" w:hAnsi="Arial" w:eastAsia="Arial" w:cs="Arial"/>
-                <w:sz w:val="22"/>
-                <w:szCs w:val="22"/>
-                <w:color w:val="111111"/>
-              </w:rPr>
-              <w:t xml:space="preserve">speciesGentoo</w:t>
-            </w:r>
-          </w:p>
-        </w:tc>
-        <w:tc>
-          <w:tcPr>
-            <w:tcBorders/>
-            <w:shd w:val="clear" w:color="auto" w:fill="FFFFFF"/>
-            <w:tcMar>
-              <w:top w:w="0" w:type="dxa"/>
-              <w:bottom w:w="0" w:type="dxa"/>
-              <w:left w:w="0" w:type="dxa"/>
-              <w:right w:w="0" w:type="dxa"/>
-            </w:tcMar>
-            <w:vAlign w:val="center"/>
-          </w:tcPr>
-          <w:p>
-            <w:pPr>
-              <w:jc w:val="left"/>
-              <w:spacing w:after="40" w:before="40" w:line="240"/>
-              <w:ind w:firstLine="0" w:left="100" w:right="100"/>
-            </w:pPr>
-            <w:r xmlns:w="http://schemas.openxmlformats.org/wordprocessingml/2006/main" xmlns:wp="http://schemas.openxmlformats.org/drawingml/2006/wordprocessingDrawing" xmlns:r="http://schemas.openxmlformats.org/officeDocument/2006/relationships" xmlns:w14="http://schemas.microsoft.com/office/word/2010/wordml">
-              <w:rPr>
-                <w:rFonts w:ascii="Arial" w:hAnsi="Arial" w:eastAsia="Arial" w:cs="Arial"/>
-                <w:sz w:val="22"/>
-                <w:szCs w:val="22"/>
-                <w:color w:val="111111"/>
-              </w:rPr>
-              <w:t xml:space="preserve">28.392***</w:t>
-            </w:r>
-          </w:p>
-        </w:tc>
-      </w:tr>
-      <w:tr>
-        <w:trPr>
-          <w:cantSplit/>
-          <w:trHeight w:val="360" w:hRule="auto"/>
-        </w:trPr>
-        <w:tc>
-          <w:tcPr>
-            <w:tcBorders/>
-            <w:shd w:val="clear" w:color="auto" w:fill="FFFFFF"/>
-            <w:tcMar>
-              <w:top w:w="0" w:type="dxa"/>
-              <w:bottom w:w="0" w:type="dxa"/>
-              <w:left w:w="0" w:type="dxa"/>
-              <w:right w:w="0" w:type="dxa"/>
-            </w:tcMar>
-            <w:vAlign w:val="center"/>
-          </w:tcPr>
-          <w:p>
-            <w:pPr>
-              <w:jc w:val="left"/>
-              <w:spacing w:after="40" w:before="40" w:line="240"/>
-              <w:ind w:firstLine="0" w:left="100" w:right="100"/>
-            </w:pPr>
-            <w:r xmlns:w="http://schemas.openxmlformats.org/wordprocessingml/2006/main" xmlns:wp="http://schemas.openxmlformats.org/drawingml/2006/wordprocessingDrawing" xmlns:r="http://schemas.openxmlformats.org/officeDocument/2006/relationships" xmlns:w14="http://schemas.microsoft.com/office/word/2010/wordml">
-              <w:rPr>
-                <w:rFonts w:ascii="Arial" w:hAnsi="Arial" w:eastAsia="Arial" w:cs="Arial"/>
-                <w:sz w:val="22"/>
-                <w:szCs w:val="22"/>
-                <w:color w:val="111111"/>
-              </w:rPr>
-              <w:t xml:space="preserve"/>
-            </w:r>
-          </w:p>
-        </w:tc>
-        <w:tc>
-          <w:tcPr>
-            <w:tcBorders/>
-            <w:shd w:val="clear" w:color="auto" w:fill="FFFFFF"/>
-            <w:tcMar>
-              <w:top w:w="0" w:type="dxa"/>
-              <w:bottom w:w="0" w:type="dxa"/>
-              <w:left w:w="0" w:type="dxa"/>
-              <w:right w:w="0" w:type="dxa"/>
-            </w:tcMar>
-            <w:vAlign w:val="center"/>
-          </w:tcPr>
-          <w:p>
-            <w:pPr>
-              <w:jc w:val="left"/>
-              <w:spacing w:after="40" w:before="40" w:line="240"/>
-              <w:ind w:firstLine="0" w:left="100" w:right="100"/>
-            </w:pPr>
-            <w:r xmlns:w="http://schemas.openxmlformats.org/wordprocessingml/2006/main" xmlns:wp="http://schemas.openxmlformats.org/drawingml/2006/wordprocessingDrawing" xmlns:r="http://schemas.openxmlformats.org/officeDocument/2006/relationships" xmlns:w14="http://schemas.microsoft.com/office/word/2010/wordml">
-              <w:rPr>
-                <w:rFonts w:ascii="Arial" w:hAnsi="Arial" w:eastAsia="Arial" w:cs="Arial"/>
-                <w:sz w:val="22"/>
-                <w:szCs w:val="22"/>
-                <w:color w:val="111111"/>
-              </w:rPr>
-              <w:t xml:space="preserve">(1.165)</w:t>
-            </w:r>
-          </w:p>
-        </w:tc>
-      </w:tr>
-      <w:tr>
-        <w:trPr>
-          <w:cantSplit/>
-          <w:trHeight w:val="360" w:hRule="auto"/>
-        </w:trPr>
-        <w:tc>
-          <w:tcPr>
-            <w:tcBorders>
-              <w:top w:val="single" w:sz="8" w:space="0" w:color="000000"/>
-            </w:tcBorders>
-            <w:shd w:val="clear" w:color="auto" w:fill="FFFFFF"/>
-            <w:tcMar>
-              <w:top w:w="0" w:type="dxa"/>
-              <w:bottom w:w="0" w:type="dxa"/>
-              <w:left w:w="0" w:type="dxa"/>
-              <w:right w:w="0" w:type="dxa"/>
-            </w:tcMar>
-            <w:vAlign w:val="center"/>
-          </w:tcPr>
-          <w:p>
-            <w:pPr>
-              <w:jc w:val="left"/>
-              <w:spacing w:after="40" w:before="40" w:line="240"/>
-              <w:ind w:firstLine="0" w:left="100" w:right="100"/>
-            </w:pPr>
-            <w:r xmlns:w="http://schemas.openxmlformats.org/wordprocessingml/2006/main" xmlns:wp="http://schemas.openxmlformats.org/drawingml/2006/wordprocessingDrawing" xmlns:r="http://schemas.openxmlformats.org/officeDocument/2006/relationships" xmlns:w14="http://schemas.microsoft.com/office/word/2010/wordml">
-              <w:rPr>
-                <w:rFonts w:ascii="Arial" w:hAnsi="Arial" w:eastAsia="Arial" w:cs="Arial"/>
-                <w:sz w:val="22"/>
-                <w:szCs w:val="22"/>
-                <w:color w:val="111111"/>
-              </w:rPr>
-              <w:t xml:space="preserve">Num.Obs.</w:t>
-            </w:r>
-          </w:p>
-        </w:tc>
-        <w:tc>
-          <w:tcPr>
-            <w:tcBorders>
-              <w:top w:val="single" w:sz="8" w:space="0" w:color="000000"/>
-            </w:tcBorders>
-            <w:shd w:val="clear" w:color="auto" w:fill="FFFFFF"/>
-            <w:tcMar>
-              <w:top w:w="0" w:type="dxa"/>
-              <w:bottom w:w="0" w:type="dxa"/>
-              <w:left w:w="0" w:type="dxa"/>
-              <w:right w:w="0" w:type="dxa"/>
-            </w:tcMar>
-            <w:vAlign w:val="center"/>
-          </w:tcPr>
-          <w:p>
-            <w:pPr>
-              <w:jc w:val="left"/>
-              <w:spacing w:after="40" w:before="40" w:line="240"/>
-              <w:ind w:firstLine="0" w:left="100" w:right="100"/>
-            </w:pPr>
-            <w:r xmlns:w="http://schemas.openxmlformats.org/wordprocessingml/2006/main" xmlns:wp="http://schemas.openxmlformats.org/drawingml/2006/wordprocessingDrawing" xmlns:r="http://schemas.openxmlformats.org/officeDocument/2006/relationships" xmlns:w14="http://schemas.microsoft.com/office/word/2010/wordml">
-              <w:rPr>
-                <w:rFonts w:ascii="Arial" w:hAnsi="Arial" w:eastAsia="Arial" w:cs="Arial"/>
-                <w:sz w:val="22"/>
-                <w:szCs w:val="22"/>
-                <w:color w:val="111111"/>
-              </w:rPr>
-              <w:t xml:space="preserve">342</w:t>
-            </w:r>
-          </w:p>
-        </w:tc>
-      </w:tr>
-      <w:tr>
-        <w:trPr>
-          <w:cantSplit/>
-          <w:trHeight w:val="360" w:hRule="auto"/>
-        </w:trPr>
-        <w:tc>
-          <w:tcPr>
-            <w:tcBorders/>
-            <w:shd w:val="clear" w:color="auto" w:fill="FFFFFF"/>
-            <w:tcMar>
-              <w:top w:w="0" w:type="dxa"/>
-              <w:bottom w:w="0" w:type="dxa"/>
-              <w:left w:w="0" w:type="dxa"/>
-              <w:right w:w="0" w:type="dxa"/>
-            </w:tcMar>
-            <w:vAlign w:val="center"/>
-          </w:tcPr>
-          <w:p>
-            <w:pPr>
-              <w:jc w:val="left"/>
-              <w:spacing w:after="40" w:before="40" w:line="240"/>
-              <w:ind w:firstLine="0" w:left="100" w:right="100"/>
-            </w:pPr>
-            <w:r xmlns:w="http://schemas.openxmlformats.org/wordprocessingml/2006/main" xmlns:wp="http://schemas.openxmlformats.org/drawingml/2006/wordprocessingDrawing" xmlns:r="http://schemas.openxmlformats.org/officeDocument/2006/relationships" xmlns:w14="http://schemas.microsoft.com/office/word/2010/wordml">
-              <w:rPr>
-                <w:rFonts w:ascii="Arial" w:hAnsi="Arial" w:eastAsia="Arial" w:cs="Arial"/>
-                <w:sz w:val="22"/>
-                <w:szCs w:val="22"/>
-                <w:color w:val="111111"/>
-              </w:rPr>
-              <w:t xml:space="preserve">R2</w:t>
-            </w:r>
-          </w:p>
-        </w:tc>
-        <w:tc>
-          <w:tcPr>
-            <w:tcBorders/>
-            <w:shd w:val="clear" w:color="auto" w:fill="FFFFFF"/>
-            <w:tcMar>
-              <w:top w:w="0" w:type="dxa"/>
-              <w:bottom w:w="0" w:type="dxa"/>
-              <w:left w:w="0" w:type="dxa"/>
-              <w:right w:w="0" w:type="dxa"/>
-            </w:tcMar>
-            <w:vAlign w:val="center"/>
-          </w:tcPr>
-          <w:p>
-            <w:pPr>
-              <w:jc w:val="left"/>
-              <w:spacing w:after="40" w:before="40" w:line="240"/>
-              <w:ind w:firstLine="0" w:left="100" w:right="100"/>
-            </w:pPr>
-            <w:r xmlns:w="http://schemas.openxmlformats.org/wordprocessingml/2006/main" xmlns:wp="http://schemas.openxmlformats.org/drawingml/2006/wordprocessingDrawing" xmlns:r="http://schemas.openxmlformats.org/officeDocument/2006/relationships" xmlns:w14="http://schemas.microsoft.com/office/word/2010/wordml">
-              <w:rPr>
-                <w:rFonts w:ascii="Arial" w:hAnsi="Arial" w:eastAsia="Arial" w:cs="Arial"/>
-                <w:sz w:val="22"/>
-                <w:szCs w:val="22"/>
-                <w:color w:val="111111"/>
-              </w:rPr>
-              <w:t xml:space="preserve">0.780</w:t>
-            </w:r>
-          </w:p>
-        </w:tc>
-      </w:tr>
-      <w:tr>
-        <w:trPr>
-          <w:cantSplit/>
-          <w:trHeight w:val="360" w:hRule="auto"/>
-        </w:trPr>
-        <w:tc>
-          <w:tcPr>
-            <w:tcBorders/>
-            <w:shd w:val="clear" w:color="auto" w:fill="FFFFFF"/>
-            <w:tcMar>
-              <w:top w:w="0" w:type="dxa"/>
-              <w:bottom w:w="0" w:type="dxa"/>
-              <w:left w:w="0" w:type="dxa"/>
-              <w:right w:w="0" w:type="dxa"/>
-            </w:tcMar>
-            <w:vAlign w:val="center"/>
-          </w:tcPr>
-          <w:p>
-            <w:pPr>
-              <w:jc w:val="left"/>
-              <w:spacing w:after="40" w:before="40" w:line="240"/>
-              <w:ind w:firstLine="0" w:left="100" w:right="100"/>
-            </w:pPr>
-            <w:r xmlns:w="http://schemas.openxmlformats.org/wordprocessingml/2006/main" xmlns:wp="http://schemas.openxmlformats.org/drawingml/2006/wordprocessingDrawing" xmlns:r="http://schemas.openxmlformats.org/officeDocument/2006/relationships" xmlns:w14="http://schemas.microsoft.com/office/word/2010/wordml">
-              <w:rPr>
-                <w:rFonts w:ascii="Arial" w:hAnsi="Arial" w:eastAsia="Arial" w:cs="Arial"/>
-                <w:sz w:val="22"/>
-                <w:szCs w:val="22"/>
-                <w:color w:val="111111"/>
-              </w:rPr>
-              <w:t xml:space="preserve">R2 Adj.</w:t>
-            </w:r>
-          </w:p>
-        </w:tc>
-        <w:tc>
-          <w:tcPr>
-            <w:tcBorders/>
-            <w:shd w:val="clear" w:color="auto" w:fill="FFFFFF"/>
-            <w:tcMar>
-              <w:top w:w="0" w:type="dxa"/>
-              <w:bottom w:w="0" w:type="dxa"/>
-              <w:left w:w="0" w:type="dxa"/>
-              <w:right w:w="0" w:type="dxa"/>
-            </w:tcMar>
-            <w:vAlign w:val="center"/>
-          </w:tcPr>
-          <w:p>
-            <w:pPr>
-              <w:jc w:val="left"/>
-              <w:spacing w:after="40" w:before="40" w:line="240"/>
-              <w:ind w:firstLine="0" w:left="100" w:right="100"/>
-            </w:pPr>
-            <w:r xmlns:w="http://schemas.openxmlformats.org/wordprocessingml/2006/main" xmlns:wp="http://schemas.openxmlformats.org/drawingml/2006/wordprocessingDrawing" xmlns:r="http://schemas.openxmlformats.org/officeDocument/2006/relationships" xmlns:w14="http://schemas.microsoft.com/office/word/2010/wordml">
-              <w:rPr>
-                <w:rFonts w:ascii="Arial" w:hAnsi="Arial" w:eastAsia="Arial" w:cs="Arial"/>
-                <w:sz w:val="22"/>
-                <w:szCs w:val="22"/>
-                <w:color w:val="111111"/>
-              </w:rPr>
-              <w:t xml:space="preserve">0.778</w:t>
-            </w:r>
-          </w:p>
-        </w:tc>
-      </w:tr>
-      <w:tr>
-        <w:trPr>
-          <w:cantSplit/>
-          <w:trHeight w:val="360" w:hRule="auto"/>
-        </w:trPr>
-        <w:tc>
-          <w:tcPr>
-            <w:tcBorders/>
-            <w:shd w:val="clear" w:color="auto" w:fill="FFFFFF"/>
-            <w:tcMar>
-              <w:top w:w="0" w:type="dxa"/>
-              <w:bottom w:w="0" w:type="dxa"/>
-              <w:left w:w="0" w:type="dxa"/>
-              <w:right w:w="0" w:type="dxa"/>
-            </w:tcMar>
-            <w:vAlign w:val="center"/>
-          </w:tcPr>
-          <w:p>
-            <w:pPr>
-              <w:jc w:val="left"/>
-              <w:spacing w:after="40" w:before="40" w:line="240"/>
-              <w:ind w:firstLine="0" w:left="100" w:right="100"/>
-            </w:pPr>
-            <w:r xmlns:w="http://schemas.openxmlformats.org/wordprocessingml/2006/main" xmlns:wp="http://schemas.openxmlformats.org/drawingml/2006/wordprocessingDrawing" xmlns:r="http://schemas.openxmlformats.org/officeDocument/2006/relationships" xmlns:w14="http://schemas.microsoft.com/office/word/2010/wordml">
-              <w:rPr>
-                <w:rFonts w:ascii="Arial" w:hAnsi="Arial" w:eastAsia="Arial" w:cs="Arial"/>
-                <w:sz w:val="22"/>
-                <w:szCs w:val="22"/>
-                <w:color w:val="111111"/>
-              </w:rPr>
-              <w:t xml:space="preserve">AIC</w:t>
-            </w:r>
-          </w:p>
-        </w:tc>
-        <w:tc>
-          <w:tcPr>
-            <w:tcBorders/>
-            <w:shd w:val="clear" w:color="auto" w:fill="FFFFFF"/>
-            <w:tcMar>
-              <w:top w:w="0" w:type="dxa"/>
-              <w:bottom w:w="0" w:type="dxa"/>
-              <w:left w:w="0" w:type="dxa"/>
-              <w:right w:w="0" w:type="dxa"/>
-            </w:tcMar>
-            <w:vAlign w:val="center"/>
-          </w:tcPr>
-          <w:p>
-            <w:pPr>
-              <w:jc w:val="left"/>
-              <w:spacing w:after="40" w:before="40" w:line="240"/>
-              <w:ind w:firstLine="0" w:left="100" w:right="100"/>
-            </w:pPr>
-            <w:r xmlns:w="http://schemas.openxmlformats.org/wordprocessingml/2006/main" xmlns:wp="http://schemas.openxmlformats.org/drawingml/2006/wordprocessingDrawing" xmlns:r="http://schemas.openxmlformats.org/officeDocument/2006/relationships" xmlns:w14="http://schemas.microsoft.com/office/word/2010/wordml">
-              <w:rPr>
-                <w:rFonts w:ascii="Arial" w:hAnsi="Arial" w:eastAsia="Arial" w:cs="Arial"/>
-                <w:sz w:val="22"/>
-                <w:szCs w:val="22"/>
-                <w:color w:val="111111"/>
-              </w:rPr>
-              <w:t xml:space="preserve">2271.4</w:t>
-            </w:r>
-          </w:p>
-        </w:tc>
-      </w:tr>
-      <w:tr>
-        <w:trPr>
-          <w:cantSplit/>
-          <w:trHeight w:val="360" w:hRule="auto"/>
-        </w:trPr>
-        <w:tc>
-          <w:tcPr>
-            <w:tcBorders/>
-            <w:shd w:val="clear" w:color="auto" w:fill="FFFFFF"/>
-            <w:tcMar>
-              <w:top w:w="0" w:type="dxa"/>
-              <w:bottom w:w="0" w:type="dxa"/>
-              <w:left w:w="0" w:type="dxa"/>
-              <w:right w:w="0" w:type="dxa"/>
-            </w:tcMar>
-            <w:vAlign w:val="center"/>
-          </w:tcPr>
-          <w:p>
-            <w:pPr>
-              <w:jc w:val="left"/>
-              <w:spacing w:after="40" w:before="40" w:line="240"/>
-              <w:ind w:firstLine="0" w:left="100" w:right="100"/>
-            </w:pPr>
-            <w:r xmlns:w="http://schemas.openxmlformats.org/wordprocessingml/2006/main" xmlns:wp="http://schemas.openxmlformats.org/drawingml/2006/wordprocessingDrawing" xmlns:r="http://schemas.openxmlformats.org/officeDocument/2006/relationships" xmlns:w14="http://schemas.microsoft.com/office/word/2010/wordml">
-              <w:rPr>
-                <w:rFonts w:ascii="Arial" w:hAnsi="Arial" w:eastAsia="Arial" w:cs="Arial"/>
-                <w:sz w:val="22"/>
-                <w:szCs w:val="22"/>
-                <w:color w:val="111111"/>
-              </w:rPr>
-              <w:t xml:space="preserve">BIC</w:t>
-            </w:r>
-          </w:p>
-        </w:tc>
-        <w:tc>
-          <w:tcPr>
-            <w:tcBorders/>
-            <w:shd w:val="clear" w:color="auto" w:fill="FFFFFF"/>
-            <w:tcMar>
-              <w:top w:w="0" w:type="dxa"/>
-              <w:bottom w:w="0" w:type="dxa"/>
-              <w:left w:w="0" w:type="dxa"/>
-              <w:right w:w="0" w:type="dxa"/>
-            </w:tcMar>
-            <w:vAlign w:val="center"/>
-          </w:tcPr>
-          <w:p>
-            <w:pPr>
-              <w:jc w:val="left"/>
-              <w:spacing w:after="40" w:before="40" w:line="240"/>
-              <w:ind w:firstLine="0" w:left="100" w:right="100"/>
-            </w:pPr>
-            <w:r xmlns:w="http://schemas.openxmlformats.org/wordprocessingml/2006/main" xmlns:wp="http://schemas.openxmlformats.org/drawingml/2006/wordprocessingDrawing" xmlns:r="http://schemas.openxmlformats.org/officeDocument/2006/relationships" xmlns:w14="http://schemas.microsoft.com/office/word/2010/wordml">
-              <w:rPr>
-                <w:rFonts w:ascii="Arial" w:hAnsi="Arial" w:eastAsia="Arial" w:cs="Arial"/>
-                <w:sz w:val="22"/>
-                <w:szCs w:val="22"/>
-                <w:color w:val="111111"/>
-              </w:rPr>
-              <w:t xml:space="preserve">2294.4</w:t>
-            </w:r>
-          </w:p>
-        </w:tc>
-      </w:tr>
-      <w:tr>
-        <w:trPr>
-          <w:cantSplit/>
-          <w:trHeight w:val="360" w:hRule="auto"/>
-        </w:trPr>
-        <w:tc>
-          <w:tcPr>
-            <w:tcBorders/>
-            <w:shd w:val="clear" w:color="auto" w:fill="FFFFFF"/>
-            <w:tcMar>
-              <w:top w:w="0" w:type="dxa"/>
-              <w:bottom w:w="0" w:type="dxa"/>
-              <w:left w:w="0" w:type="dxa"/>
-              <w:right w:w="0" w:type="dxa"/>
-            </w:tcMar>
-            <w:vAlign w:val="center"/>
-          </w:tcPr>
-          <w:p>
-            <w:pPr>
-              <w:jc w:val="left"/>
-              <w:spacing w:after="40" w:before="40" w:line="240"/>
-              <w:ind w:firstLine="0" w:left="100" w:right="100"/>
-            </w:pPr>
-            <w:r xmlns:w="http://schemas.openxmlformats.org/wordprocessingml/2006/main" xmlns:wp="http://schemas.openxmlformats.org/drawingml/2006/wordprocessingDrawing" xmlns:r="http://schemas.openxmlformats.org/officeDocument/2006/relationships" xmlns:w14="http://schemas.microsoft.com/office/word/2010/wordml">
-              <w:rPr>
-                <w:rFonts w:ascii="Arial" w:hAnsi="Arial" w:eastAsia="Arial" w:cs="Arial"/>
-                <w:sz w:val="22"/>
-                <w:szCs w:val="22"/>
-                <w:color w:val="111111"/>
-              </w:rPr>
-              <w:t xml:space="preserve">Log.Lik.</w:t>
-            </w:r>
-          </w:p>
-        </w:tc>
-        <w:tc>
-          <w:tcPr>
-            <w:tcBorders/>
-            <w:shd w:val="clear" w:color="auto" w:fill="FFFFFF"/>
-            <w:tcMar>
-              <w:top w:w="0" w:type="dxa"/>
-              <w:bottom w:w="0" w:type="dxa"/>
-              <w:left w:w="0" w:type="dxa"/>
-              <w:right w:w="0" w:type="dxa"/>
-            </w:tcMar>
-            <w:vAlign w:val="center"/>
-          </w:tcPr>
-          <w:p>
-            <w:pPr>
-              <w:jc w:val="left"/>
-              <w:spacing w:after="40" w:before="40" w:line="240"/>
-              <w:ind w:firstLine="0" w:left="100" w:right="100"/>
-            </w:pPr>
-            <w:r xmlns:w="http://schemas.openxmlformats.org/wordprocessingml/2006/main" xmlns:wp="http://schemas.openxmlformats.org/drawingml/2006/wordprocessingDrawing" xmlns:r="http://schemas.openxmlformats.org/officeDocument/2006/relationships" xmlns:w14="http://schemas.microsoft.com/office/word/2010/wordml">
-              <w:rPr>
-                <w:rFonts w:ascii="Arial" w:hAnsi="Arial" w:eastAsia="Arial" w:cs="Arial"/>
-                <w:sz w:val="22"/>
-                <w:szCs w:val="22"/>
-                <w:color w:val="111111"/>
-              </w:rPr>
-              <w:t xml:space="preserve">-1129.679</w:t>
-            </w:r>
-          </w:p>
-        </w:tc>
-      </w:tr>
-      <w:tr>
-        <w:trPr>
-          <w:cantSplit/>
-          <w:trHeight w:val="360" w:hRule="auto"/>
-        </w:trPr>
-        <w:tc>
-          <w:tcPr>
-            <w:tcBorders>
-              <w:bottom w:val="single" w:sz="16" w:space="0" w:color="000000"/>
-            </w:tcBorders>
-            <w:shd w:val="clear" w:color="auto" w:fill="FFFFFF"/>
-            <w:tcMar>
-              <w:top w:w="0" w:type="dxa"/>
-              <w:bottom w:w="0" w:type="dxa"/>
-              <w:left w:w="0" w:type="dxa"/>
-              <w:right w:w="0" w:type="dxa"/>
-            </w:tcMar>
-            <w:vAlign w:val="center"/>
-          </w:tcPr>
-          <w:p>
-            <w:pPr>
-              <w:jc w:val="left"/>
-              <w:spacing w:after="40" w:before="40" w:line="240"/>
-              <w:ind w:firstLine="0" w:left="100" w:right="100"/>
-            </w:pPr>
-            <w:r xmlns:w="http://schemas.openxmlformats.org/wordprocessingml/2006/main" xmlns:wp="http://schemas.openxmlformats.org/drawingml/2006/wordprocessingDrawing" xmlns:r="http://schemas.openxmlformats.org/officeDocument/2006/relationships" xmlns:w14="http://schemas.microsoft.com/office/word/2010/wordml">
-              <w:rPr>
-                <w:rFonts w:ascii="Arial" w:hAnsi="Arial" w:eastAsia="Arial" w:cs="Arial"/>
-                <w:sz w:val="22"/>
-                <w:szCs w:val="22"/>
-                <w:color w:val="111111"/>
-              </w:rPr>
-              <w:t xml:space="preserve">F</w:t>
-            </w:r>
-          </w:p>
-        </w:tc>
-        <w:tc>
-          <w:tcPr>
-            <w:tcBorders>
-              <w:bottom w:val="single" w:sz="16" w:space="0" w:color="000000"/>
-            </w:tcBorders>
-            <w:shd w:val="clear" w:color="auto" w:fill="FFFFFF"/>
-            <w:tcMar>
-              <w:top w:w="0" w:type="dxa"/>
-              <w:bottom w:w="0" w:type="dxa"/>
-              <w:left w:w="0" w:type="dxa"/>
-              <w:right w:w="0" w:type="dxa"/>
-            </w:tcMar>
-            <w:vAlign w:val="center"/>
-          </w:tcPr>
-          <w:p>
-            <w:pPr>
-              <w:jc w:val="left"/>
-              <w:spacing w:after="40" w:before="40" w:line="240"/>
-              <w:ind w:firstLine="0" w:left="100" w:right="100"/>
-            </w:pPr>
-            <w:r xmlns:w="http://schemas.openxmlformats.org/wordprocessingml/2006/main" xmlns:wp="http://schemas.openxmlformats.org/drawingml/2006/wordprocessingDrawing" xmlns:r="http://schemas.openxmlformats.org/officeDocument/2006/relationships" xmlns:w14="http://schemas.microsoft.com/office/word/2010/wordml">
-              <w:rPr>
-                <w:rFonts w:ascii="Arial" w:hAnsi="Arial" w:eastAsia="Arial" w:cs="Arial"/>
-                <w:sz w:val="22"/>
-                <w:szCs w:val="22"/>
-                <w:color w:val="111111"/>
-              </w:rPr>
-              <w:t xml:space="preserve">299.249</w:t>
-            </w:r>
-          </w:p>
-        </w:tc>
-      </w:tr>
-      <w:tr>
-        <w:trPr>
-          <w:cantSplit/>
-          <w:trHeight w:val="360" w:hRule="auto"/>
-        </w:trPr>
-        <w:tc>
-          <w:tcPr>
-            <w:gridSpan w:val="2"/>
-            <w:tcBorders/>
-            <w:shd w:val="clear" w:color="auto" w:fill="FFFFFF"/>
-            <w:tcMar>
-              <w:top w:w="0" w:type="dxa"/>
-              <w:bottom w:w="0" w:type="dxa"/>
-              <w:left w:w="0" w:type="dxa"/>
-              <w:right w:w="0" w:type="dxa"/>
-            </w:tcMar>
-            <w:vAlign w:val="center"/>
-          </w:tcPr>
-          <w:p>
-            <w:pPr>
-              <w:jc w:val="left"/>
-              <w:spacing w:after="0" w:before="0" w:line="240"/>
-              <w:ind w:firstLine="0" w:left="0" w:right="0"/>
-            </w:pPr>
-            <w:r xmlns:w="http://schemas.openxmlformats.org/wordprocessingml/2006/main" xmlns:wp="http://schemas.openxmlformats.org/drawingml/2006/wordprocessingDrawing" xmlns:r="http://schemas.openxmlformats.org/officeDocument/2006/relationships" xmlns:w14="http://schemas.microsoft.com/office/word/2010/wordml">
-              <w:rPr>
-                <w:rFonts w:ascii="Arial" w:hAnsi="Arial" w:eastAsia="Arial" w:cs="Arial"/>
-                <w:sz w:val="20"/>
-                <w:szCs w:val="20"/>
-                <w:color w:val="000000"/>
-              </w:rPr>
-              <w:t xml:space="preserve">* p &lt; 0.1, ** p &lt; 0.05, *** p &lt; 0.01</w:t>
-            </w:r>
-          </w:p>
-        </w:tc>
-      </w:tr>
-    </w:tbl>
-    <w:p>
-      <w:pPr>
-        <w:pStyle w:val="BodyText"/>
-      </w:pPr>
-      <w:r>
-        <w:t xml:space="preserve">As you can see in Equation.(2)</w:t>
-      </w:r>
-    </w:p>
-    <w:p>
-      <w:pPr>
-        <w:pStyle w:val="BodyText"/>
-      </w:pPr>
-    </w:p>
-    <w:p>
-      <w:r>
-        <w:br w:type="page"/>
-      </w:r>
-    </w:p>
-    <w:p>
-      <w:pPr>
-        <w:pStyle w:val="Heading1"/>
-      </w:pPr>
-      <w:bookmarkStart w:id="23" w:name="appendix"/>
-      <w:r>
-        <w:t xml:space="preserve">Appendix</w:t>
-      </w:r>
-      <w:bookmarkEnd w:id="23"/>
-    </w:p>
-    <w:p>
-      <w:pPr>
-        <w:pStyle w:val="FirstParagraph"/>
-      </w:pPr>
-      <w:r>
-        <w:t xml:space="preserve">This is an appendix</w:t>
-      </w:r>
-    </w:p>
-    <w:p>
-      <w:pPr>
-        <w:pStyle w:val="BodyText"/>
-      </w:pPr>
-      <w:r>
-        <w:t xml:space="preserve">As you can see in Equation.(3)</w:t>
+        <w:t xml:space="preserve">The appendix also has equations in it (7.1), as well as a reference</w:t>
+      </w:r>
+      <w:r>
+        <w:t xml:space="preserve"> </w:t>
+      </w:r>
+      <w:r>
+        <w:t xml:space="preserve">(Horst</w:t>
+      </w:r>
+      <w:r>
+        <w:t xml:space="preserve"> </w:t>
+      </w:r>
+      <w:r>
+        <w:rPr>
+          <w:i/>
+        </w:rPr>
+        <w:t xml:space="preserve">et al.</w:t>
+      </w:r>
+      <w:r>
+        <w:t xml:space="preserve"> </w:t>
+      </w:r>
+      <w:r>
+        <w:t xml:space="preserve">2020)</w:t>
       </w:r>
     </w:p>
     <w:p>

</xml_diff>